<commit_message>
Simulation is now running in first version.
</commit_message>
<xml_diff>
--- a/docs/ModellMeister.docx
+++ b/docs/ModellMeister.docx
@@ -161,24 +161,46 @@
           <w:lang w:val="en-US"/>
         </w:rPr>
       </w:pPr>
-      <w:r>
-        <w:rPr>
-          <w:lang w:val="en-US"/>
-        </w:rPr>
-        <w:t>Untyped Blocks (B)</w:t>
-      </w:r>
-    </w:p>
-    <w:p>
-      <w:pPr>
-        <w:rPr>
-          <w:lang w:val="en-US"/>
-        </w:rPr>
-      </w:pPr>
-      <w:r>
-        <w:rPr>
-          <w:lang w:val="en-US"/>
-        </w:rPr>
-        <w:t xml:space="preserve">An untyped block defines several </w:t>
+      <w:proofErr w:type="spellStart"/>
+      <w:r>
+        <w:rPr>
+          <w:lang w:val="en-US"/>
+        </w:rPr>
+        <w:t>Untyped</w:t>
+      </w:r>
+      <w:proofErr w:type="spellEnd"/>
+      <w:r>
+        <w:rPr>
+          <w:lang w:val="en-US"/>
+        </w:rPr>
+        <w:t xml:space="preserve"> Blocks (B)</w:t>
+      </w:r>
+    </w:p>
+    <w:p>
+      <w:pPr>
+        <w:rPr>
+          <w:lang w:val="en-US"/>
+        </w:rPr>
+      </w:pPr>
+      <w:r>
+        <w:rPr>
+          <w:lang w:val="en-US"/>
+        </w:rPr>
+        <w:t xml:space="preserve">An </w:t>
+      </w:r>
+      <w:proofErr w:type="spellStart"/>
+      <w:r>
+        <w:rPr>
+          <w:lang w:val="en-US"/>
+        </w:rPr>
+        <w:t>untyped</w:t>
+      </w:r>
+      <w:proofErr w:type="spellEnd"/>
+      <w:r>
+        <w:rPr>
+          <w:lang w:val="en-US"/>
+        </w:rPr>
+        <w:t xml:space="preserve"> block defines several </w:t>
       </w:r>
       <w:r>
         <w:rPr>
@@ -261,9 +283,11 @@
       <w:r>
         <w:t xml:space="preserve">B </w:t>
       </w:r>
+      <w:proofErr w:type="spellStart"/>
       <w:r>
         <w:t>Blockname</w:t>
       </w:r>
+      <w:proofErr w:type="spellEnd"/>
       <w:r>
         <w:t xml:space="preserve"> </w:t>
       </w:r>
@@ -274,11 +298,16 @@
       <w:r>
         <w:t xml:space="preserve"> </w:t>
       </w:r>
+      <w:proofErr w:type="gramStart"/>
       <w:r>
         <w:t>Input</w:t>
       </w:r>
       <w:r>
-        <w:t xml:space="preserve">1 : </w:t>
+        <w:t>1 :</w:t>
+      </w:r>
+      <w:proofErr w:type="gramEnd"/>
+      <w:r>
+        <w:t xml:space="preserve"> </w:t>
       </w:r>
       <w:r>
         <w:t>Datatype</w:t>
@@ -562,13 +591,41 @@
         <w:rPr>
           <w:lang w:val="en-US"/>
         </w:rPr>
-        <w:t xml:space="preserve">value, when there is no wiring. The syntax is a property of type ‘defaultvalue’. </w:t>
-      </w:r>
-      <w:r>
-        <w:rPr>
-          <w:lang w:val="en-US"/>
-        </w:rPr>
-        <w:t>The defaultvalue will be casted to the datatype.</w:t>
+        <w:t>value, when there is no wiring. The syntax is a property of type ‘</w:t>
+      </w:r>
+      <w:proofErr w:type="spellStart"/>
+      <w:r>
+        <w:rPr>
+          <w:lang w:val="en-US"/>
+        </w:rPr>
+        <w:t>defaultvalue</w:t>
+      </w:r>
+      <w:proofErr w:type="spellEnd"/>
+      <w:r>
+        <w:rPr>
+          <w:lang w:val="en-US"/>
+        </w:rPr>
+        <w:t xml:space="preserve">’. </w:t>
+      </w:r>
+      <w:r>
+        <w:rPr>
+          <w:lang w:val="en-US"/>
+        </w:rPr>
+        <w:t xml:space="preserve">The </w:t>
+      </w:r>
+      <w:proofErr w:type="spellStart"/>
+      <w:r>
+        <w:rPr>
+          <w:lang w:val="en-US"/>
+        </w:rPr>
+        <w:t>defaultvalue</w:t>
+      </w:r>
+      <w:proofErr w:type="spellEnd"/>
+      <w:r>
+        <w:rPr>
+          <w:lang w:val="en-US"/>
+        </w:rPr>
+        <w:t xml:space="preserve"> will be casted to the datatype.</w:t>
       </w:r>
     </w:p>
     <w:p>
@@ -579,9 +636,11 @@
         <w:lastRenderedPageBreak/>
         <w:t xml:space="preserve">B </w:t>
       </w:r>
+      <w:proofErr w:type="spellStart"/>
       <w:r>
         <w:t>Blockname</w:t>
       </w:r>
+      <w:proofErr w:type="spellEnd"/>
       <w:r>
         <w:t xml:space="preserve"> </w:t>
       </w:r>
@@ -592,17 +651,30 @@
       <w:r>
         <w:t xml:space="preserve"> </w:t>
       </w:r>
+      <w:proofErr w:type="gramStart"/>
       <w:r>
         <w:t>Input</w:t>
       </w:r>
       <w:r>
-        <w:t xml:space="preserve">1 : </w:t>
+        <w:t>1 :</w:t>
+      </w:r>
+      <w:proofErr w:type="gramEnd"/>
+      <w:r>
+        <w:t xml:space="preserve"> </w:t>
       </w:r>
       <w:r>
         <w:t>Datatype</w:t>
       </w:r>
       <w:r>
-        <w:t xml:space="preserve"> defaultvalue 5</w:t>
+        <w:t xml:space="preserve"> </w:t>
+      </w:r>
+      <w:proofErr w:type="spellStart"/>
+      <w:r>
+        <w:t>defaultvalue</w:t>
+      </w:r>
+      <w:proofErr w:type="spellEnd"/>
+      <w:r>
+        <w:t xml:space="preserve"> 5</w:t>
       </w:r>
       <w:r>
         <w:br/>
@@ -623,7 +695,15 @@
         <w:t>Datatype</w:t>
       </w:r>
       <w:r>
-        <w:t xml:space="preserve"> defaultvalue 10</w:t>
+        <w:t xml:space="preserve"> </w:t>
+      </w:r>
+      <w:proofErr w:type="spellStart"/>
+      <w:r>
+        <w:t>defaultvalue</w:t>
+      </w:r>
+      <w:proofErr w:type="spellEnd"/>
+      <w:r>
+        <w:t xml:space="preserve"> 10</w:t>
       </w:r>
       <w:r>
         <w:br/>
@@ -707,15 +787,7 @@
           <w:color w:val="000000"/>
           <w:lang w:val="en-US"/>
         </w:rPr>
-        <w:t>The</w:t>
-      </w:r>
-      <w:r>
-        <w:rPr>
-          <w:rFonts w:ascii="Calibri" w:eastAsia="Calibri" w:hAnsi="Calibri" w:cs="Calibri"/>
-          <w:color w:val="000000"/>
-          <w:lang w:val="en-US"/>
-        </w:rPr>
-        <w:t xml:space="preserve"> value of the output will be transferred to the input of the next block.  One output block may be connected to several input blocks, but one input block may only be connected to one output block. </w:t>
+        <w:t xml:space="preserve">The value of the output will be transferred to the input of the next block.  One output block may be connected to several input blocks, but one input block may only be connected to one output block. </w:t>
       </w:r>
     </w:p>
     <w:p>
@@ -911,12 +983,14 @@
       <w:r>
         <w:t xml:space="preserve"> </w:t>
       </w:r>
+      <w:proofErr w:type="spellStart"/>
       <w:r>
         <w:t>Type</w:t>
       </w:r>
       <w:r>
         <w:t>name</w:t>
       </w:r>
+      <w:proofErr w:type="spellEnd"/>
       <w:r>
         <w:t xml:space="preserve"> </w:t>
       </w:r>
@@ -932,11 +1006,16 @@
       <w:r>
         <w:t xml:space="preserve"> </w:t>
       </w:r>
+      <w:proofErr w:type="gramStart"/>
       <w:r>
         <w:t>Inputname</w:t>
       </w:r>
       <w:r>
-        <w:t xml:space="preserve">1 : </w:t>
+        <w:t>1 :</w:t>
+      </w:r>
+      <w:proofErr w:type="gramEnd"/>
+      <w:r>
+        <w:t xml:space="preserve"> </w:t>
       </w:r>
       <w:r>
         <w:t>Datatype</w:t>
@@ -1028,7 +1107,21 @@
         <w:rPr>
           <w:lang w:val="en-US"/>
         </w:rPr>
-        <w:t>As an example for an adder:</w:t>
+        <w:t xml:space="preserve">As an example for an </w:t>
+      </w:r>
+      <w:proofErr w:type="spellStart"/>
+      <w:r>
+        <w:rPr>
+          <w:lang w:val="en-US"/>
+        </w:rPr>
+        <w:t>adder</w:t>
+      </w:r>
+      <w:proofErr w:type="spellEnd"/>
+      <w:r>
+        <w:rPr>
+          <w:lang w:val="en-US"/>
+        </w:rPr>
+        <w:t>:</w:t>
       </w:r>
     </w:p>
     <w:p>
@@ -1040,7 +1133,15 @@
       </w:r>
       <w:r>
         <w:br/>
-        <w:t>TI Summand1 : Double</w:t>
+        <w:t xml:space="preserve">TI </w:t>
+      </w:r>
+      <w:proofErr w:type="gramStart"/>
+      <w:r>
+        <w:t>Summand1 :</w:t>
+      </w:r>
+      <w:proofErr w:type="gramEnd"/>
+      <w:r>
+        <w:t xml:space="preserve"> Double</w:t>
       </w:r>
       <w:r>
         <w:br/>
@@ -1117,19 +1218,38 @@
         <w:pStyle w:val="Quellcode"/>
       </w:pPr>
       <w:r>
-        <w:t>B Blockname : Typename</w:t>
-      </w:r>
-    </w:p>
-    <w:p>
-      <w:pPr>
-        <w:rPr>
-          <w:lang w:val="en-US"/>
-        </w:rPr>
-      </w:pPr>
-      <w:r>
-        <w:rPr>
-          <w:lang w:val="en-US"/>
-        </w:rPr>
+        <w:t xml:space="preserve">B </w:t>
+      </w:r>
+      <w:proofErr w:type="spellStart"/>
+      <w:proofErr w:type="gramStart"/>
+      <w:r>
+        <w:t>Blockname</w:t>
+      </w:r>
+      <w:proofErr w:type="spellEnd"/>
+      <w:r>
+        <w:t xml:space="preserve"> :</w:t>
+      </w:r>
+      <w:proofErr w:type="gramEnd"/>
+      <w:r>
+        <w:t xml:space="preserve"> </w:t>
+      </w:r>
+      <w:proofErr w:type="spellStart"/>
+      <w:r>
+        <w:t>Typename</w:t>
+      </w:r>
+      <w:proofErr w:type="spellEnd"/>
+    </w:p>
+    <w:p>
+      <w:pPr>
+        <w:rPr>
+          <w:lang w:val="en-US"/>
+        </w:rPr>
+      </w:pPr>
+      <w:r>
+        <w:rPr>
+          <w:lang w:val="en-US"/>
+        </w:rPr>
+        <w:lastRenderedPageBreak/>
         <w:t xml:space="preserve">The block will inherit all inputs, all outputs and its algorithm. A block can be instantiated multiple times. </w:t>
       </w:r>
       <w:r>
@@ -1172,7 +1292,15 @@
         <w:pStyle w:val="Quellcode"/>
       </w:pPr>
       <w:r>
-        <w:t>B Summer1 : Summer</w:t>
+        <w:t xml:space="preserve">B </w:t>
+      </w:r>
+      <w:proofErr w:type="gramStart"/>
+      <w:r>
+        <w:t>Summer1 :</w:t>
+      </w:r>
+      <w:proofErr w:type="gramEnd"/>
+      <w:r>
+        <w:t xml:space="preserve"> Summer</w:t>
       </w:r>
       <w:r>
         <w:br/>
@@ -1260,7 +1388,15 @@
         <w:pStyle w:val="Quellcode"/>
       </w:pPr>
       <w:r>
-        <w:t>B Summer1 : Summer</w:t>
+        <w:t xml:space="preserve">B </w:t>
+      </w:r>
+      <w:proofErr w:type="gramStart"/>
+      <w:r>
+        <w:t>Summer1 :</w:t>
+      </w:r>
+      <w:proofErr w:type="gramEnd"/>
+      <w:r>
+        <w:t xml:space="preserve"> Summer</w:t>
       </w:r>
     </w:p>
     <w:p>
@@ -1268,7 +1404,15 @@
         <w:pStyle w:val="Quellcode"/>
       </w:pPr>
       <w:r>
-        <w:t>BI Summand1 defaultvalue 5</w:t>
+        <w:t xml:space="preserve">BI Summand1 </w:t>
+      </w:r>
+      <w:proofErr w:type="spellStart"/>
+      <w:r>
+        <w:t>defaultvalue</w:t>
+      </w:r>
+      <w:proofErr w:type="spellEnd"/>
+      <w:r>
+        <w:t xml:space="preserve"> 5</w:t>
       </w:r>
     </w:p>
     <w:p>
@@ -1276,11 +1420,27 @@
         <w:pStyle w:val="Quellcode"/>
       </w:pPr>
       <w:r>
-        <w:t>B Summer2 : Summer</w:t>
+        <w:t xml:space="preserve">B </w:t>
+      </w:r>
+      <w:proofErr w:type="gramStart"/>
+      <w:r>
+        <w:t>Summer2 :</w:t>
+      </w:r>
+      <w:proofErr w:type="gramEnd"/>
+      <w:r>
+        <w:t xml:space="preserve"> Summer</w:t>
       </w:r>
       <w:r>
         <w:br/>
-        <w:t>BI Summand1 defaultvalue 7</w:t>
+        <w:t xml:space="preserve">BI Summand1 </w:t>
+      </w:r>
+      <w:proofErr w:type="spellStart"/>
+      <w:r>
+        <w:t>defaultvalue</w:t>
+      </w:r>
+      <w:proofErr w:type="spellEnd"/>
+      <w:r>
+        <w:t xml:space="preserve"> 7</w:t>
       </w:r>
     </w:p>
     <w:p>
@@ -1503,11 +1663,24 @@
         <w:t>C</w:t>
       </w:r>
       <w:r>
-        <w:t xml:space="preserve"> ThreeSummer</w:t>
-      </w:r>
+        <w:t xml:space="preserve"> </w:t>
+      </w:r>
+      <w:proofErr w:type="spellStart"/>
+      <w:r>
+        <w:t>ThreeSummer</w:t>
+      </w:r>
+      <w:proofErr w:type="spellEnd"/>
       <w:r>
         <w:br/>
-        <w:t>B Summer1 : Summer</w:t>
+        <w:t xml:space="preserve">B </w:t>
+      </w:r>
+      <w:proofErr w:type="gramStart"/>
+      <w:r>
+        <w:t>Summer1 :</w:t>
+      </w:r>
+      <w:proofErr w:type="gramEnd"/>
+      <w:r>
+        <w:t xml:space="preserve"> Summer</w:t>
       </w:r>
       <w:r>
         <w:br/>
@@ -1523,6 +1696,9 @@
       </w:r>
       <w:r>
         <w:br/>
+      </w:r>
+      <w:r>
+        <w:lastRenderedPageBreak/>
         <w:t>CI Summand3 : Double</w:t>
       </w:r>
       <w:r>
@@ -1609,8 +1785,23 @@
         <w:rPr>
           <w:lang w:val="en-US"/>
         </w:rPr>
-        <w:t>W lines define the inner wires. For ports of the composite block itself, no name needs to be given, for ports of the interior block, the ports name also needs to contain the blockname (</w:t>
-      </w:r>
+        <w:t xml:space="preserve">W lines define the inner wires. For ports of the composite block itself, no name needs to be given, for ports of the interior block, the ports name also needs to contain the </w:t>
+      </w:r>
+      <w:proofErr w:type="spellStart"/>
+      <w:r>
+        <w:rPr>
+          <w:lang w:val="en-US"/>
+        </w:rPr>
+        <w:t>blockname</w:t>
+      </w:r>
+      <w:proofErr w:type="spellEnd"/>
+      <w:r>
+        <w:rPr>
+          <w:lang w:val="en-US"/>
+        </w:rPr>
+        <w:t xml:space="preserve"> (</w:t>
+      </w:r>
+      <w:proofErr w:type="spellStart"/>
       <w:r>
         <w:rPr>
           <w:i/>
@@ -1631,6 +1822,7 @@
         </w:rPr>
         <w:t>Portname</w:t>
       </w:r>
+      <w:proofErr w:type="spellEnd"/>
       <w:r>
         <w:rPr>
           <w:lang w:val="en-US"/>
@@ -1656,8 +1848,21 @@
         <w:pStyle w:val="Quellcode"/>
       </w:pPr>
       <w:r>
-        <w:t>B Summer1 : ThreeSummer</w:t>
-      </w:r>
+        <w:t xml:space="preserve">B </w:t>
+      </w:r>
+      <w:proofErr w:type="gramStart"/>
+      <w:r>
+        <w:t>Summer1 :</w:t>
+      </w:r>
+      <w:proofErr w:type="gramEnd"/>
+      <w:r>
+        <w:t xml:space="preserve"> </w:t>
+      </w:r>
+      <w:proofErr w:type="spellStart"/>
+      <w:r>
+        <w:t>ThreeSummer</w:t>
+      </w:r>
+      <w:proofErr w:type="spellEnd"/>
     </w:p>
     <w:p>
       <w:pPr>
@@ -1695,11 +1900,24 @@
         <w:pStyle w:val="Quellcode"/>
       </w:pPr>
       <w:r>
-        <w:t>C CompositeBlock</w:t>
-      </w:r>
+        <w:t xml:space="preserve">C </w:t>
+      </w:r>
+      <w:proofErr w:type="spellStart"/>
+      <w:r>
+        <w:t>CompositeBlock</w:t>
+      </w:r>
+      <w:proofErr w:type="spellEnd"/>
       <w:r>
         <w:br/>
-        <w:t>CI Input : Double</w:t>
+        <w:t xml:space="preserve">CI </w:t>
+      </w:r>
+      <w:proofErr w:type="gramStart"/>
+      <w:r>
+        <w:t>Input :</w:t>
+      </w:r>
+      <w:proofErr w:type="gramEnd"/>
+      <w:r>
+        <w:t xml:space="preserve"> Double</w:t>
       </w:r>
       <w:r>
         <w:br/>
@@ -1707,7 +1925,15 @@
       </w:r>
       <w:r>
         <w:br/>
-        <w:t>B InnerBlock : Summer</w:t>
+        <w:t xml:space="preserve">B </w:t>
+      </w:r>
+      <w:proofErr w:type="spellStart"/>
+      <w:r>
+        <w:t>InnerBlock</w:t>
+      </w:r>
+      <w:proofErr w:type="spellEnd"/>
+      <w:r>
+        <w:t xml:space="preserve"> : Summer</w:t>
       </w:r>
       <w:r>
         <w:br/>
@@ -1723,25 +1949,48 @@
         <w:t xml:space="preserve">_ </w:t>
       </w:r>
       <w:r>
-        <w:t>: SimulationContext</w:t>
-      </w:r>
+        <w:t xml:space="preserve">: </w:t>
+      </w:r>
+      <w:proofErr w:type="spellStart"/>
+      <w:r>
+        <w:t>SimulationContext</w:t>
+      </w:r>
+      <w:proofErr w:type="spellEnd"/>
       <w:r>
         <w:t xml:space="preserve"> # Switches back to the global block</w:t>
       </w:r>
       <w:r>
         <w:br/>
-        <w:t>B Vehicle : CompositeBlock</w:t>
-      </w:r>
+        <w:t xml:space="preserve">B Vehicle : </w:t>
+      </w:r>
+      <w:proofErr w:type="spellStart"/>
+      <w:r>
+        <w:t>CompositeBlock</w:t>
+      </w:r>
+      <w:proofErr w:type="spellEnd"/>
       <w:r>
         <w:br/>
       </w:r>
       <w:r>
         <w:br/>
-        <w:t># Wires the Vehicle Output to the SimulationOutput</w:t>
-      </w:r>
+        <w:t xml:space="preserve"># Wires the Vehicle Output to the </w:t>
+      </w:r>
+      <w:proofErr w:type="spellStart"/>
+      <w:r>
+        <w:t>SimulationOutput</w:t>
+      </w:r>
+      <w:proofErr w:type="spellEnd"/>
       <w:r>
         <w:br/>
-        <w:t xml:space="preserve">W Vehicle.Output </w:t>
+        <w:t xml:space="preserve">W </w:t>
+      </w:r>
+      <w:proofErr w:type="spellStart"/>
+      <w:r>
+        <w:t>Vehicle.Output</w:t>
+      </w:r>
+      <w:proofErr w:type="spellEnd"/>
+      <w:r>
+        <w:t xml:space="preserve"> </w:t>
       </w:r>
       <w:r>
         <w:t>Sim</w:t>
@@ -1885,6 +2134,7 @@
           <w:noProof/>
           <w:lang w:eastAsia="de-DE"/>
         </w:rPr>
+        <w:lastRenderedPageBreak/>
         <w:drawing>
           <wp:inline distT="0" distB="0" distL="0" distR="0" wp14:anchorId="7FA8A408" wp14:editId="6DEA39D2">
             <wp:extent cx="5486400" cy="543465"/>
@@ -2001,12 +2251,14 @@
                 <w:lang w:val="en-US"/>
               </w:rPr>
             </w:pPr>
+            <w:proofErr w:type="spellStart"/>
             <w:r>
               <w:rPr>
                 <w:lang w:val="en-US"/>
               </w:rPr>
               <w:t>AbsoluteTime</w:t>
             </w:r>
+            <w:proofErr w:type="spellEnd"/>
           </w:p>
         </w:tc>
         <w:tc>
@@ -2039,12 +2291,14 @@
                 <w:lang w:val="en-US"/>
               </w:rPr>
             </w:pPr>
+            <w:proofErr w:type="spellStart"/>
             <w:r>
               <w:rPr>
                 <w:lang w:val="en-US"/>
               </w:rPr>
               <w:t>TimeInterval</w:t>
             </w:r>
+            <w:proofErr w:type="spellEnd"/>
           </w:p>
         </w:tc>
         <w:tc>
@@ -2061,7 +2315,21 @@
               <w:rPr>
                 <w:lang w:val="en-US"/>
               </w:rPr>
-              <w:t>The intervaltime since the last simulation step</w:t>
+              <w:t xml:space="preserve">The </w:t>
+            </w:r>
+            <w:proofErr w:type="spellStart"/>
+            <w:r>
+              <w:rPr>
+                <w:lang w:val="en-US"/>
+              </w:rPr>
+              <w:t>intervaltime</w:t>
+            </w:r>
+            <w:proofErr w:type="spellEnd"/>
+            <w:r>
+              <w:rPr>
+                <w:lang w:val="en-US"/>
+              </w:rPr>
+              <w:t xml:space="preserve"> since the last simulation step</w:t>
             </w:r>
             <w:r>
               <w:rPr>
@@ -2116,7 +2384,63 @@
         <w:rPr>
           <w:lang w:val="en-US"/>
         </w:rPr>
-        <w:t xml:space="preserve">Depending on the settings of the execution environment, the model may be executed in real-time and TimeInterval describes the passed time between two calls. The other execution model would be via simulated input and outputs and the TimeInterval describes the simulated TimeInterval. </w:t>
+        <w:t xml:space="preserve">Depending on the settings of the execution environment, the model may be executed in real-time and </w:t>
+      </w:r>
+      <w:proofErr w:type="spellStart"/>
+      <w:r>
+        <w:rPr>
+          <w:lang w:val="en-US"/>
+        </w:rPr>
+        <w:t>TimeInterval</w:t>
+      </w:r>
+      <w:proofErr w:type="spellEnd"/>
+      <w:r>
+        <w:rPr>
+          <w:lang w:val="en-US"/>
+        </w:rPr>
+        <w:t xml:space="preserve"> describes the </w:t>
+      </w:r>
+      <w:proofErr w:type="spellStart"/>
+      <w:r>
+        <w:rPr>
+          <w:lang w:val="en-US"/>
+        </w:rPr>
+        <w:t>passed</w:t>
+      </w:r>
+      <w:proofErr w:type="spellEnd"/>
+      <w:r>
+        <w:rPr>
+          <w:lang w:val="en-US"/>
+        </w:rPr>
+        <w:t xml:space="preserve"> time between two calls. The other execution model would be via simulated input and outputs and the </w:t>
+      </w:r>
+      <w:proofErr w:type="spellStart"/>
+      <w:r>
+        <w:rPr>
+          <w:lang w:val="en-US"/>
+        </w:rPr>
+        <w:t>TimeInterval</w:t>
+      </w:r>
+      <w:proofErr w:type="spellEnd"/>
+      <w:r>
+        <w:rPr>
+          <w:lang w:val="en-US"/>
+        </w:rPr>
+        <w:t xml:space="preserve"> describes the simulated </w:t>
+      </w:r>
+      <w:proofErr w:type="spellStart"/>
+      <w:r>
+        <w:rPr>
+          <w:lang w:val="en-US"/>
+        </w:rPr>
+        <w:t>TimeInterval</w:t>
+      </w:r>
+      <w:proofErr w:type="spellEnd"/>
+      <w:r>
+        <w:rPr>
+          <w:lang w:val="en-US"/>
+        </w:rPr>
+        <w:t xml:space="preserve">. </w:t>
       </w:r>
     </w:p>
     <w:p>
@@ -2174,122 +2498,37 @@
       </w:r>
     </w:p>
     <w:p>
-      <w:pPr>
-        <w:rPr>
-          <w:lang w:val="en-US"/>
-        </w:rPr>
-      </w:pPr>
-      <w:r>
-        <w:rPr>
-          <w:lang w:val="en-US"/>
-        </w:rPr>
-        <w:t>This context can be used for simulation. There are no input variables and the output variables will be shown stored in a CSV-file.</w:t>
-      </w:r>
-    </w:p>
-    <w:p>
-      <w:pPr>
-        <w:rPr>
-          <w:lang w:val="en-US"/>
-        </w:rPr>
-      </w:pPr>
-      <w:r>
-        <w:rPr>
-          <w:lang w:val="en-US"/>
-        </w:rPr>
-        <w:t>The names of the outputs are:</w:t>
+      <w:r>
+        <w:rPr>
+          <w:lang w:val="en-US"/>
+        </w:rPr>
+        <w:t xml:space="preserve">This context can be used for simulation. </w:t>
+      </w:r>
+    </w:p>
+    <w:p>
+      <w:pPr>
+        <w:rPr>
+          <w:lang w:val="en-US"/>
+        </w:rPr>
+      </w:pPr>
+      <w:r>
+        <w:rPr>
+          <w:lang w:val="en-US"/>
+        </w:rPr>
+        <w:t>The simulation will be started via:</w:t>
       </w:r>
     </w:p>
     <w:p>
       <w:pPr>
         <w:pStyle w:val="Quellcode"/>
-        <w:numPr>
-          <w:ilvl w:val="0"/>
-          <w:numId w:val="1"/>
-        </w:numPr>
-      </w:pPr>
-      <w:r>
-        <w:t>SimOutput1</w:t>
-      </w:r>
-    </w:p>
-    <w:p>
-      <w:pPr>
-        <w:pStyle w:val="Quellcode"/>
-        <w:numPr>
-          <w:ilvl w:val="0"/>
-          <w:numId w:val="1"/>
-        </w:numPr>
-      </w:pPr>
-      <w:r>
-        <w:t>SimOutput2</w:t>
-      </w:r>
-    </w:p>
-    <w:p>
-      <w:pPr>
-        <w:pStyle w:val="Quellcode"/>
-        <w:numPr>
-          <w:ilvl w:val="0"/>
-          <w:numId w:val="1"/>
-        </w:numPr>
-      </w:pPr>
-      <w:r>
-        <w:t>SimOutput3</w:t>
-      </w:r>
-    </w:p>
-    <w:p>
-      <w:pPr>
-        <w:pStyle w:val="Quellcode"/>
-        <w:numPr>
-          <w:ilvl w:val="0"/>
-          <w:numId w:val="1"/>
-        </w:numPr>
-      </w:pPr>
-      <w:r>
-        <w:t>SimOutput4</w:t>
-      </w:r>
-    </w:p>
-    <w:p>
-      <w:pPr>
-        <w:pStyle w:val="Quellcode"/>
-        <w:numPr>
-          <w:ilvl w:val="0"/>
-          <w:numId w:val="1"/>
-        </w:numPr>
-      </w:pPr>
-      <w:r>
-        <w:t>SimOutput5</w:t>
-      </w:r>
-    </w:p>
-    <w:p>
-      <w:pPr>
-        <w:pStyle w:val="Quellcode"/>
-        <w:numPr>
-          <w:ilvl w:val="0"/>
-          <w:numId w:val="1"/>
-        </w:numPr>
-      </w:pPr>
-      <w:r>
-        <w:t>SimOutput6</w:t>
-      </w:r>
-    </w:p>
-    <w:p>
-      <w:pPr>
-        <w:rPr>
-          <w:lang w:val="en-US"/>
-        </w:rPr>
-      </w:pPr>
-      <w:r>
-        <w:rPr>
-          <w:lang w:val="en-US"/>
-        </w:rPr>
-        <w:t>The simulation will be started via:</w:t>
-      </w:r>
-    </w:p>
-    <w:p>
-      <w:pPr>
-        <w:pStyle w:val="Quellcode"/>
-      </w:pPr>
-      <w:r>
-        <w:t>mbexec2csv.exe compiled.dll</w:t>
+      </w:pPr>
+      <w:r>
+        <w:t>mbsim</w:t>
+      </w:r>
+      <w:bookmarkStart w:id="0" w:name="_GoBack"/>
+      <w:bookmarkEnd w:id="0"/>
+      <w:r>
+        <w:t>.exe compiled.dll</w:t>
       </w:r>
     </w:p>
     <w:p>
@@ -2308,7 +2547,21 @@
         <w:rPr>
           <w:lang w:val="en-US"/>
         </w:rPr>
-        <w:t xml:space="preserve"> load the given .dll and look for the global composite element. This element will be instantiated and executed. </w:t>
+        <w:t xml:space="preserve"> load the given .</w:t>
+      </w:r>
+      <w:proofErr w:type="spellStart"/>
+      <w:r>
+        <w:rPr>
+          <w:lang w:val="en-US"/>
+        </w:rPr>
+        <w:t>dll</w:t>
+      </w:r>
+      <w:proofErr w:type="spellEnd"/>
+      <w:r>
+        <w:rPr>
+          <w:lang w:val="en-US"/>
+        </w:rPr>
+        <w:t xml:space="preserve"> and look for the global composite element. This element will be instantiated and executed. </w:t>
       </w:r>
     </w:p>
     <w:p>
@@ -2337,10 +2590,10 @@
           <w:lang w:eastAsia="de-DE"/>
         </w:rPr>
         <w:drawing>
-          <wp:inline distT="0" distB="0" distL="0" distR="0" wp14:anchorId="44E04C36" wp14:editId="6BD88AE8">
-            <wp:extent cx="3715732" cy="1717133"/>
+          <wp:inline distT="0" distB="0" distL="0" distR="0" wp14:anchorId="5A423808" wp14:editId="304A017A">
+            <wp:extent cx="4443790" cy="1564887"/>
             <wp:effectExtent l="0" t="0" r="0" b="0"/>
-            <wp:docPr id="17" name="Grafik 17"/>
+            <wp:docPr id="3" name="Grafik 3"/>
             <wp:cNvGraphicFramePr>
               <a:graphicFrameLocks xmlns:a="http://schemas.openxmlformats.org/drawingml/2006/main" noChangeAspect="1"/>
             </wp:cNvGraphicFramePr>
@@ -2348,7 +2601,7 @@
               <a:graphicData uri="http://schemas.openxmlformats.org/drawingml/2006/picture">
                 <pic:pic xmlns:pic="http://schemas.openxmlformats.org/drawingml/2006/picture">
                   <pic:nvPicPr>
-                    <pic:cNvPr id="0" name="Picture 6"/>
+                    <pic:cNvPr id="0" name="Picture 3"/>
                     <pic:cNvPicPr>
                       <a:picLocks noChangeAspect="1" noChangeArrowheads="1"/>
                     </pic:cNvPicPr>
@@ -2369,7 +2622,7 @@
                   <pic:spPr bwMode="auto">
                     <a:xfrm>
                       <a:off x="0" y="0"/>
-                      <a:ext cx="3725324" cy="1721566"/>
+                      <a:ext cx="4446326" cy="1565780"/>
                     </a:xfrm>
                     <a:prstGeom prst="rect">
                       <a:avLst/>
@@ -2393,7 +2646,21 @@
         <w:rPr>
           <w:lang w:val="en-US"/>
         </w:rPr>
-        <w:t>It takes two constants and a sine wave and returns the sum to the first output of the simulation. The generation file would look like the following (some type definitions for Constant, Sin and ThreeSummer are assumed):</w:t>
+        <w:t xml:space="preserve">It takes two constants and a sine wave and returns the sum to the first output of the simulation. The generation file would look like the following (some type definitions for Constant, Sin and </w:t>
+      </w:r>
+      <w:proofErr w:type="spellStart"/>
+      <w:r>
+        <w:rPr>
+          <w:lang w:val="en-US"/>
+        </w:rPr>
+        <w:t>ThreeSummer</w:t>
+      </w:r>
+      <w:proofErr w:type="spellEnd"/>
+      <w:r>
+        <w:rPr>
+          <w:lang w:val="en-US"/>
+        </w:rPr>
+        <w:t xml:space="preserve"> are assumed):</w:t>
       </w:r>
     </w:p>
     <w:p>
@@ -2401,11 +2668,25 @@
         <w:pStyle w:val="Quellcode"/>
       </w:pPr>
       <w:r>
-        <w:t>C ThreeSummer</w:t>
-      </w:r>
+        <w:lastRenderedPageBreak/>
+        <w:t xml:space="preserve">C </w:t>
+      </w:r>
+      <w:proofErr w:type="spellStart"/>
+      <w:r>
+        <w:t>ThreeSummer</w:t>
+      </w:r>
+      <w:proofErr w:type="spellEnd"/>
       <w:r>
         <w:br/>
-        <w:t>… Definition of ThreeSummer as above</w:t>
+        <w:t xml:space="preserve">… Definition of </w:t>
+      </w:r>
+      <w:proofErr w:type="spellStart"/>
+      <w:r>
+        <w:t>ThreeSummer</w:t>
+      </w:r>
+      <w:proofErr w:type="spellEnd"/>
+      <w:r>
+        <w:t xml:space="preserve"> as above</w:t>
       </w:r>
       <w:r>
         <w:br/>
@@ -2421,12 +2702,22 @@
       <w:r>
         <w:t xml:space="preserve"> </w:t>
       </w:r>
+      <w:proofErr w:type="gramStart"/>
       <w:r>
         <w:t xml:space="preserve">_ </w:t>
       </w:r>
       <w:r>
-        <w:t>: SimulationContext</w:t>
-      </w:r>
+        <w:t>:</w:t>
+      </w:r>
+      <w:proofErr w:type="gramEnd"/>
+      <w:r>
+        <w:t xml:space="preserve"> </w:t>
+      </w:r>
+      <w:proofErr w:type="spellStart"/>
+      <w:r>
+        <w:t>SimulationContext</w:t>
+      </w:r>
+      <w:proofErr w:type="spellEnd"/>
       <w:r>
         <w:br/>
       </w:r>
@@ -2436,8 +2727,13 @@
       </w:r>
       <w:r>
         <w:br/>
-        <w:t>TI InputValue</w:t>
-      </w:r>
+        <w:t xml:space="preserve">TI </w:t>
+      </w:r>
+      <w:proofErr w:type="spellStart"/>
+      <w:r>
+        <w:t>InputValue</w:t>
+      </w:r>
+      <w:proofErr w:type="spellEnd"/>
       <w:r>
         <w:br/>
         <w:t>TO Value</w:t>
@@ -2461,16 +2757,66 @@
         <w:br/>
         <w:t>TO Value</w:t>
       </w:r>
+    </w:p>
+    <w:p>
+      <w:pPr>
+        <w:pStyle w:val="Quellcode"/>
+      </w:pPr>
+    </w:p>
+    <w:p>
+      <w:pPr>
+        <w:pStyle w:val="Quellcode"/>
+      </w:pPr>
+      <w:r>
+        <w:t xml:space="preserve">T </w:t>
+      </w:r>
+      <w:proofErr w:type="spellStart"/>
+      <w:r>
+        <w:t>CSVWriter</w:t>
+      </w:r>
+      <w:proofErr w:type="spellEnd"/>
+    </w:p>
+    <w:p>
+      <w:pPr>
+        <w:pStyle w:val="Quellcode"/>
+      </w:pPr>
+      <w:r>
+        <w:t>TI Input</w:t>
+      </w:r>
       <w:r>
         <w:br/>
       </w:r>
       <w:r>
         <w:br/>
-        <w:t>B Const1 : Constant</w:t>
+        <w:t xml:space="preserve">B </w:t>
+      </w:r>
+      <w:proofErr w:type="gramStart"/>
+      <w:r>
+        <w:t>Const1 :</w:t>
+      </w:r>
+      <w:proofErr w:type="gramEnd"/>
+      <w:r>
+        <w:t xml:space="preserve"> Constant</w:t>
       </w:r>
       <w:r>
         <w:br/>
-        <w:t>BI InputValue defaultvalue 5</w:t>
+        <w:t xml:space="preserve">BI </w:t>
+      </w:r>
+      <w:proofErr w:type="spellStart"/>
+      <w:r>
+        <w:t>InputValue</w:t>
+      </w:r>
+      <w:proofErr w:type="spellEnd"/>
+      <w:r>
+        <w:t xml:space="preserve"> </w:t>
+      </w:r>
+      <w:proofErr w:type="spellStart"/>
+      <w:r>
+        <w:t>defaultvalue</w:t>
+      </w:r>
+      <w:proofErr w:type="spellEnd"/>
+      <w:r>
+        <w:t xml:space="preserve"> 5</w:t>
       </w:r>
       <w:r>
         <w:br/>
@@ -2481,7 +2827,23 @@
       </w:r>
       <w:r>
         <w:br/>
-        <w:t>BI InputValue defaultvalue 8</w:t>
+        <w:t xml:space="preserve">BI </w:t>
+      </w:r>
+      <w:proofErr w:type="spellStart"/>
+      <w:r>
+        <w:t>InputValue</w:t>
+      </w:r>
+      <w:proofErr w:type="spellEnd"/>
+      <w:r>
+        <w:t xml:space="preserve"> </w:t>
+      </w:r>
+      <w:proofErr w:type="spellStart"/>
+      <w:r>
+        <w:t>defaultvalue</w:t>
+      </w:r>
+      <w:proofErr w:type="spellEnd"/>
+      <w:r>
+        <w:t xml:space="preserve"> 8</w:t>
       </w:r>
       <w:r>
         <w:br/>
@@ -2492,19 +2854,74 @@
       </w:r>
       <w:r>
         <w:br/>
-        <w:t>BI Frequency defaultvalue 13.3</w:t>
+        <w:t xml:space="preserve">BI Frequency </w:t>
+      </w:r>
+      <w:proofErr w:type="spellStart"/>
+      <w:r>
+        <w:t>defaultvalue</w:t>
+      </w:r>
+      <w:proofErr w:type="spellEnd"/>
+      <w:r>
+        <w:t xml:space="preserve"> 13.3</w:t>
       </w:r>
       <w:r>
         <w:br/>
-        <w:t>BI Phase defaultvalue 1.57</w:t>
-      </w:r>
+        <w:t xml:space="preserve">BI Phase </w:t>
+      </w:r>
+      <w:proofErr w:type="spellStart"/>
+      <w:r>
+        <w:t>defaultvalue</w:t>
+      </w:r>
+      <w:proofErr w:type="spellEnd"/>
+      <w:r>
+        <w:t xml:space="preserve"> 1.57</w:t>
+      </w:r>
+    </w:p>
+    <w:p>
+      <w:pPr>
+        <w:pStyle w:val="Quellcode"/>
+      </w:pPr>
+    </w:p>
+    <w:p>
+      <w:pPr>
+        <w:pStyle w:val="Quellcode"/>
+      </w:pPr>
+      <w:r>
+        <w:t xml:space="preserve">B </w:t>
+      </w:r>
+      <w:proofErr w:type="gramStart"/>
+      <w:r>
+        <w:t>Writer :</w:t>
+      </w:r>
+      <w:proofErr w:type="gramEnd"/>
+      <w:r>
+        <w:t xml:space="preserve"> </w:t>
+      </w:r>
+      <w:proofErr w:type="spellStart"/>
+      <w:r>
+        <w:t>CSVWriter</w:t>
+      </w:r>
+      <w:proofErr w:type="spellEnd"/>
       <w:r>
         <w:br/>
       </w:r>
       <w:r>
         <w:br/>
-        <w:t>B TotalSum : ThreeSummer</w:t>
-      </w:r>
+        <w:t xml:space="preserve">B </w:t>
+      </w:r>
+      <w:proofErr w:type="spellStart"/>
+      <w:r>
+        <w:t>TotalSum</w:t>
+      </w:r>
+      <w:proofErr w:type="spellEnd"/>
+      <w:r>
+        <w:t xml:space="preserve"> : </w:t>
+      </w:r>
+      <w:proofErr w:type="spellStart"/>
+      <w:r>
+        <w:t>ThreeSummer</w:t>
+      </w:r>
+      <w:proofErr w:type="spellEnd"/>
       <w:r>
         <w:br/>
       </w:r>
@@ -2518,12 +2935,36 @@
       </w:r>
       <w:r>
         <w:br/>
-        <w:t>W Sin.Value TotalSum.Summand3</w:t>
+        <w:t xml:space="preserve">W </w:t>
+      </w:r>
+      <w:proofErr w:type="spellStart"/>
+      <w:r>
+        <w:t>Sin.Value</w:t>
+      </w:r>
+      <w:proofErr w:type="spellEnd"/>
+      <w:r>
+        <w:t xml:space="preserve"> TotalSum.Summand3</w:t>
       </w:r>
       <w:r>
         <w:br/>
-        <w:t>W TotalSum.Sum SimOutput1</w:t>
-      </w:r>
+        <w:t xml:space="preserve">W </w:t>
+      </w:r>
+      <w:proofErr w:type="spellStart"/>
+      <w:r>
+        <w:t>TotalSum.Sum</w:t>
+      </w:r>
+      <w:proofErr w:type="spellEnd"/>
+      <w:r>
+        <w:t xml:space="preserve"> </w:t>
+      </w:r>
+      <w:proofErr w:type="spellStart"/>
+      <w:r>
+        <w:t>Writer.</w:t>
+      </w:r>
+      <w:r>
+        <w:t>Input</w:t>
+      </w:r>
+      <w:proofErr w:type="spellEnd"/>
     </w:p>
     <w:p>
       <w:pPr>
@@ -2568,7 +3009,14 @@
         <w:rPr>
           <w:lang w:val="en-US"/>
         </w:rPr>
-        <w:t>sion for the text file is .mbg</w:t>
+        <w:t>sion for the text file is .</w:t>
+      </w:r>
+      <w:proofErr w:type="spellStart"/>
+      <w:r>
+        <w:rPr>
+          <w:lang w:val="en-US"/>
+        </w:rPr>
+        <w:t>mbg</w:t>
       </w:r>
       <w:r>
         <w:rPr>
@@ -2576,6 +3024,7 @@
         </w:rPr>
         <w:t>i</w:t>
       </w:r>
+      <w:proofErr w:type="spellEnd"/>
       <w:r>
         <w:rPr>
           <w:lang w:val="en-US"/>
@@ -2643,8 +3092,16 @@
         <w:rPr>
           <w:lang w:val="en-US"/>
         </w:rPr>
-        <w:t>C-Sharp Sourcecode</w:t>
-      </w:r>
+        <w:t xml:space="preserve">C-Sharp </w:t>
+      </w:r>
+      <w:proofErr w:type="spellStart"/>
+      <w:r>
+        <w:rPr>
+          <w:lang w:val="en-US"/>
+        </w:rPr>
+        <w:t>Sourcecode</w:t>
+      </w:r>
+      <w:proofErr w:type="spellEnd"/>
     </w:p>
     <w:p>
       <w:pPr>
@@ -2685,8 +3142,21 @@
         <w:t>e</w:t>
       </w:r>
       <w:r>
-        <w:t xml:space="preserve"> file.mbgi file.cs</w:t>
-      </w:r>
+        <w:t xml:space="preserve"> </w:t>
+      </w:r>
+      <w:proofErr w:type="spellStart"/>
+      <w:r>
+        <w:t>file.mbgi</w:t>
+      </w:r>
+      <w:proofErr w:type="spellEnd"/>
+      <w:r>
+        <w:t xml:space="preserve"> </w:t>
+      </w:r>
+      <w:proofErr w:type="spellStart"/>
+      <w:r>
+        <w:t>file.cs</w:t>
+      </w:r>
+      <w:proofErr w:type="spellEnd"/>
     </w:p>
     <w:p>
       <w:pPr>
@@ -2710,8 +3180,30 @@
         <w:rPr>
           <w:lang w:val="en-US"/>
         </w:rPr>
-        <w:t>e file.mbgi to a set of classes in the C#-File file.cs</w:t>
-      </w:r>
+        <w:t xml:space="preserve">e </w:t>
+      </w:r>
+      <w:proofErr w:type="spellStart"/>
+      <w:r>
+        <w:rPr>
+          <w:lang w:val="en-US"/>
+        </w:rPr>
+        <w:t>file.mbgi</w:t>
+      </w:r>
+      <w:proofErr w:type="spellEnd"/>
+      <w:r>
+        <w:rPr>
+          <w:lang w:val="en-US"/>
+        </w:rPr>
+        <w:t xml:space="preserve"> to a set of classes in the C#-File </w:t>
+      </w:r>
+      <w:proofErr w:type="spellStart"/>
+      <w:r>
+        <w:rPr>
+          <w:lang w:val="en-US"/>
+        </w:rPr>
+        <w:t>file.cs</w:t>
+      </w:r>
+      <w:proofErr w:type="spellEnd"/>
       <w:r>
         <w:rPr>
           <w:lang w:val="en-US"/>
@@ -2729,6 +3221,7 @@
         <w:rPr>
           <w:lang w:val="en-US"/>
         </w:rPr>
+        <w:lastRenderedPageBreak/>
         <w:t xml:space="preserve">For each type, a class will be created and the input and output ports will be modelled as properties of each class. </w:t>
       </w:r>
     </w:p>
@@ -2777,8 +3270,21 @@
       <w:pPr>
         <w:pStyle w:val="Quellcode"/>
       </w:pPr>
-      <w:r>
-        <w:t>void Execute(ExecutionInfo info);</w:t>
+      <w:proofErr w:type="gramStart"/>
+      <w:r>
+        <w:t>void</w:t>
+      </w:r>
+      <w:proofErr w:type="gramEnd"/>
+      <w:r>
+        <w:t xml:space="preserve"> Execute(</w:t>
+      </w:r>
+      <w:proofErr w:type="spellStart"/>
+      <w:r>
+        <w:t>ExecutionInfo</w:t>
+      </w:r>
+      <w:proofErr w:type="spellEnd"/>
+      <w:r>
+        <w:t xml:space="preserve"> info);</w:t>
       </w:r>
     </w:p>
     <w:p>
@@ -2846,7 +3352,21 @@
         <w:rPr>
           <w:lang w:val="en-US"/>
         </w:rPr>
-        <w:t xml:space="preserve">The Init-Method </w:t>
+        <w:t xml:space="preserve">The </w:t>
+      </w:r>
+      <w:proofErr w:type="spellStart"/>
+      <w:r>
+        <w:rPr>
+          <w:lang w:val="en-US"/>
+        </w:rPr>
+        <w:t>Init</w:t>
+      </w:r>
+      <w:proofErr w:type="spellEnd"/>
+      <w:r>
+        <w:rPr>
+          <w:lang w:val="en-US"/>
+        </w:rPr>
+        <w:t xml:space="preserve">-Method </w:t>
       </w:r>
       <w:r>
         <w:rPr>
@@ -2859,8 +3379,21 @@
       <w:pPr>
         <w:pStyle w:val="Quellcode"/>
       </w:pPr>
-      <w:r>
-        <w:t>void Init();</w:t>
+      <w:proofErr w:type="gramStart"/>
+      <w:r>
+        <w:t>void</w:t>
+      </w:r>
+      <w:proofErr w:type="gramEnd"/>
+      <w:r>
+        <w:t xml:space="preserve"> </w:t>
+      </w:r>
+      <w:proofErr w:type="spellStart"/>
+      <w:r>
+        <w:t>Init</w:t>
+      </w:r>
+      <w:proofErr w:type="spellEnd"/>
+      <w:r>
+        <w:t>();</w:t>
       </w:r>
     </w:p>
     <w:p>
@@ -2909,7 +3442,15 @@
         <w:pStyle w:val="Quellcode"/>
       </w:pPr>
       <w:r>
-        <w:t>{Type} {Name} ({PropertyType} {Content})*</w:t>
+        <w:t>{Type} {Name} ({</w:t>
+      </w:r>
+      <w:proofErr w:type="spellStart"/>
+      <w:r>
+        <w:t>PropertyType</w:t>
+      </w:r>
+      <w:proofErr w:type="spellEnd"/>
+      <w:r>
+        <w:t>} {Content})*</w:t>
       </w:r>
     </w:p>
     <w:p>
@@ -2992,7 +3533,21 @@
         <w:rPr>
           <w:lang w:val="en-US"/>
         </w:rPr>
-        <w:t>Available PropertyTypes:</w:t>
+        <w:t xml:space="preserve">Available </w:t>
+      </w:r>
+      <w:proofErr w:type="spellStart"/>
+      <w:r>
+        <w:rPr>
+          <w:lang w:val="en-US"/>
+        </w:rPr>
+        <w:t>PropertyTypes</w:t>
+      </w:r>
+      <w:proofErr w:type="spellEnd"/>
+      <w:r>
+        <w:rPr>
+          <w:lang w:val="en-US"/>
+        </w:rPr>
+        <w:t>:</w:t>
       </w:r>
     </w:p>
     <w:tbl>
@@ -3054,12 +3609,14 @@
                 <w:lang w:val="en-US"/>
               </w:rPr>
             </w:pPr>
+            <w:proofErr w:type="spellStart"/>
             <w:r>
               <w:rPr>
                 <w:lang w:val="en-US"/>
               </w:rPr>
               <w:t>defaultvalue</w:t>
             </w:r>
+            <w:proofErr w:type="spellEnd"/>
           </w:p>
         </w:tc>
         <w:tc>
@@ -3165,7 +3722,21 @@
               <w:rPr>
                 <w:lang w:val="en-US"/>
               </w:rPr>
-              <w:t>B  adderOne : adder</w:t>
+              <w:t xml:space="preserve">B  </w:t>
+            </w:r>
+            <w:proofErr w:type="spellStart"/>
+            <w:r>
+              <w:rPr>
+                <w:lang w:val="en-US"/>
+              </w:rPr>
+              <w:t>adderOne</w:t>
+            </w:r>
+            <w:proofErr w:type="spellEnd"/>
+            <w:r>
+              <w:rPr>
+                <w:lang w:val="en-US"/>
+              </w:rPr>
+              <w:t xml:space="preserve"> : adder</w:t>
             </w:r>
           </w:p>
         </w:tc>
@@ -3183,8 +3754,16 @@
               <w:rPr>
                 <w:lang w:val="en-US"/>
               </w:rPr>
-              <w:t>Block of name adderOne</w:t>
+              <w:t xml:space="preserve">Block of name </w:t>
             </w:r>
+            <w:proofErr w:type="spellStart"/>
+            <w:r>
+              <w:rPr>
+                <w:lang w:val="en-US"/>
+              </w:rPr>
+              <w:t>adderOne</w:t>
+            </w:r>
+            <w:proofErr w:type="spellEnd"/>
           </w:p>
           <w:p>
             <w:pPr>
@@ -3196,7 +3775,21 @@
               <w:rPr>
                 <w:lang w:val="en-US"/>
               </w:rPr>
-              <w:t xml:space="preserve">The block is inherited of type adder. This is defined by the PropertyType ‘:’ and the content ‘adder’. </w:t>
+              <w:t xml:space="preserve">The block is inherited of type adder. This is defined by the </w:t>
+            </w:r>
+            <w:proofErr w:type="spellStart"/>
+            <w:r>
+              <w:rPr>
+                <w:lang w:val="en-US"/>
+              </w:rPr>
+              <w:t>PropertyType</w:t>
+            </w:r>
+            <w:proofErr w:type="spellEnd"/>
+            <w:r>
+              <w:rPr>
+                <w:lang w:val="en-US"/>
+              </w:rPr>
+              <w:t xml:space="preserve"> ‘:’ and the content ‘adder’. </w:t>
             </w:r>
           </w:p>
         </w:tc>
@@ -3817,14 +4410,14 @@
           <w:lang w:val="en-US"/>
         </w:rPr>
       </w:pPr>
-      <w:bookmarkStart w:id="0" w:name="_Ref407221837"/>
+      <w:bookmarkStart w:id="1" w:name="_Ref407221837"/>
       <w:r>
         <w:rPr>
           <w:lang w:val="en-US"/>
         </w:rPr>
         <w:t>Port Data Types</w:t>
       </w:r>
-      <w:bookmarkEnd w:id="0"/>
+      <w:bookmarkEnd w:id="1"/>
     </w:p>
     <w:tbl>
       <w:tblPr>
@@ -3907,8 +4500,16 @@
               <w:rPr>
                 <w:lang w:val="en-US"/>
               </w:rPr>
-              <w:t>Double as defined in .Net-Datatype System.Double</w:t>
+              <w:t xml:space="preserve">Double as defined in .Net-Datatype </w:t>
             </w:r>
+            <w:proofErr w:type="spellStart"/>
+            <w:r>
+              <w:rPr>
+                <w:lang w:val="en-US"/>
+              </w:rPr>
+              <w:t>System.Double</w:t>
+            </w:r>
+            <w:proofErr w:type="spellEnd"/>
           </w:p>
         </w:tc>
       </w:tr>
@@ -3945,8 +4546,16 @@
               <w:rPr>
                 <w:lang w:val="en-US"/>
               </w:rPr>
-              <w:t>String as defined in .Net-Datatype System.String</w:t>
+              <w:t xml:space="preserve">String as defined in .Net-Datatype </w:t>
             </w:r>
+            <w:proofErr w:type="spellStart"/>
+            <w:r>
+              <w:rPr>
+                <w:lang w:val="en-US"/>
+              </w:rPr>
+              <w:t>System.String</w:t>
+            </w:r>
+            <w:proofErr w:type="spellEnd"/>
           </w:p>
         </w:tc>
       </w:tr>
@@ -3984,6 +4593,7 @@
         </w:rPr>
         <w:t xml:space="preserve">The project is implemented in C# and is available in namespace </w:t>
       </w:r>
+      <w:proofErr w:type="spellStart"/>
       <w:r>
         <w:rPr>
           <w:i/>
@@ -3991,6 +4601,7 @@
         </w:rPr>
         <w:t>BurnSystems.ModelBase</w:t>
       </w:r>
+      <w:proofErr w:type="spellEnd"/>
       <w:r>
         <w:rPr>
           <w:lang w:val="en-US"/>
@@ -4001,10 +4612,22 @@
         <w:rPr>
           <w:lang w:val="en-US"/>
         </w:rPr>
-        <w:t xml:space="preserve"> All dependencies are covered in the nuget Standard-Packages.</w:t>
-      </w:r>
-      <w:bookmarkStart w:id="1" w:name="_GoBack"/>
-      <w:bookmarkEnd w:id="1"/>
+        <w:t xml:space="preserve"> All dependencies are covered in the </w:t>
+      </w:r>
+      <w:proofErr w:type="spellStart"/>
+      <w:r>
+        <w:rPr>
+          <w:lang w:val="en-US"/>
+        </w:rPr>
+        <w:t>nuget</w:t>
+      </w:r>
+      <w:proofErr w:type="spellEnd"/>
+      <w:r>
+        <w:rPr>
+          <w:lang w:val="en-US"/>
+        </w:rPr>
+        <w:t xml:space="preserve"> Standard-Packages.</w:t>
+      </w:r>
     </w:p>
     <w:p>
       <w:pPr>
@@ -4062,7 +4685,21 @@
               <w:rPr>
                 <w:lang w:val="en-US"/>
               </w:rPr>
-              <w:t>Converts an .mbgi File to a C# file that can be used as a base</w:t>
+              <w:t>Converts an .</w:t>
+            </w:r>
+            <w:proofErr w:type="spellStart"/>
+            <w:r>
+              <w:rPr>
+                <w:lang w:val="en-US"/>
+              </w:rPr>
+              <w:t>mbgi</w:t>
+            </w:r>
+            <w:proofErr w:type="spellEnd"/>
+            <w:r>
+              <w:rPr>
+                <w:lang w:val="en-US"/>
+              </w:rPr>
+              <w:t xml:space="preserve"> File to a C# file that can be used as a base</w:t>
             </w:r>
           </w:p>
         </w:tc>
@@ -4082,7 +4719,19 @@
               <w:rPr>
                 <w:lang w:val="en-US"/>
               </w:rPr>
-              <w:t>mbexec2csv.exe</w:t>
+              <w:t>mb</w:t>
+            </w:r>
+            <w:r>
+              <w:rPr>
+                <w:lang w:val="en-US"/>
+              </w:rPr>
+              <w:t>sim</w:t>
+            </w:r>
+            <w:r>
+              <w:rPr>
+                <w:lang w:val="en-US"/>
+              </w:rPr>
+              <w:t>.exe</w:t>
             </w:r>
           </w:p>
         </w:tc>
@@ -4100,7 +4749,13 @@
               <w:rPr>
                 <w:lang w:val="en-US"/>
               </w:rPr>
-              <w:t>Executes a DLL-File (dynamic link library) which contains a converted simulation environment.</w:t>
+              <w:t>Simulates a library containing a model</w:t>
+            </w:r>
+            <w:r>
+              <w:rPr>
+                <w:lang w:val="en-US"/>
+              </w:rPr>
+              <w:t xml:space="preserve">. </w:t>
             </w:r>
           </w:p>
         </w:tc>
@@ -4226,23 +4881,77 @@
           <w:color w:val="000000"/>
           <w:lang w:val="en-US"/>
         </w:rPr>
-        <w:t>Syntax: mbgi2cs.exe {mbgi-file} {cs-file}</w:t>
-      </w:r>
-    </w:p>
-    <w:p>
-      <w:pPr>
-        <w:spacing w:line="264" w:lineRule="auto"/>
-        <w:rPr>
-          <w:lang w:val="en-US"/>
-        </w:rPr>
-      </w:pPr>
+        <w:t>Syntax: mbgi2cs.exe {</w:t>
+      </w:r>
+      <w:proofErr w:type="spellStart"/>
       <w:r>
         <w:rPr>
           <w:rFonts w:ascii="Calibri" w:eastAsia="Calibri" w:hAnsi="Calibri" w:cs="Calibri"/>
           <w:color w:val="000000"/>
           <w:lang w:val="en-US"/>
         </w:rPr>
-        <w:t>The .cs file will be overwritten, if it already exists.</w:t>
+        <w:t>mbgi</w:t>
+      </w:r>
+      <w:proofErr w:type="spellEnd"/>
+      <w:r>
+        <w:rPr>
+          <w:rFonts w:ascii="Calibri" w:eastAsia="Calibri" w:hAnsi="Calibri" w:cs="Calibri"/>
+          <w:color w:val="000000"/>
+          <w:lang w:val="en-US"/>
+        </w:rPr>
+        <w:t>-file} {</w:t>
+      </w:r>
+      <w:proofErr w:type="spellStart"/>
+      <w:r>
+        <w:rPr>
+          <w:rFonts w:ascii="Calibri" w:eastAsia="Calibri" w:hAnsi="Calibri" w:cs="Calibri"/>
+          <w:color w:val="000000"/>
+          <w:lang w:val="en-US"/>
+        </w:rPr>
+        <w:t>cs</w:t>
+      </w:r>
+      <w:proofErr w:type="spellEnd"/>
+      <w:r>
+        <w:rPr>
+          <w:rFonts w:ascii="Calibri" w:eastAsia="Calibri" w:hAnsi="Calibri" w:cs="Calibri"/>
+          <w:color w:val="000000"/>
+          <w:lang w:val="en-US"/>
+        </w:rPr>
+        <w:t>-file}</w:t>
+      </w:r>
+    </w:p>
+    <w:p>
+      <w:pPr>
+        <w:spacing w:line="264" w:lineRule="auto"/>
+        <w:rPr>
+          <w:lang w:val="en-US"/>
+        </w:rPr>
+      </w:pPr>
+      <w:r>
+        <w:rPr>
+          <w:rFonts w:ascii="Calibri" w:eastAsia="Calibri" w:hAnsi="Calibri" w:cs="Calibri"/>
+          <w:color w:val="000000"/>
+          <w:lang w:val="en-US"/>
+        </w:rPr>
+        <w:t>The .</w:t>
+      </w:r>
+      <w:proofErr w:type="spellStart"/>
+      <w:r>
+        <w:rPr>
+          <w:rFonts w:ascii="Calibri" w:eastAsia="Calibri" w:hAnsi="Calibri" w:cs="Calibri"/>
+          <w:color w:val="000000"/>
+          <w:lang w:val="en-US"/>
+        </w:rPr>
+        <w:t>cs</w:t>
+      </w:r>
+      <w:proofErr w:type="spellEnd"/>
+      <w:r>
+        <w:rPr>
+          <w:rFonts w:ascii="Calibri" w:eastAsia="Calibri" w:hAnsi="Calibri" w:cs="Calibri"/>
+          <w:color w:val="000000"/>
+          <w:lang w:val="en-US"/>
+        </w:rPr>
+        <w:t xml:space="preserve"> file will be overwritten, if it already exists.</w:t>
       </w:r>
     </w:p>
     <w:p>
@@ -4256,7 +4965,13 @@
         <w:rPr>
           <w:lang w:val="en-US"/>
         </w:rPr>
-        <w:t>mbexec2csv.exe</w:t>
+        <w:t>mbsim</w:t>
+      </w:r>
+      <w:r>
+        <w:rPr>
+          <w:lang w:val="en-US"/>
+        </w:rPr>
+        <w:t>.exe</w:t>
       </w:r>
     </w:p>
     <w:p>
@@ -5890,17 +6605,17 @@
     </dgm:pt>
   </dgm:ptLst>
   <dgm:cxnLst>
-    <dgm:cxn modelId="{5E9B19C4-A269-4BBC-875D-5EFBF7E3DFDD}" type="presOf" srcId="{946142A6-EA79-4D94-9BB7-6BEB0233BA2F}" destId="{72CF8CC3-6B85-4B00-BE8C-C913A64513C6}" srcOrd="0" destOrd="0" presId="urn:microsoft.com/office/officeart/2005/8/layout/process1"/>
+    <dgm:cxn modelId="{85A2AB5A-A637-449A-B298-9B2C41D4D864}" type="presOf" srcId="{80673CF3-FB6F-491B-AB53-8C31FE565217}" destId="{A95E5CCC-175A-471A-8FB6-EC2644FC9978}" srcOrd="0" destOrd="0" presId="urn:microsoft.com/office/officeart/2005/8/layout/process1"/>
+    <dgm:cxn modelId="{9BDC1E4C-4CB8-43AE-8B26-B1368A6A4EA3}" type="presOf" srcId="{946142A6-EA79-4D94-9BB7-6BEB0233BA2F}" destId="{72CF8CC3-6B85-4B00-BE8C-C913A64513C6}" srcOrd="0" destOrd="0" presId="urn:microsoft.com/office/officeart/2005/8/layout/process1"/>
+    <dgm:cxn modelId="{C3DA1B85-EA47-4376-B05B-0B740A233AC4}" type="presOf" srcId="{797591DE-C953-4C85-92FC-08187B669970}" destId="{890BB847-4468-4BA4-9235-376762B9C3C0}" srcOrd="0" destOrd="0" presId="urn:microsoft.com/office/officeart/2005/8/layout/process1"/>
+    <dgm:cxn modelId="{A9904908-81CA-4782-8FE1-C8E42F26D75C}" srcId="{797591DE-C953-4C85-92FC-08187B669970}" destId="{D2AEB0F3-B111-4D92-8331-BDC2D27D6757}" srcOrd="0" destOrd="0" parTransId="{F527F306-14FE-453A-BFA4-1D96522C40A1}" sibTransId="{80673CF3-FB6F-491B-AB53-8C31FE565217}"/>
+    <dgm:cxn modelId="{57D06C8F-7EF5-4DB4-8160-C0237990630F}" type="presOf" srcId="{80673CF3-FB6F-491B-AB53-8C31FE565217}" destId="{9E9F9959-24F5-4F16-B5E5-B60CB3BA2C8B}" srcOrd="1" destOrd="0" presId="urn:microsoft.com/office/officeart/2005/8/layout/process1"/>
+    <dgm:cxn modelId="{AFD76592-E9B6-4F0A-B6C0-88A1E671996A}" type="presOf" srcId="{D2AEB0F3-B111-4D92-8331-BDC2D27D6757}" destId="{91962FE9-CBF5-4F95-AA16-11B850389744}" srcOrd="0" destOrd="0" presId="urn:microsoft.com/office/officeart/2005/8/layout/process1"/>
     <dgm:cxn modelId="{9870A673-D525-444E-8D18-1AB12E17CCDA}" srcId="{797591DE-C953-4C85-92FC-08187B669970}" destId="{946142A6-EA79-4D94-9BB7-6BEB0233BA2F}" srcOrd="1" destOrd="0" parTransId="{A079342E-E288-43E5-8BE8-5D3134AEAE90}" sibTransId="{FFFDD378-610A-4329-804E-3E1C1B5397EC}"/>
-    <dgm:cxn modelId="{A9904908-81CA-4782-8FE1-C8E42F26D75C}" srcId="{797591DE-C953-4C85-92FC-08187B669970}" destId="{D2AEB0F3-B111-4D92-8331-BDC2D27D6757}" srcOrd="0" destOrd="0" parTransId="{F527F306-14FE-453A-BFA4-1D96522C40A1}" sibTransId="{80673CF3-FB6F-491B-AB53-8C31FE565217}"/>
-    <dgm:cxn modelId="{D77736D1-4B49-417F-82DD-292963F57B4C}" type="presOf" srcId="{80673CF3-FB6F-491B-AB53-8C31FE565217}" destId="{9E9F9959-24F5-4F16-B5E5-B60CB3BA2C8B}" srcOrd="1" destOrd="0" presId="urn:microsoft.com/office/officeart/2005/8/layout/process1"/>
-    <dgm:cxn modelId="{22467109-D5F0-46FD-8B52-7FCBA6576648}" type="presOf" srcId="{797591DE-C953-4C85-92FC-08187B669970}" destId="{890BB847-4468-4BA4-9235-376762B9C3C0}" srcOrd="0" destOrd="0" presId="urn:microsoft.com/office/officeart/2005/8/layout/process1"/>
-    <dgm:cxn modelId="{40273C7F-F857-4FA2-A9A6-5662BDB902E9}" type="presOf" srcId="{80673CF3-FB6F-491B-AB53-8C31FE565217}" destId="{A95E5CCC-175A-471A-8FB6-EC2644FC9978}" srcOrd="0" destOrd="0" presId="urn:microsoft.com/office/officeart/2005/8/layout/process1"/>
-    <dgm:cxn modelId="{CAC640F4-AC0D-4F45-B67A-8686641259A9}" type="presOf" srcId="{D2AEB0F3-B111-4D92-8331-BDC2D27D6757}" destId="{91962FE9-CBF5-4F95-AA16-11B850389744}" srcOrd="0" destOrd="0" presId="urn:microsoft.com/office/officeart/2005/8/layout/process1"/>
-    <dgm:cxn modelId="{45DF75D7-0DE8-4EE1-A96C-2F25E4DC950E}" type="presParOf" srcId="{890BB847-4468-4BA4-9235-376762B9C3C0}" destId="{91962FE9-CBF5-4F95-AA16-11B850389744}" srcOrd="0" destOrd="0" presId="urn:microsoft.com/office/officeart/2005/8/layout/process1"/>
-    <dgm:cxn modelId="{C9210FEB-A954-4E7D-BE11-88A0AE960551}" type="presParOf" srcId="{890BB847-4468-4BA4-9235-376762B9C3C0}" destId="{A95E5CCC-175A-471A-8FB6-EC2644FC9978}" srcOrd="1" destOrd="0" presId="urn:microsoft.com/office/officeart/2005/8/layout/process1"/>
-    <dgm:cxn modelId="{29F5E080-7752-4C7E-AEE3-14996AA094FB}" type="presParOf" srcId="{A95E5CCC-175A-471A-8FB6-EC2644FC9978}" destId="{9E9F9959-24F5-4F16-B5E5-B60CB3BA2C8B}" srcOrd="0" destOrd="0" presId="urn:microsoft.com/office/officeart/2005/8/layout/process1"/>
-    <dgm:cxn modelId="{384A7C29-EB44-4BE9-B419-70F490F75534}" type="presParOf" srcId="{890BB847-4468-4BA4-9235-376762B9C3C0}" destId="{72CF8CC3-6B85-4B00-BE8C-C913A64513C6}" srcOrd="2" destOrd="0" presId="urn:microsoft.com/office/officeart/2005/8/layout/process1"/>
+    <dgm:cxn modelId="{D0498512-A5F6-49F3-A9B3-344FCDAF4CA0}" type="presParOf" srcId="{890BB847-4468-4BA4-9235-376762B9C3C0}" destId="{91962FE9-CBF5-4F95-AA16-11B850389744}" srcOrd="0" destOrd="0" presId="urn:microsoft.com/office/officeart/2005/8/layout/process1"/>
+    <dgm:cxn modelId="{827C4B1A-7AB4-486E-9389-EA26FE574C29}" type="presParOf" srcId="{890BB847-4468-4BA4-9235-376762B9C3C0}" destId="{A95E5CCC-175A-471A-8FB6-EC2644FC9978}" srcOrd="1" destOrd="0" presId="urn:microsoft.com/office/officeart/2005/8/layout/process1"/>
+    <dgm:cxn modelId="{54C6DF37-FF63-4D88-BBC8-C86961DF98DE}" type="presParOf" srcId="{A95E5CCC-175A-471A-8FB6-EC2644FC9978}" destId="{9E9F9959-24F5-4F16-B5E5-B60CB3BA2C8B}" srcOrd="0" destOrd="0" presId="urn:microsoft.com/office/officeart/2005/8/layout/process1"/>
+    <dgm:cxn modelId="{714DFC73-241F-4D07-878E-965DD3E7022E}" type="presParOf" srcId="{890BB847-4468-4BA4-9235-376762B9C3C0}" destId="{72CF8CC3-6B85-4B00-BE8C-C913A64513C6}" srcOrd="2" destOrd="0" presId="urn:microsoft.com/office/officeart/2005/8/layout/process1"/>
   </dgm:cxnLst>
   <dgm:bg/>
   <dgm:whole/>
@@ -7597,7 +8312,7 @@
 </file>
 
 <file path=customXml/itemProps1.xml><?xml version="1.0" encoding="utf-8"?>
-<ds:datastoreItem xmlns:ds="http://schemas.openxmlformats.org/officeDocument/2006/customXml" ds:itemID="{E2EC2D0F-BAED-4B71-9B42-B1605C89FF8D}">
+<ds:datastoreItem xmlns:ds="http://schemas.openxmlformats.org/officeDocument/2006/customXml" ds:itemID="{51E5EC57-0DB4-4219-AF96-221F30F4A918}">
   <ds:schemaRefs>
     <ds:schemaRef ds:uri="http://schemas.openxmlformats.org/officeDocument/2006/bibliography"/>
   </ds:schemaRefs>

</xml_diff>

<commit_message>
Composite Blocks are working
</commit_message>
<xml_diff>
--- a/docs/ModellMeister.docx
+++ b/docs/ModellMeister.docx
@@ -1672,6 +1672,11 @@
       <w:proofErr w:type="spellEnd"/>
       <w:r>
         <w:br/>
+      </w:r>
+      <w:r>
+        <w:t>C</w:t>
+      </w:r>
+      <w:r>
         <w:t xml:space="preserve">B </w:t>
       </w:r>
       <w:proofErr w:type="gramStart"/>
@@ -1684,6 +1689,11 @@
       </w:r>
       <w:r>
         <w:br/>
+      </w:r>
+      <w:r>
+        <w:t>C</w:t>
+      </w:r>
+      <w:r>
         <w:t>B Summer2 : Summer</w:t>
       </w:r>
       <w:r>
@@ -1709,22 +1719,45 @@
         <w:br/>
       </w:r>
       <w:r>
+        <w:t>C</w:t>
+      </w:r>
+      <w:r>
         <w:t>W Summand1 Summer1.Summand1</w:t>
       </w:r>
       <w:r>
         <w:br/>
+      </w:r>
+      <w:r>
+        <w:t>C</w:t>
+      </w:r>
+      <w:r>
         <w:t>W Summand2 Summer1.Summand2</w:t>
       </w:r>
       <w:r>
         <w:br/>
+      </w:r>
+      <w:r>
+        <w:t>C</w:t>
+      </w:r>
+      <w:r>
         <w:t>W Summer1.Sum Summer2.Summand1</w:t>
       </w:r>
       <w:r>
         <w:br/>
+      </w:r>
+      <w:r>
+        <w:t>C</w:t>
+      </w:r>
+      <w:r>
         <w:t>W Summand3 Summer2.Summand2</w:t>
       </w:r>
       <w:r>
         <w:br/>
+      </w:r>
+      <w:r>
+        <w:t>C</w:t>
+      </w:r>
+      <w:r>
         <w:t>W Summer2.Sum Sum</w:t>
       </w:r>
     </w:p>
@@ -1740,6 +1773,12 @@
           <w:lang w:val="en-US"/>
         </w:rPr>
         <w:t xml:space="preserve">The </w:t>
+      </w:r>
+      <w:r>
+        <w:rPr>
+          <w:lang w:val="en-US"/>
+        </w:rPr>
+        <w:t>C</w:t>
       </w:r>
       <w:r>
         <w:rPr>
@@ -1785,6 +1824,12 @@
         <w:rPr>
           <w:lang w:val="en-US"/>
         </w:rPr>
+        <w:t>C</w:t>
+      </w:r>
+      <w:r>
+        <w:rPr>
+          <w:lang w:val="en-US"/>
+        </w:rPr>
         <w:t xml:space="preserve">W lines define the inner wires. For ports of the composite block itself, no name needs to be given, for ports of the interior block, the ports name also needs to contain the </w:t>
       </w:r>
       <w:proofErr w:type="spellStart"/>
@@ -1866,149 +1911,13 @@
     </w:p>
     <w:p>
       <w:pPr>
-        <w:rPr>
-          <w:lang w:val="en-US"/>
-        </w:rPr>
-      </w:pPr>
-      <w:r>
-        <w:rPr>
-          <w:lang w:val="en-US"/>
-        </w:rPr>
-        <w:t xml:space="preserve">By defining a composite type with a line starting with C, the global composite block will be left. To reattach to the global composite block, a </w:t>
-      </w:r>
-      <w:r>
-        <w:rPr>
-          <w:lang w:val="en-US"/>
-        </w:rPr>
-        <w:t>context switch to ‘_’</w:t>
-      </w:r>
-      <w:r>
-        <w:rPr>
-          <w:lang w:val="en-US"/>
-        </w:rPr>
-        <w:t>, including the assumed type of the global context can be</w:t>
-      </w:r>
-      <w:r>
-        <w:rPr>
-          <w:lang w:val="en-US"/>
-        </w:rPr>
-        <w:t xml:space="preserve"> stated:</w:t>
-      </w:r>
-    </w:p>
-    <w:p>
-      <w:pPr>
-        <w:pStyle w:val="Quellcode"/>
-      </w:pPr>
-      <w:r>
-        <w:t xml:space="preserve">C </w:t>
-      </w:r>
-      <w:proofErr w:type="spellStart"/>
-      <w:r>
-        <w:t>CompositeBlock</w:t>
-      </w:r>
-      <w:proofErr w:type="spellEnd"/>
-      <w:r>
-        <w:br/>
-        <w:t xml:space="preserve">CI </w:t>
-      </w:r>
-      <w:proofErr w:type="gramStart"/>
-      <w:r>
-        <w:t>Input :</w:t>
-      </w:r>
-      <w:proofErr w:type="gramEnd"/>
-      <w:r>
-        <w:t xml:space="preserve"> Double</w:t>
-      </w:r>
-      <w:r>
-        <w:br/>
-        <w:t>CO Output : Double</w:t>
-      </w:r>
-      <w:r>
-        <w:br/>
-        <w:t xml:space="preserve">B </w:t>
-      </w:r>
-      <w:proofErr w:type="spellStart"/>
-      <w:r>
-        <w:t>InnerBlock</w:t>
-      </w:r>
-      <w:proofErr w:type="spellEnd"/>
-      <w:r>
-        <w:t xml:space="preserve"> : Summer</w:t>
-      </w:r>
-      <w:r>
-        <w:br/>
-      </w:r>
-      <w:r>
-        <w:br/>
-        <w:t>C</w:t>
-      </w:r>
-      <w:r>
-        <w:t xml:space="preserve"> </w:t>
-      </w:r>
-      <w:r>
-        <w:t xml:space="preserve">_ </w:t>
-      </w:r>
-      <w:r>
-        <w:t xml:space="preserve">: </w:t>
-      </w:r>
-      <w:proofErr w:type="spellStart"/>
-      <w:r>
-        <w:t>SimulationContext</w:t>
-      </w:r>
-      <w:proofErr w:type="spellEnd"/>
-      <w:r>
-        <w:t xml:space="preserve"> # Switches back to the global block</w:t>
-      </w:r>
-      <w:r>
-        <w:br/>
-        <w:t xml:space="preserve">B Vehicle : </w:t>
-      </w:r>
-      <w:proofErr w:type="spellStart"/>
-      <w:r>
-        <w:t>CompositeBlock</w:t>
-      </w:r>
-      <w:proofErr w:type="spellEnd"/>
-      <w:r>
-        <w:br/>
-      </w:r>
-      <w:r>
-        <w:br/>
-        <w:t xml:space="preserve"># Wires the Vehicle Output to the </w:t>
-      </w:r>
-      <w:proofErr w:type="spellStart"/>
-      <w:r>
-        <w:t>SimulationOutput</w:t>
-      </w:r>
-      <w:proofErr w:type="spellEnd"/>
-      <w:r>
-        <w:br/>
-        <w:t xml:space="preserve">W </w:t>
-      </w:r>
-      <w:proofErr w:type="spellStart"/>
-      <w:r>
-        <w:t>Vehicle.Output</w:t>
-      </w:r>
-      <w:proofErr w:type="spellEnd"/>
-      <w:r>
-        <w:t xml:space="preserve"> </w:t>
-      </w:r>
-      <w:r>
-        <w:t>Sim</w:t>
-      </w:r>
-      <w:r>
-        <w:t>Output</w:t>
-      </w:r>
-      <w:r>
-        <w:t>1</w:t>
-      </w:r>
-    </w:p>
-    <w:p>
-      <w:pPr>
         <w:pStyle w:val="berschrift2"/>
         <w:rPr>
           <w:lang w:val="en-US"/>
         </w:rPr>
       </w:pPr>
+      <w:bookmarkStart w:id="0" w:name="_GoBack"/>
+      <w:bookmarkEnd w:id="0"/>
       <w:r>
         <w:rPr>
           <w:lang w:val="en-US"/>
@@ -2134,7 +2043,6 @@
           <w:noProof/>
           <w:lang w:eastAsia="de-DE"/>
         </w:rPr>
-        <w:lastRenderedPageBreak/>
         <w:drawing>
           <wp:inline distT="0" distB="0" distL="0" distR="0" wp14:anchorId="7FA8A408" wp14:editId="6DEA39D2">
             <wp:extent cx="5486400" cy="543465"/>
@@ -2525,8 +2433,6 @@
       <w:r>
         <w:t>mbsim</w:t>
       </w:r>
-      <w:bookmarkStart w:id="0" w:name="_GoBack"/>
-      <w:bookmarkEnd w:id="0"/>
       <w:r>
         <w:t>.exe compiled.dll</w:t>
       </w:r>
@@ -2668,7 +2574,6 @@
         <w:pStyle w:val="Quellcode"/>
       </w:pPr>
       <w:r>
-        <w:lastRenderedPageBreak/>
         <w:t xml:space="preserve">C </w:t>
       </w:r>
       <w:proofErr w:type="spellStart"/>
@@ -2781,6 +2686,7 @@
         <w:pStyle w:val="Quellcode"/>
       </w:pPr>
       <w:r>
+        <w:lastRenderedPageBreak/>
         <w:t>TI Input</w:t>
       </w:r>
       <w:r>
@@ -3221,7 +3127,6 @@
         <w:rPr>
           <w:lang w:val="en-US"/>
         </w:rPr>
-        <w:lastRenderedPageBreak/>
         <w:t xml:space="preserve">For each type, a class will be created and the input and output ports will be modelled as properties of each class. </w:t>
       </w:r>
     </w:p>
@@ -3407,6 +3312,7 @@
         <w:rPr>
           <w:lang w:val="en-US"/>
         </w:rPr>
+        <w:lastRenderedPageBreak/>
         <w:t>Full syntax</w:t>
       </w:r>
     </w:p>
@@ -4415,6 +4321,7 @@
         <w:rPr>
           <w:lang w:val="en-US"/>
         </w:rPr>
+        <w:lastRenderedPageBreak/>
         <w:t>Port Data Types</w:t>
       </w:r>
       <w:bookmarkEnd w:id="1"/>
@@ -6605,17 +6512,17 @@
     </dgm:pt>
   </dgm:ptLst>
   <dgm:cxnLst>
-    <dgm:cxn modelId="{85A2AB5A-A637-449A-B298-9B2C41D4D864}" type="presOf" srcId="{80673CF3-FB6F-491B-AB53-8C31FE565217}" destId="{A95E5CCC-175A-471A-8FB6-EC2644FC9978}" srcOrd="0" destOrd="0" presId="urn:microsoft.com/office/officeart/2005/8/layout/process1"/>
-    <dgm:cxn modelId="{9BDC1E4C-4CB8-43AE-8B26-B1368A6A4EA3}" type="presOf" srcId="{946142A6-EA79-4D94-9BB7-6BEB0233BA2F}" destId="{72CF8CC3-6B85-4B00-BE8C-C913A64513C6}" srcOrd="0" destOrd="0" presId="urn:microsoft.com/office/officeart/2005/8/layout/process1"/>
-    <dgm:cxn modelId="{C3DA1B85-EA47-4376-B05B-0B740A233AC4}" type="presOf" srcId="{797591DE-C953-4C85-92FC-08187B669970}" destId="{890BB847-4468-4BA4-9235-376762B9C3C0}" srcOrd="0" destOrd="0" presId="urn:microsoft.com/office/officeart/2005/8/layout/process1"/>
+    <dgm:cxn modelId="{9870A673-D525-444E-8D18-1AB12E17CCDA}" srcId="{797591DE-C953-4C85-92FC-08187B669970}" destId="{946142A6-EA79-4D94-9BB7-6BEB0233BA2F}" srcOrd="1" destOrd="0" parTransId="{A079342E-E288-43E5-8BE8-5D3134AEAE90}" sibTransId="{FFFDD378-610A-4329-804E-3E1C1B5397EC}"/>
+    <dgm:cxn modelId="{463AE520-16C1-4ECD-9009-77E4DF3C2FEF}" type="presOf" srcId="{80673CF3-FB6F-491B-AB53-8C31FE565217}" destId="{9E9F9959-24F5-4F16-B5E5-B60CB3BA2C8B}" srcOrd="1" destOrd="0" presId="urn:microsoft.com/office/officeart/2005/8/layout/process1"/>
     <dgm:cxn modelId="{A9904908-81CA-4782-8FE1-C8E42F26D75C}" srcId="{797591DE-C953-4C85-92FC-08187B669970}" destId="{D2AEB0F3-B111-4D92-8331-BDC2D27D6757}" srcOrd="0" destOrd="0" parTransId="{F527F306-14FE-453A-BFA4-1D96522C40A1}" sibTransId="{80673CF3-FB6F-491B-AB53-8C31FE565217}"/>
-    <dgm:cxn modelId="{57D06C8F-7EF5-4DB4-8160-C0237990630F}" type="presOf" srcId="{80673CF3-FB6F-491B-AB53-8C31FE565217}" destId="{9E9F9959-24F5-4F16-B5E5-B60CB3BA2C8B}" srcOrd="1" destOrd="0" presId="urn:microsoft.com/office/officeart/2005/8/layout/process1"/>
-    <dgm:cxn modelId="{AFD76592-E9B6-4F0A-B6C0-88A1E671996A}" type="presOf" srcId="{D2AEB0F3-B111-4D92-8331-BDC2D27D6757}" destId="{91962FE9-CBF5-4F95-AA16-11B850389744}" srcOrd="0" destOrd="0" presId="urn:microsoft.com/office/officeart/2005/8/layout/process1"/>
-    <dgm:cxn modelId="{9870A673-D525-444E-8D18-1AB12E17CCDA}" srcId="{797591DE-C953-4C85-92FC-08187B669970}" destId="{946142A6-EA79-4D94-9BB7-6BEB0233BA2F}" srcOrd="1" destOrd="0" parTransId="{A079342E-E288-43E5-8BE8-5D3134AEAE90}" sibTransId="{FFFDD378-610A-4329-804E-3E1C1B5397EC}"/>
-    <dgm:cxn modelId="{D0498512-A5F6-49F3-A9B3-344FCDAF4CA0}" type="presParOf" srcId="{890BB847-4468-4BA4-9235-376762B9C3C0}" destId="{91962FE9-CBF5-4F95-AA16-11B850389744}" srcOrd="0" destOrd="0" presId="urn:microsoft.com/office/officeart/2005/8/layout/process1"/>
-    <dgm:cxn modelId="{827C4B1A-7AB4-486E-9389-EA26FE574C29}" type="presParOf" srcId="{890BB847-4468-4BA4-9235-376762B9C3C0}" destId="{A95E5CCC-175A-471A-8FB6-EC2644FC9978}" srcOrd="1" destOrd="0" presId="urn:microsoft.com/office/officeart/2005/8/layout/process1"/>
-    <dgm:cxn modelId="{54C6DF37-FF63-4D88-BBC8-C86961DF98DE}" type="presParOf" srcId="{A95E5CCC-175A-471A-8FB6-EC2644FC9978}" destId="{9E9F9959-24F5-4F16-B5E5-B60CB3BA2C8B}" srcOrd="0" destOrd="0" presId="urn:microsoft.com/office/officeart/2005/8/layout/process1"/>
-    <dgm:cxn modelId="{714DFC73-241F-4D07-878E-965DD3E7022E}" type="presParOf" srcId="{890BB847-4468-4BA4-9235-376762B9C3C0}" destId="{72CF8CC3-6B85-4B00-BE8C-C913A64513C6}" srcOrd="2" destOrd="0" presId="urn:microsoft.com/office/officeart/2005/8/layout/process1"/>
+    <dgm:cxn modelId="{8FBA520C-843D-4CAF-9A96-666D39435C69}" type="presOf" srcId="{D2AEB0F3-B111-4D92-8331-BDC2D27D6757}" destId="{91962FE9-CBF5-4F95-AA16-11B850389744}" srcOrd="0" destOrd="0" presId="urn:microsoft.com/office/officeart/2005/8/layout/process1"/>
+    <dgm:cxn modelId="{3974032C-BEC8-40B2-ACF8-BB5910CDDC72}" type="presOf" srcId="{80673CF3-FB6F-491B-AB53-8C31FE565217}" destId="{A95E5CCC-175A-471A-8FB6-EC2644FC9978}" srcOrd="0" destOrd="0" presId="urn:microsoft.com/office/officeart/2005/8/layout/process1"/>
+    <dgm:cxn modelId="{A254B540-3E75-4259-B5BA-E9131BD61E4B}" type="presOf" srcId="{797591DE-C953-4C85-92FC-08187B669970}" destId="{890BB847-4468-4BA4-9235-376762B9C3C0}" srcOrd="0" destOrd="0" presId="urn:microsoft.com/office/officeart/2005/8/layout/process1"/>
+    <dgm:cxn modelId="{060E9885-874D-455F-8F88-466798BDD85E}" type="presOf" srcId="{946142A6-EA79-4D94-9BB7-6BEB0233BA2F}" destId="{72CF8CC3-6B85-4B00-BE8C-C913A64513C6}" srcOrd="0" destOrd="0" presId="urn:microsoft.com/office/officeart/2005/8/layout/process1"/>
+    <dgm:cxn modelId="{F3E97478-0C11-4A34-A5AB-FFE9CD37BD42}" type="presParOf" srcId="{890BB847-4468-4BA4-9235-376762B9C3C0}" destId="{91962FE9-CBF5-4F95-AA16-11B850389744}" srcOrd="0" destOrd="0" presId="urn:microsoft.com/office/officeart/2005/8/layout/process1"/>
+    <dgm:cxn modelId="{922506BD-0DA6-496F-AC68-6955FFDD910B}" type="presParOf" srcId="{890BB847-4468-4BA4-9235-376762B9C3C0}" destId="{A95E5CCC-175A-471A-8FB6-EC2644FC9978}" srcOrd="1" destOrd="0" presId="urn:microsoft.com/office/officeart/2005/8/layout/process1"/>
+    <dgm:cxn modelId="{15542D37-B6D6-491D-A428-060D0D514CA9}" type="presParOf" srcId="{A95E5CCC-175A-471A-8FB6-EC2644FC9978}" destId="{9E9F9959-24F5-4F16-B5E5-B60CB3BA2C8B}" srcOrd="0" destOrd="0" presId="urn:microsoft.com/office/officeart/2005/8/layout/process1"/>
+    <dgm:cxn modelId="{429DFBDC-5EAE-431A-8268-CC503EE4215D}" type="presParOf" srcId="{890BB847-4468-4BA4-9235-376762B9C3C0}" destId="{72CF8CC3-6B85-4B00-BE8C-C913A64513C6}" srcOrd="2" destOrd="0" presId="urn:microsoft.com/office/officeart/2005/8/layout/process1"/>
   </dgm:cxnLst>
   <dgm:bg/>
   <dgm:whole/>
@@ -8312,7 +8219,7 @@
 </file>
 
 <file path=customXml/itemProps1.xml><?xml version="1.0" encoding="utf-8"?>
-<ds:datastoreItem xmlns:ds="http://schemas.openxmlformats.org/officeDocument/2006/customXml" ds:itemID="{51E5EC57-0DB4-4219-AF96-221F30F4A918}">
+<ds:datastoreItem xmlns:ds="http://schemas.openxmlformats.org/officeDocument/2006/customXml" ds:itemID="{66FE7525-3380-4DF6-85E2-36300B064BE7}">
   <ds:schemaRefs>
     <ds:schemaRef ds:uri="http://schemas.openxmlformats.org/officeDocument/2006/bibliography"/>
   </ds:schemaRefs>

</xml_diff>

<commit_message>
A little bit explanation
</commit_message>
<xml_diff>
--- a/docs/ModellMeister.docx
+++ b/docs/ModellMeister.docx
@@ -87,20 +87,42 @@
         <w:rPr>
           <w:lang w:val="en-US"/>
         </w:rPr>
-        <w:t>Entities</w:t>
-      </w:r>
-    </w:p>
-    <w:p>
-      <w:pPr>
-        <w:rPr>
-          <w:lang w:val="en-US"/>
-        </w:rPr>
-      </w:pPr>
-      <w:r>
-        <w:rPr>
-          <w:lang w:val="en-US"/>
-        </w:rPr>
-        <w:t>An example for a model is given in the following diagram:</w:t>
+        <w:t>Tutorial</w:t>
+      </w:r>
+    </w:p>
+    <w:p>
+      <w:pPr>
+        <w:pStyle w:val="berschrift2"/>
+        <w:rPr>
+          <w:lang w:val="en-US"/>
+        </w:rPr>
+      </w:pPr>
+      <w:r>
+        <w:rPr>
+          <w:lang w:val="en-US"/>
+        </w:rPr>
+        <w:t>Download</w:t>
+      </w:r>
+    </w:p>
+    <w:p>
+      <w:pPr>
+        <w:rPr>
+          <w:lang w:val="en-US"/>
+        </w:rPr>
+      </w:pPr>
+      <w:proofErr w:type="spellStart"/>
+      <w:r>
+        <w:rPr>
+          <w:lang w:val="en-US"/>
+        </w:rPr>
+        <w:t>ModellMeister</w:t>
+      </w:r>
+      <w:proofErr w:type="spellEnd"/>
+      <w:r>
+        <w:rPr>
+          <w:lang w:val="en-US"/>
+        </w:rPr>
+        <w:t xml:space="preserve"> is available at GitHub and can be downloaded via: </w:t>
       </w:r>
     </w:p>
     <w:p>
@@ -109,12 +131,286 @@
         <w:rPr>
           <w:lang w:val="en-US"/>
         </w:rPr>
+      </w:pPr>
+      <w:hyperlink r:id="rId6" w:history="1">
+        <w:r>
+          <w:rPr>
+            <w:rStyle w:val="Hyperlink"/>
+            <w:lang w:val="en-US"/>
+          </w:rPr>
+          <w:t>https://github.com/mbrenn/modellmeister/releases</w:t>
+        </w:r>
+      </w:hyperlink>
+    </w:p>
+    <w:p>
+      <w:pPr>
+        <w:rPr>
+          <w:lang w:val="en-US"/>
+        </w:rPr>
+      </w:pPr>
+      <w:r>
+        <w:rPr>
+          <w:lang w:val="en-US"/>
+        </w:rPr>
+        <w:t xml:space="preserve">You need to extract the ZIP-Archive in whatever directory, you like to. </w:t>
+      </w:r>
+    </w:p>
+    <w:p>
+      <w:pPr>
+        <w:pStyle w:val="berschrift2"/>
+        <w:rPr>
+          <w:lang w:val="en-US"/>
+        </w:rPr>
+      </w:pPr>
+      <w:r>
+        <w:rPr>
+          <w:lang w:val="en-US"/>
+        </w:rPr>
+        <w:t>The Prototype tool</w:t>
+      </w:r>
+    </w:p>
+    <w:p>
+      <w:pPr>
+        <w:rPr>
+          <w:lang w:val="en-US"/>
+        </w:rPr>
+      </w:pPr>
+      <w:r>
+        <w:rPr>
+          <w:lang w:val="en-US"/>
+        </w:rPr>
+        <w:t xml:space="preserve">By </w:t>
+      </w:r>
+      <w:r>
+        <w:rPr>
+          <w:lang w:val="en-US"/>
+        </w:rPr>
+        <w:t>executing the binary “</w:t>
+      </w:r>
+      <w:r>
+        <w:rPr>
+          <w:lang w:val="en-US"/>
+        </w:rPr>
+        <w:t>mbgi_gui.exe</w:t>
+      </w:r>
+      <w:r>
+        <w:rPr>
+          <w:lang w:val="en-US"/>
+        </w:rPr>
+        <w:t xml:space="preserve">” via double-click in </w:t>
+      </w:r>
+      <w:proofErr w:type="spellStart"/>
+      <w:r>
+        <w:rPr>
+          <w:lang w:val="en-US"/>
+        </w:rPr>
+        <w:t>Exporer</w:t>
+      </w:r>
+      <w:proofErr w:type="spellEnd"/>
+      <w:r>
+        <w:rPr>
+          <w:lang w:val="en-US"/>
+        </w:rPr>
+        <w:t xml:space="preserve">, the prototype tool opens with an empty workspace. </w:t>
+      </w:r>
+    </w:p>
+    <w:p>
+      <w:pPr>
+        <w:keepNext/>
       </w:pPr>
       <w:r>
         <w:rPr>
           <w:noProof/>
           <w:lang w:eastAsia="de-DE"/>
         </w:rPr>
+        <w:drawing>
+          <wp:inline distT="0" distB="0" distL="0" distR="0" wp14:anchorId="7EA011A2" wp14:editId="18C5E1EA">
+            <wp:extent cx="5760720" cy="3759835"/>
+            <wp:effectExtent l="0" t="0" r="0" b="0"/>
+            <wp:docPr id="2" name="Grafik 2"/>
+            <wp:cNvGraphicFramePr>
+              <a:graphicFrameLocks xmlns:a="http://schemas.openxmlformats.org/drawingml/2006/main" noChangeAspect="1"/>
+            </wp:cNvGraphicFramePr>
+            <a:graphic xmlns:a="http://schemas.openxmlformats.org/drawingml/2006/main">
+              <a:graphicData uri="http://schemas.openxmlformats.org/drawingml/2006/picture">
+                <pic:pic xmlns:pic="http://schemas.openxmlformats.org/drawingml/2006/picture">
+                  <pic:nvPicPr>
+                    <pic:cNvPr id="1" name=""/>
+                    <pic:cNvPicPr/>
+                  </pic:nvPicPr>
+                  <pic:blipFill>
+                    <a:blip r:embed="rId7"/>
+                    <a:stretch>
+                      <a:fillRect/>
+                    </a:stretch>
+                  </pic:blipFill>
+                  <pic:spPr>
+                    <a:xfrm>
+                      <a:off x="0" y="0"/>
+                      <a:ext cx="5760720" cy="3759835"/>
+                    </a:xfrm>
+                    <a:prstGeom prst="rect">
+                      <a:avLst/>
+                    </a:prstGeom>
+                  </pic:spPr>
+                </pic:pic>
+              </a:graphicData>
+            </a:graphic>
+          </wp:inline>
+        </w:drawing>
+      </w:r>
+    </w:p>
+    <w:p>
+      <w:pPr>
+        <w:pStyle w:val="Beschriftung"/>
+        <w:rPr>
+          <w:lang w:val="en-US"/>
+        </w:rPr>
+      </w:pPr>
+      <w:r>
+        <w:rPr>
+          <w:lang w:val="en-US"/>
+        </w:rPr>
+        <w:t xml:space="preserve">Image </w:t>
+      </w:r>
+      <w:r>
+        <w:fldChar w:fldCharType="begin"/>
+      </w:r>
+      <w:r>
+        <w:rPr>
+          <w:lang w:val="en-US"/>
+        </w:rPr>
+        <w:instrText xml:space="preserve"> SEQ Image \* ARABIC </w:instrText>
+      </w:r>
+      <w:r>
+        <w:fldChar w:fldCharType="separate"/>
+      </w:r>
+      <w:r>
+        <w:rPr>
+          <w:noProof/>
+          <w:lang w:val="en-US"/>
+        </w:rPr>
+        <w:t>1</w:t>
+      </w:r>
+      <w:r>
+        <w:fldChar w:fldCharType="end"/>
+      </w:r>
+      <w:r>
+        <w:rPr>
+          <w:lang w:val="en-US"/>
+        </w:rPr>
+        <w:t xml:space="preserve"> </w:t>
+      </w:r>
+      <w:proofErr w:type="gramStart"/>
+      <w:r>
+        <w:rPr>
+          <w:lang w:val="en-US"/>
+        </w:rPr>
+        <w:t xml:space="preserve">- </w:t>
+      </w:r>
+      <w:r>
+        <w:rPr>
+          <w:noProof/>
+          <w:lang w:val="en-US"/>
+        </w:rPr>
+        <w:t xml:space="preserve"> Model</w:t>
+      </w:r>
+      <w:proofErr w:type="gramEnd"/>
+      <w:r>
+        <w:rPr>
+          <w:noProof/>
+          <w:lang w:val="en-US"/>
+        </w:rPr>
+        <w:t xml:space="preserve"> </w:t>
+      </w:r>
+      <w:r>
+        <w:rPr>
+          <w:lang w:val="en-US"/>
+        </w:rPr>
+        <w:t>Based</w:t>
+      </w:r>
+      <w:r>
+        <w:rPr>
+          <w:noProof/>
+          <w:lang w:val="en-US"/>
+        </w:rPr>
+        <w:t xml:space="preserve"> Source Generator</w:t>
+      </w:r>
+    </w:p>
+    <w:p>
+      <w:pPr>
+        <w:rPr>
+          <w:lang w:val="en-US"/>
+        </w:rPr>
+      </w:pPr>
+      <w:r>
+        <w:rPr>
+          <w:lang w:val="en-US"/>
+        </w:rPr>
+        <w:t xml:space="preserve">A new folder “workspace” in your Document-Directory will be created.  </w:t>
+      </w:r>
+    </w:p>
+    <w:p>
+      <w:pPr>
+        <w:rPr>
+          <w:lang w:val="en-US"/>
+        </w:rPr>
+      </w:pPr>
+      <w:r>
+        <w:rPr>
+          <w:lang w:val="en-US"/>
+        </w:rPr>
+        <w:t xml:space="preserve">To get a first glance about the tool and its capabilities, you can </w:t>
+      </w:r>
+      <w:r>
+        <w:rPr>
+          <w:lang w:val="en-US"/>
+        </w:rPr>
+        <w:t>load one of the examples and run the simulation.</w:t>
+      </w:r>
+      <w:bookmarkStart w:id="0" w:name="_GoBack"/>
+      <w:bookmarkEnd w:id="0"/>
+    </w:p>
+    <w:p>
+      <w:pPr>
+        <w:pStyle w:val="berschrift1"/>
+        <w:rPr>
+          <w:lang w:val="en-US"/>
+        </w:rPr>
+      </w:pPr>
+      <w:r>
+        <w:rPr>
+          <w:lang w:val="en-US"/>
+        </w:rPr>
+        <w:t>Entities</w:t>
+      </w:r>
+    </w:p>
+    <w:p>
+      <w:pPr>
+        <w:rPr>
+          <w:lang w:val="en-US"/>
+        </w:rPr>
+      </w:pPr>
+      <w:r>
+        <w:rPr>
+          <w:lang w:val="en-US"/>
+        </w:rPr>
+        <w:t>An example for a model is given in the following diagram:</w:t>
+      </w:r>
+    </w:p>
+    <w:p>
+      <w:pPr>
+        <w:jc w:val="center"/>
+        <w:rPr>
+          <w:lang w:val="en-US"/>
+        </w:rPr>
+      </w:pPr>
+      <w:r>
+        <w:rPr>
+          <w:noProof/>
+          <w:lang w:eastAsia="de-DE"/>
+        </w:rPr>
+        <w:lastRenderedPageBreak/>
         <w:drawing>
           <wp:inline distT="0" distB="0" distL="0" distR="0" wp14:anchorId="7FD1174E" wp14:editId="0360FC13">
             <wp:extent cx="4358066" cy="1396342"/>
@@ -133,7 +429,7 @@
                     </pic:cNvPicPr>
                   </pic:nvPicPr>
                   <pic:blipFill>
-                    <a:blip r:embed="rId6" cstate="print">
+                    <a:blip r:embed="rId8" cstate="print">
                       <a:extLst>
                         <a:ext uri="{28A0092B-C50C-407E-A947-70E740481C1C}">
                           <a14:useLocalDpi xmlns:a14="http://schemas.microsoft.com/office/drawing/2010/main" val="0"/>
@@ -299,6 +595,13 @@
     </w:p>
     <w:p>
       <w:pPr>
+        <w:rPr>
+          <w:lang w:val="en-US"/>
+        </w:rPr>
+      </w:pPr>
+    </w:p>
+    <w:p>
+      <w:pPr>
         <w:pStyle w:val="berschrift1"/>
         <w:rPr>
           <w:lang w:val="en-US"/>
@@ -308,7 +611,7 @@
         <w:rPr>
           <w:lang w:val="en-US"/>
         </w:rPr>
-        <w:t>Tutorial</w:t>
+        <w:t>Block types</w:t>
       </w:r>
     </w:p>
     <w:p>
@@ -581,7 +884,6 @@
           <w:noProof/>
           <w:lang w:eastAsia="de-DE"/>
         </w:rPr>
-        <w:lastRenderedPageBreak/>
         <w:drawing>
           <wp:inline distT="0" distB="0" distL="0" distR="0" wp14:anchorId="187258B2" wp14:editId="0C3E9CA9">
             <wp:extent cx="1389464" cy="1306278"/>
@@ -600,7 +902,7 @@
                     </pic:cNvPicPr>
                   </pic:nvPicPr>
                   <pic:blipFill>
-                    <a:blip r:embed="rId7">
+                    <a:blip r:embed="rId9">
                       <a:extLst>
                         <a:ext uri="{28A0092B-C50C-407E-A947-70E740481C1C}">
                           <a14:useLocalDpi xmlns:a14="http://schemas.microsoft.com/office/drawing/2010/main" val="0"/>
@@ -639,6 +941,7 @@
         <w:rPr>
           <w:lang w:val="en-US"/>
         </w:rPr>
+        <w:lastRenderedPageBreak/>
         <w:t>This example create</w:t>
       </w:r>
       <w:r>
@@ -907,8 +1210,6 @@
       <w:r>
         <w:t xml:space="preserve"> 10</w:t>
       </w:r>
-      <w:bookmarkStart w:id="0" w:name="_GoBack"/>
-      <w:bookmarkEnd w:id="0"/>
       <w:r>
         <w:br/>
         <w:t>BO</w:t>
@@ -1084,7 +1385,7 @@
                     </pic:cNvPicPr>
                   </pic:nvPicPr>
                   <pic:blipFill>
-                    <a:blip r:embed="rId8">
+                    <a:blip r:embed="rId10">
                       <a:extLst>
                         <a:ext uri="{28A0092B-C50C-407E-A947-70E740481C1C}">
                           <a14:useLocalDpi xmlns:a14="http://schemas.microsoft.com/office/drawing/2010/main" val="0"/>
@@ -1166,7 +1467,6 @@
         <w:rPr>
           <w:lang w:val="en-US"/>
         </w:rPr>
-        <w:lastRenderedPageBreak/>
         <w:t>The syntax is the same as for the Blocks.</w:t>
       </w:r>
       <w:r>
@@ -1312,6 +1612,7 @@
         <w:rPr>
           <w:lang w:val="en-US"/>
         </w:rPr>
+        <w:lastRenderedPageBreak/>
         <w:t xml:space="preserve">As an example for an </w:t>
       </w:r>
       <w:proofErr w:type="spellStart"/>
@@ -1545,7 +1846,7 @@
                     </pic:cNvPicPr>
                   </pic:nvPicPr>
                   <pic:blipFill>
-                    <a:blip r:embed="rId9" cstate="print">
+                    <a:blip r:embed="rId11" cstate="print">
                       <a:extLst>
                         <a:ext uri="{28A0092B-C50C-407E-A947-70E740481C1C}">
                           <a14:useLocalDpi xmlns:a14="http://schemas.microsoft.com/office/drawing/2010/main" val="0"/>
@@ -1727,7 +2028,6 @@
         <w:rPr>
           <w:lang w:val="en-US"/>
         </w:rPr>
-        <w:lastRenderedPageBreak/>
         <w:t>This is not defined until now.</w:t>
       </w:r>
     </w:p>
@@ -1800,6 +2100,7 @@
           <w:noProof/>
           <w:lang w:eastAsia="de-DE"/>
         </w:rPr>
+        <w:lastRenderedPageBreak/>
         <w:drawing>
           <wp:inline distT="0" distB="0" distL="0" distR="0" wp14:anchorId="2D7A5AD1" wp14:editId="3BA37F02">
             <wp:extent cx="3662824" cy="1582780"/>
@@ -1818,7 +2119,7 @@
                     </pic:cNvPicPr>
                   </pic:nvPicPr>
                   <pic:blipFill>
-                    <a:blip r:embed="rId10">
+                    <a:blip r:embed="rId12">
                       <a:extLst>
                         <a:ext uri="{28A0092B-C50C-407E-A947-70E740481C1C}">
                           <a14:useLocalDpi xmlns:a14="http://schemas.microsoft.com/office/drawing/2010/main" val="0"/>
@@ -2189,7 +2490,6 @@
         <w:rPr>
           <w:lang w:val="en-US"/>
         </w:rPr>
-        <w:lastRenderedPageBreak/>
         <w:t>Execution</w:t>
       </w:r>
     </w:p>
@@ -2244,6 +2544,7 @@
           <w:noProof/>
           <w:lang w:eastAsia="de-DE"/>
         </w:rPr>
+        <w:lastRenderedPageBreak/>
         <w:drawing>
           <wp:inline distT="0" distB="0" distL="0" distR="0" wp14:anchorId="7FA8A408" wp14:editId="6DEA39D2">
             <wp:extent cx="5486400" cy="543465"/>
@@ -2252,7 +2553,7 @@
             <wp:cNvGraphicFramePr/>
             <a:graphic xmlns:a="http://schemas.openxmlformats.org/drawingml/2006/main">
               <a:graphicData uri="http://schemas.openxmlformats.org/drawingml/2006/diagram">
-                <dgm:relIds xmlns:dgm="http://schemas.openxmlformats.org/drawingml/2006/diagram" xmlns:r="http://schemas.openxmlformats.org/officeDocument/2006/relationships" r:dm="rId11" r:lo="rId12" r:qs="rId13" r:cs="rId14"/>
+                <dgm:relIds xmlns:dgm="http://schemas.openxmlformats.org/drawingml/2006/diagram" xmlns:r="http://schemas.openxmlformats.org/officeDocument/2006/relationships" r:dm="rId13" r:lo="rId14" r:qs="rId15" r:cs="rId16"/>
               </a:graphicData>
             </a:graphic>
           </wp:inline>
@@ -2701,7 +3002,6 @@
           <w:noProof/>
           <w:lang w:eastAsia="de-DE"/>
         </w:rPr>
-        <w:lastRenderedPageBreak/>
         <w:drawing>
           <wp:inline distT="0" distB="0" distL="0" distR="0" wp14:anchorId="5A423808" wp14:editId="304A017A">
             <wp:extent cx="4443790" cy="1564887"/>
@@ -2720,7 +3020,7 @@
                     </pic:cNvPicPr>
                   </pic:nvPicPr>
                   <pic:blipFill>
-                    <a:blip r:embed="rId16">
+                    <a:blip r:embed="rId18">
                       <a:extLst>
                         <a:ext uri="{28A0092B-C50C-407E-A947-70E740481C1C}">
                           <a14:useLocalDpi xmlns:a14="http://schemas.microsoft.com/office/drawing/2010/main" val="0"/>
@@ -2781,6 +3081,7 @@
         <w:pStyle w:val="Quellcode"/>
       </w:pPr>
       <w:r>
+        <w:lastRenderedPageBreak/>
         <w:t xml:space="preserve">C </w:t>
       </w:r>
       <w:proofErr w:type="spellStart"/>
@@ -3096,244 +3397,244 @@
         <w:rPr>
           <w:lang w:val="en-US"/>
         </w:rPr>
+        <w:t>Source code creation</w:t>
+      </w:r>
+    </w:p>
+    <w:p>
+      <w:pPr>
+        <w:rPr>
+          <w:lang w:val="en-US"/>
+        </w:rPr>
+      </w:pPr>
+      <w:r>
+        <w:rPr>
+          <w:lang w:val="en-US"/>
+        </w:rPr>
+        <w:t>The complete rules for the types, blocks and wirings can be stored in a single text file</w:t>
+      </w:r>
+      <w:r>
+        <w:rPr>
+          <w:lang w:val="en-US"/>
+        </w:rPr>
+        <w:t>. The default exten</w:t>
+      </w:r>
+      <w:r>
+        <w:rPr>
+          <w:lang w:val="en-US"/>
+        </w:rPr>
+        <w:t>sion for the text file is .</w:t>
+      </w:r>
+      <w:proofErr w:type="spellStart"/>
+      <w:r>
+        <w:rPr>
+          <w:lang w:val="en-US"/>
+        </w:rPr>
+        <w:t>mbg</w:t>
+      </w:r>
+      <w:r>
+        <w:rPr>
+          <w:lang w:val="en-US"/>
+        </w:rPr>
+        <w:t>i</w:t>
+      </w:r>
+      <w:proofErr w:type="spellEnd"/>
+      <w:r>
+        <w:rPr>
+          <w:lang w:val="en-US"/>
+        </w:rPr>
+        <w:t>.</w:t>
+      </w:r>
+      <w:r>
+        <w:rPr>
+          <w:lang w:val="en-US"/>
+        </w:rPr>
+        <w:t xml:space="preserve"> The file is called Model-Based-Generation </w:t>
+      </w:r>
+      <w:r>
+        <w:rPr>
+          <w:lang w:val="en-US"/>
+        </w:rPr>
+        <w:t xml:space="preserve">Instruction file </w:t>
+      </w:r>
+      <w:r>
+        <w:rPr>
+          <w:lang w:val="en-US"/>
+        </w:rPr>
+        <w:t>(MBG</w:t>
+      </w:r>
+      <w:r>
+        <w:rPr>
+          <w:lang w:val="en-US"/>
+        </w:rPr>
+        <w:t>I-File).</w:t>
+      </w:r>
+    </w:p>
+    <w:p>
+      <w:pPr>
+        <w:rPr>
+          <w:lang w:val="en-US"/>
+        </w:rPr>
+      </w:pPr>
+      <w:r>
+        <w:rPr>
+          <w:lang w:val="en-US"/>
+        </w:rPr>
+        <w:t xml:space="preserve">The command line interface converts the </w:t>
+      </w:r>
+      <w:r>
+        <w:rPr>
+          <w:lang w:val="en-US"/>
+        </w:rPr>
+        <w:t>MBGI-</w:t>
+      </w:r>
+      <w:r>
+        <w:rPr>
+          <w:lang w:val="en-US"/>
+        </w:rPr>
+        <w:t xml:space="preserve"> files into the appropriate source code files. </w:t>
+      </w:r>
+    </w:p>
+    <w:p>
+      <w:pPr>
+        <w:pStyle w:val="berschrift2"/>
+        <w:rPr>
+          <w:lang w:val="en-US"/>
+        </w:rPr>
+      </w:pPr>
+      <w:r>
+        <w:rPr>
+          <w:lang w:val="en-US"/>
+        </w:rPr>
+        <w:t xml:space="preserve">C-Sharp </w:t>
+      </w:r>
+      <w:proofErr w:type="spellStart"/>
+      <w:r>
+        <w:rPr>
+          <w:lang w:val="en-US"/>
+        </w:rPr>
+        <w:t>Sourcecode</w:t>
+      </w:r>
+      <w:proofErr w:type="spellEnd"/>
+    </w:p>
+    <w:p>
+      <w:pPr>
+        <w:rPr>
+          <w:lang w:val="en-US"/>
+        </w:rPr>
+      </w:pPr>
+      <w:r>
+        <w:rPr>
+          <w:lang w:val="en-US"/>
+        </w:rPr>
+        <w:t xml:space="preserve">The following command line interface converts the </w:t>
+      </w:r>
+      <w:r>
+        <w:rPr>
+          <w:lang w:val="en-US"/>
+        </w:rPr>
+        <w:t>MBGI-File to a C# Framework:</w:t>
+      </w:r>
+    </w:p>
+    <w:p>
+      <w:pPr>
+        <w:pStyle w:val="Quellcode"/>
+      </w:pPr>
+      <w:r>
+        <w:t>mbgi2</w:t>
+      </w:r>
+      <w:r>
+        <w:t>cs</w:t>
+      </w:r>
+      <w:r>
+        <w:t>.e</w:t>
+      </w:r>
+      <w:r>
+        <w:t>x</w:t>
+      </w:r>
+      <w:r>
+        <w:t>e</w:t>
+      </w:r>
+      <w:r>
+        <w:t xml:space="preserve"> </w:t>
+      </w:r>
+      <w:proofErr w:type="spellStart"/>
+      <w:r>
+        <w:t>file.mbgi</w:t>
+      </w:r>
+      <w:proofErr w:type="spellEnd"/>
+      <w:r>
+        <w:t xml:space="preserve"> </w:t>
+      </w:r>
+      <w:proofErr w:type="spellStart"/>
+      <w:r>
+        <w:t>file.cs</w:t>
+      </w:r>
+      <w:proofErr w:type="spellEnd"/>
+    </w:p>
+    <w:p>
+      <w:pPr>
+        <w:rPr>
+          <w:lang w:val="en-US"/>
+        </w:rPr>
+      </w:pPr>
+      <w:r>
+        <w:rPr>
+          <w:lang w:val="en-US"/>
+        </w:rPr>
+        <w:t>This converts t</w:t>
+      </w:r>
+      <w:r>
+        <w:rPr>
+          <w:lang w:val="en-US"/>
+        </w:rPr>
+        <w:t>h</w:t>
+      </w:r>
+      <w:r>
+        <w:rPr>
+          <w:lang w:val="en-US"/>
+        </w:rPr>
+        <w:t xml:space="preserve">e </w:t>
+      </w:r>
+      <w:proofErr w:type="spellStart"/>
+      <w:r>
+        <w:rPr>
+          <w:lang w:val="en-US"/>
+        </w:rPr>
+        <w:t>file.mbgi</w:t>
+      </w:r>
+      <w:proofErr w:type="spellEnd"/>
+      <w:r>
+        <w:rPr>
+          <w:lang w:val="en-US"/>
+        </w:rPr>
+        <w:t xml:space="preserve"> to a set of classes in the C#-File </w:t>
+      </w:r>
+      <w:proofErr w:type="spellStart"/>
+      <w:r>
+        <w:rPr>
+          <w:lang w:val="en-US"/>
+        </w:rPr>
+        <w:t>file.cs</w:t>
+      </w:r>
+      <w:proofErr w:type="spellEnd"/>
+      <w:r>
+        <w:rPr>
+          <w:lang w:val="en-US"/>
+        </w:rPr>
+        <w:t>.</w:t>
+      </w:r>
+    </w:p>
+    <w:p>
+      <w:pPr>
+        <w:rPr>
+          <w:lang w:val="en-US"/>
+        </w:rPr>
+      </w:pPr>
+      <w:r>
+        <w:rPr>
+          <w:lang w:val="en-US"/>
+        </w:rPr>
         <w:lastRenderedPageBreak/>
-        <w:t>Source code creation</w:t>
-      </w:r>
-    </w:p>
-    <w:p>
-      <w:pPr>
-        <w:rPr>
-          <w:lang w:val="en-US"/>
-        </w:rPr>
-      </w:pPr>
-      <w:r>
-        <w:rPr>
-          <w:lang w:val="en-US"/>
-        </w:rPr>
-        <w:t>The complete rules for the types, blocks and wirings can be stored in a single text file</w:t>
-      </w:r>
-      <w:r>
-        <w:rPr>
-          <w:lang w:val="en-US"/>
-        </w:rPr>
-        <w:t>. The default exten</w:t>
-      </w:r>
-      <w:r>
-        <w:rPr>
-          <w:lang w:val="en-US"/>
-        </w:rPr>
-        <w:t>sion for the text file is .</w:t>
-      </w:r>
-      <w:proofErr w:type="spellStart"/>
-      <w:r>
-        <w:rPr>
-          <w:lang w:val="en-US"/>
-        </w:rPr>
-        <w:t>mbg</w:t>
-      </w:r>
-      <w:r>
-        <w:rPr>
-          <w:lang w:val="en-US"/>
-        </w:rPr>
-        <w:t>i</w:t>
-      </w:r>
-      <w:proofErr w:type="spellEnd"/>
-      <w:r>
-        <w:rPr>
-          <w:lang w:val="en-US"/>
-        </w:rPr>
-        <w:t>.</w:t>
-      </w:r>
-      <w:r>
-        <w:rPr>
-          <w:lang w:val="en-US"/>
-        </w:rPr>
-        <w:t xml:space="preserve"> The file is called Model-Based-Generation </w:t>
-      </w:r>
-      <w:r>
-        <w:rPr>
-          <w:lang w:val="en-US"/>
-        </w:rPr>
-        <w:t xml:space="preserve">Instruction file </w:t>
-      </w:r>
-      <w:r>
-        <w:rPr>
-          <w:lang w:val="en-US"/>
-        </w:rPr>
-        <w:t>(MBG</w:t>
-      </w:r>
-      <w:r>
-        <w:rPr>
-          <w:lang w:val="en-US"/>
-        </w:rPr>
-        <w:t>I-File).</w:t>
-      </w:r>
-    </w:p>
-    <w:p>
-      <w:pPr>
-        <w:rPr>
-          <w:lang w:val="en-US"/>
-        </w:rPr>
-      </w:pPr>
-      <w:r>
-        <w:rPr>
-          <w:lang w:val="en-US"/>
-        </w:rPr>
-        <w:t xml:space="preserve">The command line interface converts the </w:t>
-      </w:r>
-      <w:r>
-        <w:rPr>
-          <w:lang w:val="en-US"/>
-        </w:rPr>
-        <w:t>MBGI-</w:t>
-      </w:r>
-      <w:r>
-        <w:rPr>
-          <w:lang w:val="en-US"/>
-        </w:rPr>
-        <w:t xml:space="preserve"> files into the appropriate source code files. </w:t>
-      </w:r>
-    </w:p>
-    <w:p>
-      <w:pPr>
-        <w:pStyle w:val="berschrift2"/>
-        <w:rPr>
-          <w:lang w:val="en-US"/>
-        </w:rPr>
-      </w:pPr>
-      <w:r>
-        <w:rPr>
-          <w:lang w:val="en-US"/>
-        </w:rPr>
-        <w:t xml:space="preserve">C-Sharp </w:t>
-      </w:r>
-      <w:proofErr w:type="spellStart"/>
-      <w:r>
-        <w:rPr>
-          <w:lang w:val="en-US"/>
-        </w:rPr>
-        <w:t>Sourcecode</w:t>
-      </w:r>
-      <w:proofErr w:type="spellEnd"/>
-    </w:p>
-    <w:p>
-      <w:pPr>
-        <w:rPr>
-          <w:lang w:val="en-US"/>
-        </w:rPr>
-      </w:pPr>
-      <w:r>
-        <w:rPr>
-          <w:lang w:val="en-US"/>
-        </w:rPr>
-        <w:t xml:space="preserve">The following command line interface converts the </w:t>
-      </w:r>
-      <w:r>
-        <w:rPr>
-          <w:lang w:val="en-US"/>
-        </w:rPr>
-        <w:t>MBGI-File to a C# Framework:</w:t>
-      </w:r>
-    </w:p>
-    <w:p>
-      <w:pPr>
-        <w:pStyle w:val="Quellcode"/>
-      </w:pPr>
-      <w:r>
-        <w:t>mbgi2</w:t>
-      </w:r>
-      <w:r>
-        <w:t>cs</w:t>
-      </w:r>
-      <w:r>
-        <w:t>.e</w:t>
-      </w:r>
-      <w:r>
-        <w:t>x</w:t>
-      </w:r>
-      <w:r>
-        <w:t>e</w:t>
-      </w:r>
-      <w:r>
-        <w:t xml:space="preserve"> </w:t>
-      </w:r>
-      <w:proofErr w:type="spellStart"/>
-      <w:r>
-        <w:t>file.mbgi</w:t>
-      </w:r>
-      <w:proofErr w:type="spellEnd"/>
-      <w:r>
-        <w:t xml:space="preserve"> </w:t>
-      </w:r>
-      <w:proofErr w:type="spellStart"/>
-      <w:r>
-        <w:t>file.cs</w:t>
-      </w:r>
-      <w:proofErr w:type="spellEnd"/>
-    </w:p>
-    <w:p>
-      <w:pPr>
-        <w:rPr>
-          <w:lang w:val="en-US"/>
-        </w:rPr>
-      </w:pPr>
-      <w:r>
-        <w:rPr>
-          <w:lang w:val="en-US"/>
-        </w:rPr>
-        <w:t>This converts t</w:t>
-      </w:r>
-      <w:r>
-        <w:rPr>
-          <w:lang w:val="en-US"/>
-        </w:rPr>
-        <w:t>h</w:t>
-      </w:r>
-      <w:r>
-        <w:rPr>
-          <w:lang w:val="en-US"/>
-        </w:rPr>
-        <w:t xml:space="preserve">e </w:t>
-      </w:r>
-      <w:proofErr w:type="spellStart"/>
-      <w:r>
-        <w:rPr>
-          <w:lang w:val="en-US"/>
-        </w:rPr>
-        <w:t>file.mbgi</w:t>
-      </w:r>
-      <w:proofErr w:type="spellEnd"/>
-      <w:r>
-        <w:rPr>
-          <w:lang w:val="en-US"/>
-        </w:rPr>
-        <w:t xml:space="preserve"> to a set of classes in the C#-File </w:t>
-      </w:r>
-      <w:proofErr w:type="spellStart"/>
-      <w:r>
-        <w:rPr>
-          <w:lang w:val="en-US"/>
-        </w:rPr>
-        <w:t>file.cs</w:t>
-      </w:r>
-      <w:proofErr w:type="spellEnd"/>
-      <w:r>
-        <w:rPr>
-          <w:lang w:val="en-US"/>
-        </w:rPr>
-        <w:t>.</w:t>
-      </w:r>
-    </w:p>
-    <w:p>
-      <w:pPr>
-        <w:rPr>
-          <w:lang w:val="en-US"/>
-        </w:rPr>
-      </w:pPr>
-      <w:r>
-        <w:rPr>
-          <w:lang w:val="en-US"/>
-        </w:rPr>
         <w:t xml:space="preserve">For each type, a class will be created and the input and output ports will be modelled as properties of each class. </w:t>
       </w:r>
     </w:p>
@@ -3887,7 +4188,6 @@
               <w:rPr>
                 <w:lang w:val="en-US"/>
               </w:rPr>
-              <w:lastRenderedPageBreak/>
               <w:t xml:space="preserve">The block is inherited of type adder. This is defined by the </w:t>
             </w:r>
             <w:proofErr w:type="spellStart"/>
@@ -3919,7 +4219,6 @@
         <w:rPr>
           <w:lang w:val="en-US"/>
         </w:rPr>
-        <w:lastRenderedPageBreak/>
         <w:t>Comments</w:t>
       </w:r>
     </w:p>
@@ -5079,7 +5378,6 @@
         <w:rPr>
           <w:lang w:val="en-US"/>
         </w:rPr>
-        <w:lastRenderedPageBreak/>
         <w:t>mbsim</w:t>
       </w:r>
       <w:r>
@@ -5828,6 +6126,37 @@
       <w:szCs w:val="24"/>
     </w:rPr>
   </w:style>
+  <w:style w:type="character" w:styleId="Hyperlink">
+    <w:name w:val="Hyperlink"/>
+    <w:basedOn w:val="Absatz-Standardschriftart"/>
+    <w:uiPriority w:val="99"/>
+    <w:unhideWhenUsed/>
+    <w:rsid w:val="00924A4C"/>
+    <w:rPr>
+      <w:color w:val="0563C1" w:themeColor="hyperlink"/>
+      <w:u w:val="single"/>
+    </w:rPr>
+  </w:style>
+  <w:style w:type="paragraph" w:styleId="Beschriftung">
+    <w:name w:val="caption"/>
+    <w:basedOn w:val="Standard"/>
+    <w:next w:val="Standard"/>
+    <w:uiPriority w:val="35"/>
+    <w:unhideWhenUsed/>
+    <w:qFormat/>
+    <w:rsid w:val="00522468"/>
+    <w:pPr>
+      <w:spacing w:after="200" w:line="240" w:lineRule="auto"/>
+      <w:jc w:val="center"/>
+    </w:pPr>
+    <w:rPr>
+      <w:i/>
+      <w:iCs/>
+      <w:color w:val="44546A" w:themeColor="text2"/>
+      <w:sz w:val="18"/>
+      <w:szCs w:val="18"/>
+    </w:rPr>
+  </w:style>
 </w:styles>
 </file>
 
@@ -6720,23 +7049,23 @@
     </dgm:pt>
   </dgm:ptLst>
   <dgm:cxnLst>
-    <dgm:cxn modelId="{FF097CC8-FF3C-4BDB-9765-52B1C83A8E7B}" type="presOf" srcId="{80673CF3-FB6F-491B-AB53-8C31FE565217}" destId="{9E9F9959-24F5-4F16-B5E5-B60CB3BA2C8B}" srcOrd="1" destOrd="0" presId="urn:microsoft.com/office/officeart/2005/8/layout/process1"/>
     <dgm:cxn modelId="{A9904908-81CA-4782-8FE1-C8E42F26D75C}" srcId="{797591DE-C953-4C85-92FC-08187B669970}" destId="{D2AEB0F3-B111-4D92-8331-BDC2D27D6757}" srcOrd="0" destOrd="0" parTransId="{F527F306-14FE-453A-BFA4-1D96522C40A1}" sibTransId="{80673CF3-FB6F-491B-AB53-8C31FE565217}"/>
-    <dgm:cxn modelId="{6640E407-3225-466B-A2D0-4627D531DC05}" type="presOf" srcId="{80673CF3-FB6F-491B-AB53-8C31FE565217}" destId="{A95E5CCC-175A-471A-8FB6-EC2644FC9978}" srcOrd="0" destOrd="0" presId="urn:microsoft.com/office/officeart/2005/8/layout/process1"/>
-    <dgm:cxn modelId="{EFE861D7-999C-4129-92E2-752385A85767}" type="presOf" srcId="{D2AEB0F3-B111-4D92-8331-BDC2D27D6757}" destId="{91962FE9-CBF5-4F95-AA16-11B850389744}" srcOrd="0" destOrd="0" presId="urn:microsoft.com/office/officeart/2005/8/layout/process1"/>
-    <dgm:cxn modelId="{427A71D9-3DF8-4621-8B53-64017829D24D}" type="presOf" srcId="{946142A6-EA79-4D94-9BB7-6BEB0233BA2F}" destId="{72CF8CC3-6B85-4B00-BE8C-C913A64513C6}" srcOrd="0" destOrd="0" presId="urn:microsoft.com/office/officeart/2005/8/layout/process1"/>
+    <dgm:cxn modelId="{C43740E6-1B97-4C95-854F-2C9B0959AE55}" type="presOf" srcId="{946142A6-EA79-4D94-9BB7-6BEB0233BA2F}" destId="{72CF8CC3-6B85-4B00-BE8C-C913A64513C6}" srcOrd="0" destOrd="0" presId="urn:microsoft.com/office/officeart/2005/8/layout/process1"/>
+    <dgm:cxn modelId="{F1AB8706-843D-416A-99B0-3B33AD0C44EA}" type="presOf" srcId="{80673CF3-FB6F-491B-AB53-8C31FE565217}" destId="{A95E5CCC-175A-471A-8FB6-EC2644FC9978}" srcOrd="0" destOrd="0" presId="urn:microsoft.com/office/officeart/2005/8/layout/process1"/>
     <dgm:cxn modelId="{9870A673-D525-444E-8D18-1AB12E17CCDA}" srcId="{797591DE-C953-4C85-92FC-08187B669970}" destId="{946142A6-EA79-4D94-9BB7-6BEB0233BA2F}" srcOrd="1" destOrd="0" parTransId="{A079342E-E288-43E5-8BE8-5D3134AEAE90}" sibTransId="{FFFDD378-610A-4329-804E-3E1C1B5397EC}"/>
-    <dgm:cxn modelId="{70B61458-F37D-4990-8594-1E4A753317C6}" type="presOf" srcId="{797591DE-C953-4C85-92FC-08187B669970}" destId="{890BB847-4468-4BA4-9235-376762B9C3C0}" srcOrd="0" destOrd="0" presId="urn:microsoft.com/office/officeart/2005/8/layout/process1"/>
-    <dgm:cxn modelId="{015B0E61-BCE2-4703-94B4-B45EE47B5AA5}" type="presParOf" srcId="{890BB847-4468-4BA4-9235-376762B9C3C0}" destId="{91962FE9-CBF5-4F95-AA16-11B850389744}" srcOrd="0" destOrd="0" presId="urn:microsoft.com/office/officeart/2005/8/layout/process1"/>
-    <dgm:cxn modelId="{130964D0-941B-46BC-A6F5-177603FBD51F}" type="presParOf" srcId="{890BB847-4468-4BA4-9235-376762B9C3C0}" destId="{A95E5CCC-175A-471A-8FB6-EC2644FC9978}" srcOrd="1" destOrd="0" presId="urn:microsoft.com/office/officeart/2005/8/layout/process1"/>
-    <dgm:cxn modelId="{CE8F4160-992F-4ED3-8160-03337421D100}" type="presParOf" srcId="{A95E5CCC-175A-471A-8FB6-EC2644FC9978}" destId="{9E9F9959-24F5-4F16-B5E5-B60CB3BA2C8B}" srcOrd="0" destOrd="0" presId="urn:microsoft.com/office/officeart/2005/8/layout/process1"/>
-    <dgm:cxn modelId="{128B269D-27CB-45E8-A273-BBBCB809D70B}" type="presParOf" srcId="{890BB847-4468-4BA4-9235-376762B9C3C0}" destId="{72CF8CC3-6B85-4B00-BE8C-C913A64513C6}" srcOrd="2" destOrd="0" presId="urn:microsoft.com/office/officeart/2005/8/layout/process1"/>
+    <dgm:cxn modelId="{36F17E2F-984D-434A-B926-C81868B53148}" type="presOf" srcId="{D2AEB0F3-B111-4D92-8331-BDC2D27D6757}" destId="{91962FE9-CBF5-4F95-AA16-11B850389744}" srcOrd="0" destOrd="0" presId="urn:microsoft.com/office/officeart/2005/8/layout/process1"/>
+    <dgm:cxn modelId="{D11C81C8-B8D8-477C-BF06-E0FBEAA2A221}" type="presOf" srcId="{80673CF3-FB6F-491B-AB53-8C31FE565217}" destId="{9E9F9959-24F5-4F16-B5E5-B60CB3BA2C8B}" srcOrd="1" destOrd="0" presId="urn:microsoft.com/office/officeart/2005/8/layout/process1"/>
+    <dgm:cxn modelId="{D4B42E2B-FA04-490E-B96B-DB38D56E0ECD}" type="presOf" srcId="{797591DE-C953-4C85-92FC-08187B669970}" destId="{890BB847-4468-4BA4-9235-376762B9C3C0}" srcOrd="0" destOrd="0" presId="urn:microsoft.com/office/officeart/2005/8/layout/process1"/>
+    <dgm:cxn modelId="{A57C4E11-29B1-4C95-AAF5-D6E52FF2E914}" type="presParOf" srcId="{890BB847-4468-4BA4-9235-376762B9C3C0}" destId="{91962FE9-CBF5-4F95-AA16-11B850389744}" srcOrd="0" destOrd="0" presId="urn:microsoft.com/office/officeart/2005/8/layout/process1"/>
+    <dgm:cxn modelId="{943CFBB8-17B6-43D3-A71C-C8FB28E5D5FB}" type="presParOf" srcId="{890BB847-4468-4BA4-9235-376762B9C3C0}" destId="{A95E5CCC-175A-471A-8FB6-EC2644FC9978}" srcOrd="1" destOrd="0" presId="urn:microsoft.com/office/officeart/2005/8/layout/process1"/>
+    <dgm:cxn modelId="{B78AF016-8419-4A9E-A0F1-FBFA24766B36}" type="presParOf" srcId="{A95E5CCC-175A-471A-8FB6-EC2644FC9978}" destId="{9E9F9959-24F5-4F16-B5E5-B60CB3BA2C8B}" srcOrd="0" destOrd="0" presId="urn:microsoft.com/office/officeart/2005/8/layout/process1"/>
+    <dgm:cxn modelId="{70889237-3A40-43D7-AAF9-19516A7A806A}" type="presParOf" srcId="{890BB847-4468-4BA4-9235-376762B9C3C0}" destId="{72CF8CC3-6B85-4B00-BE8C-C913A64513C6}" srcOrd="2" destOrd="0" presId="urn:microsoft.com/office/officeart/2005/8/layout/process1"/>
   </dgm:cxnLst>
   <dgm:bg/>
   <dgm:whole/>
   <dgm:extLst>
     <a:ext uri="http://schemas.microsoft.com/office/drawing/2008/diagram">
-      <dsp:dataModelExt xmlns:dsp="http://schemas.microsoft.com/office/drawing/2008/diagram" relId="rId15" minVer="http://schemas.openxmlformats.org/drawingml/2006/diagram"/>
+      <dsp:dataModelExt xmlns:dsp="http://schemas.microsoft.com/office/drawing/2008/diagram" relId="rId17" minVer="http://schemas.openxmlformats.org/drawingml/2006/diagram"/>
     </a:ext>
   </dgm:extLst>
 </dgm:dataModel>
@@ -8427,7 +8756,7 @@
 </file>
 
 <file path=customXml/itemProps1.xml><?xml version="1.0" encoding="utf-8"?>
-<ds:datastoreItem xmlns:ds="http://schemas.openxmlformats.org/officeDocument/2006/customXml" ds:itemID="{0BD6F6F9-857F-4B14-BAE6-D707B8CEDF2A}">
+<ds:datastoreItem xmlns:ds="http://schemas.openxmlformats.org/officeDocument/2006/customXml" ds:itemID="{A372F81F-98E2-4E17-A2AF-228C17D34166}">
   <ds:schemaRefs>
     <ds:schemaRef ds:uri="http://schemas.openxmlformats.org/officeDocument/2006/bibliography"/>
   </ds:schemaRefs>

</xml_diff>

<commit_message>
The namespace can change
</commit_message>
<xml_diff>
--- a/docs/ModellMeister.docx
+++ b/docs/ModellMeister.docx
@@ -22,19 +22,11 @@
           <w:lang w:val="en-US"/>
         </w:rPr>
       </w:pPr>
-      <w:proofErr w:type="spellStart"/>
-      <w:r>
-        <w:rPr>
-          <w:lang w:val="en-US"/>
-        </w:rPr>
-        <w:t>ModellMeister</w:t>
-      </w:r>
-      <w:proofErr w:type="spellEnd"/>
-      <w:r>
-        <w:rPr>
-          <w:lang w:val="en-US"/>
-        </w:rPr>
-        <w:t xml:space="preserve"> </w:t>
+      <w:r>
+        <w:rPr>
+          <w:lang w:val="en-US"/>
+        </w:rPr>
+        <w:t xml:space="preserve">ModellMeister </w:t>
       </w:r>
       <w:r>
         <w:rPr>
@@ -49,19 +41,11 @@
           <w:lang w:val="en-US"/>
         </w:rPr>
       </w:pPr>
-      <w:proofErr w:type="spellStart"/>
-      <w:r>
-        <w:rPr>
-          <w:lang w:val="en-US"/>
-        </w:rPr>
-        <w:t>ModellMeister</w:t>
-      </w:r>
-      <w:proofErr w:type="spellEnd"/>
-      <w:r>
-        <w:rPr>
-          <w:lang w:val="en-US"/>
-        </w:rPr>
-        <w:t xml:space="preserve"> transform</w:t>
+      <w:r>
+        <w:rPr>
+          <w:lang w:val="en-US"/>
+        </w:rPr>
+        <w:t>ModellMeister transform</w:t>
       </w:r>
       <w:r>
         <w:rPr>
@@ -110,19 +94,11 @@
           <w:lang w:val="en-US"/>
         </w:rPr>
       </w:pPr>
-      <w:proofErr w:type="spellStart"/>
-      <w:r>
-        <w:rPr>
-          <w:lang w:val="en-US"/>
-        </w:rPr>
-        <w:t>ModellMeister</w:t>
-      </w:r>
-      <w:proofErr w:type="spellEnd"/>
-      <w:r>
-        <w:rPr>
-          <w:lang w:val="en-US"/>
-        </w:rPr>
-        <w:t xml:space="preserve"> is available at GitHub and can be downloaded via: </w:t>
+      <w:r>
+        <w:rPr>
+          <w:lang w:val="en-US"/>
+        </w:rPr>
+        <w:t xml:space="preserve">ModellMeister is available at GitHub and can be downloaded via: </w:t>
       </w:r>
     </w:p>
     <w:p>
@@ -197,21 +173,7 @@
         <w:rPr>
           <w:lang w:val="en-US"/>
         </w:rPr>
-        <w:t xml:space="preserve">” via double-click in </w:t>
-      </w:r>
-      <w:proofErr w:type="spellStart"/>
-      <w:r>
-        <w:rPr>
-          <w:lang w:val="en-US"/>
-        </w:rPr>
-        <w:t>Exporer</w:t>
-      </w:r>
-      <w:proofErr w:type="spellEnd"/>
-      <w:r>
-        <w:rPr>
-          <w:lang w:val="en-US"/>
-        </w:rPr>
-        <w:t xml:space="preserve">, the prototype tool opens with an empty workspace. </w:t>
+        <w:t xml:space="preserve">” via double-click in Exporer, the prototype tool opens with an empty workspace. </w:t>
       </w:r>
     </w:p>
     <w:p>
@@ -300,41 +262,26 @@
         <w:rPr>
           <w:lang w:val="en-US"/>
         </w:rPr>
-        <w:t xml:space="preserve"> </w:t>
-      </w:r>
-      <w:proofErr w:type="gramStart"/>
-      <w:r>
-        <w:rPr>
-          <w:lang w:val="en-US"/>
-        </w:rPr>
-        <w:t xml:space="preserve">- </w:t>
+        <w:t xml:space="preserve"> - </w:t>
       </w:r>
       <w:r>
         <w:rPr>
           <w:noProof/>
           <w:lang w:val="en-US"/>
         </w:rPr>
-        <w:t xml:space="preserve"> Model</w:t>
-      </w:r>
-      <w:proofErr w:type="gramEnd"/>
+        <w:t xml:space="preserve"> Model </w:t>
+      </w:r>
+      <w:r>
+        <w:rPr>
+          <w:lang w:val="en-US"/>
+        </w:rPr>
+        <w:t>Based</w:t>
+      </w:r>
       <w:r>
         <w:rPr>
           <w:noProof/>
           <w:lang w:val="en-US"/>
         </w:rPr>
-        <w:t xml:space="preserve"> </w:t>
-      </w:r>
-      <w:r>
-        <w:rPr>
-          <w:lang w:val="en-US"/>
-        </w:rPr>
-        <w:t>Based</w:t>
-      </w:r>
-      <w:r>
-        <w:rPr>
-          <w:noProof/>
-          <w:lang w:val="en-US"/>
-        </w:rPr>
         <w:t xml:space="preserve"> Source Generator</w:t>
       </w:r>
     </w:p>
@@ -369,8 +316,6 @@
         </w:rPr>
         <w:t>load one of the examples and run the simulation.</w:t>
       </w:r>
-      <w:bookmarkStart w:id="0" w:name="_GoBack"/>
-      <w:bookmarkEnd w:id="0"/>
     </w:p>
     <w:p>
       <w:pPr>
@@ -728,21 +673,7 @@
         <w:pStyle w:val="Quellcode"/>
       </w:pPr>
       <w:r>
-        <w:t xml:space="preserve">B Random              # </w:t>
-      </w:r>
-      <w:proofErr w:type="gramStart"/>
-      <w:r>
-        <w:t>Creates</w:t>
-      </w:r>
-      <w:proofErr w:type="gramEnd"/>
-      <w:r>
-        <w:t xml:space="preserve"> </w:t>
-      </w:r>
-      <w:r>
-        <w:t xml:space="preserve">an instance of </w:t>
-      </w:r>
-      <w:r>
-        <w:t xml:space="preserve">the block "Random" </w:t>
+        <w:t xml:space="preserve">B Random              # Creates an instance of the block "Random" </w:t>
       </w:r>
     </w:p>
     <w:p>
@@ -750,42 +681,20 @@
         <w:pStyle w:val="Quellcode"/>
       </w:pPr>
       <w:r>
-        <w:t xml:space="preserve">BO </w:t>
-      </w:r>
-      <w:proofErr w:type="gramStart"/>
-      <w:r>
-        <w:t>Output :</w:t>
-      </w:r>
-      <w:proofErr w:type="gramEnd"/>
-      <w:r>
-        <w:t xml:space="preserve"> Double    # Which has the output "Output"</w:t>
-      </w:r>
-    </w:p>
-    <w:p>
-      <w:pPr>
-        <w:rPr>
-          <w:lang w:val="en-US"/>
-        </w:rPr>
-      </w:pPr>
-      <w:r>
-        <w:rPr>
-          <w:lang w:val="en-US"/>
-        </w:rPr>
-        <w:t xml:space="preserve">As defined in the comment, a new instance of an </w:t>
-      </w:r>
-      <w:proofErr w:type="spellStart"/>
-      <w:r>
-        <w:rPr>
-          <w:lang w:val="en-US"/>
-        </w:rPr>
-        <w:t>untyped</w:t>
-      </w:r>
-      <w:proofErr w:type="spellEnd"/>
-      <w:r>
-        <w:rPr>
-          <w:lang w:val="en-US"/>
-        </w:rPr>
-        <w:t xml:space="preserve"> block is created. The corresponding C#-Type will be auto-generated and will get the name of the instance with the postfix “Type”.</w:t>
+        <w:t>BO Output : Double    # Which has the output "Output"</w:t>
+      </w:r>
+    </w:p>
+    <w:p>
+      <w:pPr>
+        <w:rPr>
+          <w:lang w:val="en-US"/>
+        </w:rPr>
+      </w:pPr>
+      <w:r>
+        <w:rPr>
+          <w:lang w:val="en-US"/>
+        </w:rPr>
+        <w:t>As defined in the comment, a new instance of an untyped block is created. The corresponding C#-Type will be auto-generated and will get the name of the instance with the postfix “Type”.</w:t>
       </w:r>
     </w:p>
     <w:p>
@@ -806,48 +715,15 @@
         <w:pStyle w:val="Quellcode"/>
       </w:pPr>
       <w:r>
-        <w:t xml:space="preserve">    </w:t>
-      </w:r>
-      <w:proofErr w:type="gramStart"/>
-      <w:r>
-        <w:t>public</w:t>
-      </w:r>
-      <w:proofErr w:type="gramEnd"/>
-      <w:r>
-        <w:t xml:space="preserve"> partial class </w:t>
-      </w:r>
-      <w:proofErr w:type="spellStart"/>
-      <w:r>
-        <w:t>RandomType</w:t>
-      </w:r>
-      <w:proofErr w:type="spellEnd"/>
+        <w:t xml:space="preserve">    public partial class RandomType</w:t>
+      </w:r>
       <w:r>
         <w:br/>
-      </w:r>
-      <w:r>
         <w:t xml:space="preserve">    {</w:t>
       </w:r>
       <w:r>
         <w:br/>
-      </w:r>
-      <w:r>
-        <w:t xml:space="preserve">        private </w:t>
-      </w:r>
-      <w:proofErr w:type="spellStart"/>
-      <w:r>
-        <w:t>System.Random</w:t>
-      </w:r>
-      <w:proofErr w:type="spellEnd"/>
-      <w:r>
-        <w:t xml:space="preserve"> random = new </w:t>
-      </w:r>
-      <w:proofErr w:type="spellStart"/>
-      <w:r>
-        <w:t>System.Random</w:t>
-      </w:r>
-      <w:proofErr w:type="spellEnd"/>
-      <w:r>
-        <w:t>();</w:t>
+        <w:t xml:space="preserve">        private System.Random random = new System.Random();</w:t>
       </w:r>
       <w:r>
         <w:br/>
@@ -858,70 +734,22 @@
         <w:pStyle w:val="Quellcode"/>
       </w:pPr>
       <w:r>
-        <w:t xml:space="preserve">        </w:t>
-      </w:r>
-      <w:proofErr w:type="gramStart"/>
-      <w:r>
-        <w:t>partial</w:t>
-      </w:r>
-      <w:proofErr w:type="gramEnd"/>
-      <w:r>
-        <w:t xml:space="preserve"> void </w:t>
-      </w:r>
-      <w:proofErr w:type="spellStart"/>
-      <w:r>
-        <w:t>DoExecute</w:t>
-      </w:r>
-      <w:proofErr w:type="spellEnd"/>
-      <w:r>
-        <w:t>(</w:t>
-      </w:r>
-      <w:proofErr w:type="spellStart"/>
-      <w:r>
-        <w:t>ModellMeister.Runtime.StepInfo</w:t>
-      </w:r>
-      <w:proofErr w:type="spellEnd"/>
-      <w:r>
-        <w:t xml:space="preserve"> info)</w:t>
+        <w:t xml:space="preserve">        partial void DoExecute(ModellMeister.Runtime.StepInfo info)</w:t>
       </w:r>
       <w:r>
         <w:br/>
-      </w:r>
-      <w:r>
         <w:t xml:space="preserve">        {            </w:t>
       </w:r>
       <w:r>
         <w:br/>
-      </w:r>
-      <w:r>
-        <w:t xml:space="preserve">            </w:t>
-      </w:r>
-      <w:proofErr w:type="spellStart"/>
-      <w:r>
-        <w:t>this.Output</w:t>
-      </w:r>
-      <w:proofErr w:type="spellEnd"/>
-      <w:r>
-        <w:t xml:space="preserve"> = </w:t>
-      </w:r>
-      <w:proofErr w:type="spellStart"/>
-      <w:r>
-        <w:t>this.random.NextDouble</w:t>
-      </w:r>
-      <w:proofErr w:type="spellEnd"/>
-      <w:r>
-        <w:t>();</w:t>
+        <w:t xml:space="preserve">            this.Output = this.random.NextDouble();</w:t>
       </w:r>
       <w:r>
         <w:br/>
-      </w:r>
-      <w:r>
         <w:t xml:space="preserve">        }</w:t>
       </w:r>
       <w:r>
         <w:br/>
-      </w:r>
-      <w:r>
         <w:t xml:space="preserve">    }</w:t>
       </w:r>
     </w:p>
@@ -935,68 +763,26 @@
         <w:rPr>
           <w:lang w:val="en-US"/>
         </w:rPr>
-        <w:t>Whenever the output of the block is needed, the function “</w:t>
-      </w:r>
-      <w:proofErr w:type="spellStart"/>
-      <w:r>
-        <w:rPr>
-          <w:lang w:val="en-US"/>
-        </w:rPr>
-        <w:t>DoExecute</w:t>
-      </w:r>
-      <w:proofErr w:type="spellEnd"/>
-      <w:r>
-        <w:rPr>
-          <w:lang w:val="en-US"/>
-        </w:rPr>
-        <w:t xml:space="preserve">” will be called by the framework. </w:t>
-      </w:r>
-      <w:r>
-        <w:rPr>
-          <w:lang w:val="en-US"/>
-        </w:rPr>
-        <w:t>The implementation creates a new random number and stores it into the Port “</w:t>
-      </w:r>
-      <w:proofErr w:type="spellStart"/>
-      <w:r>
-        <w:rPr>
-          <w:lang w:val="en-US"/>
-        </w:rPr>
-        <w:t>this.Output</w:t>
-      </w:r>
-      <w:proofErr w:type="spellEnd"/>
-      <w:r>
-        <w:rPr>
-          <w:lang w:val="en-US"/>
-        </w:rPr>
-        <w:t xml:space="preserve">”. </w:t>
-      </w:r>
-    </w:p>
-    <w:p>
-      <w:pPr>
-        <w:rPr>
-          <w:lang w:val="en-US"/>
-        </w:rPr>
-      </w:pPr>
-      <w:r>
-        <w:rPr>
-          <w:lang w:val="en-US"/>
-        </w:rPr>
-        <w:t>The block “</w:t>
-      </w:r>
-      <w:proofErr w:type="spellStart"/>
-      <w:r>
-        <w:rPr>
-          <w:lang w:val="en-US"/>
-        </w:rPr>
-        <w:t>ToConsole</w:t>
-      </w:r>
-      <w:proofErr w:type="spellEnd"/>
-      <w:r>
-        <w:rPr>
-          <w:lang w:val="en-US"/>
-        </w:rPr>
-        <w:t xml:space="preserve">” is created in a similar way. Whatever value will be received, it stores the value into the Debug-Interface, so it can be used by the simulation framework. </w:t>
+        <w:t xml:space="preserve">Whenever the output of the block is needed, the function “DoExecute” will be called by the framework. </w:t>
+      </w:r>
+      <w:r>
+        <w:rPr>
+          <w:lang w:val="en-US"/>
+        </w:rPr>
+        <w:t xml:space="preserve">The implementation creates a new random number and stores it into the Port “this.Output”. </w:t>
+      </w:r>
+    </w:p>
+    <w:p>
+      <w:pPr>
+        <w:rPr>
+          <w:lang w:val="en-US"/>
+        </w:rPr>
+      </w:pPr>
+      <w:r>
+        <w:rPr>
+          <w:lang w:val="en-US"/>
+        </w:rPr>
+        <w:t xml:space="preserve">The block “ToConsole” is created in a similar way. Whatever value will be received, it stores the value into the Debug-Interface, so it can be used by the simulation framework. </w:t>
       </w:r>
     </w:p>
     <w:p>
@@ -1031,21 +817,8 @@
         </w:tabs>
       </w:pPr>
       <w:r>
-        <w:t xml:space="preserve">W </w:t>
-      </w:r>
-      <w:proofErr w:type="spellStart"/>
-      <w:r>
-        <w:t>Random.Output</w:t>
-      </w:r>
-      <w:proofErr w:type="spellEnd"/>
-      <w:r>
-        <w:t xml:space="preserve"> </w:t>
-      </w:r>
-      <w:proofErr w:type="spellStart"/>
-      <w:r>
-        <w:t>ToConsole.Input</w:t>
-      </w:r>
-      <w:proofErr w:type="spellEnd"/>
+        <w:t>W Random.Output ToConsole.Input</w:t>
+      </w:r>
       <w:r>
         <w:tab/>
       </w:r>
@@ -1063,49 +836,7 @@
         <w:rPr>
           <w:lang w:val="en-US"/>
         </w:rPr>
-        <w:t>It takes the output of the “Random” instance and wires it to the input of the block “</w:t>
-      </w:r>
-      <w:proofErr w:type="spellStart"/>
-      <w:r>
-        <w:rPr>
-          <w:lang w:val="en-US"/>
-        </w:rPr>
-        <w:t>ToConsole</w:t>
-      </w:r>
-      <w:proofErr w:type="spellEnd"/>
-      <w:r>
-        <w:rPr>
-          <w:lang w:val="en-US"/>
-        </w:rPr>
-        <w:t>”. Before the execution method of the block “</w:t>
-      </w:r>
-      <w:proofErr w:type="spellStart"/>
-      <w:r>
-        <w:rPr>
-          <w:lang w:val="en-US"/>
-        </w:rPr>
-        <w:t>ToConsole</w:t>
-      </w:r>
-      <w:proofErr w:type="spellEnd"/>
-      <w:r>
-        <w:rPr>
-          <w:lang w:val="en-US"/>
-        </w:rPr>
-        <w:t xml:space="preserve">” is called, the information is transferred from the “Random” block to the input. This is task of the framework and the </w:t>
-      </w:r>
-      <w:proofErr w:type="spellStart"/>
-      <w:r>
-        <w:rPr>
-          <w:lang w:val="en-US"/>
-        </w:rPr>
-        <w:t>autogenerated</w:t>
-      </w:r>
-      <w:proofErr w:type="spellEnd"/>
-      <w:r>
-        <w:rPr>
-          <w:lang w:val="en-US"/>
-        </w:rPr>
-        <w:t xml:space="preserve"> code. </w:t>
+        <w:t xml:space="preserve">It takes the output of the “Random” instance and wires it to the input of the block “ToConsole”. Before the execution method of the block “ToConsole” is called, the information is transferred from the “Random” block to the input. This is task of the framework and the autogenerated code. </w:t>
       </w:r>
     </w:p>
     <w:p>
@@ -1239,21 +970,7 @@
         <w:rPr>
           <w:lang w:val="en-US"/>
         </w:rPr>
-        <w:t>Generation of the C#-Code out of the .</w:t>
-      </w:r>
-      <w:proofErr w:type="spellStart"/>
-      <w:r>
-        <w:rPr>
-          <w:lang w:val="en-US"/>
-        </w:rPr>
-        <w:t>mbgi</w:t>
-      </w:r>
-      <w:proofErr w:type="spellEnd"/>
-      <w:r>
-        <w:rPr>
-          <w:lang w:val="en-US"/>
-        </w:rPr>
-        <w:t xml:space="preserve"> file</w:t>
+        <w:t>Generation of the C#-Code out of the .mbgi file</w:t>
       </w:r>
     </w:p>
     <w:p>
@@ -1271,21 +988,7 @@
         <w:rPr>
           <w:lang w:val="en-US"/>
         </w:rPr>
-        <w:t>Compilation of the two C#-Files to a binary .Net-library (.</w:t>
-      </w:r>
-      <w:proofErr w:type="spellStart"/>
-      <w:r>
-        <w:rPr>
-          <w:lang w:val="en-US"/>
-        </w:rPr>
-        <w:t>dll</w:t>
-      </w:r>
-      <w:proofErr w:type="spellEnd"/>
-      <w:r>
-        <w:rPr>
-          <w:lang w:val="en-US"/>
-        </w:rPr>
-        <w:t>)</w:t>
+        <w:t>Compilation of the two C#-Files to a binary .Net-library (.dll)</w:t>
       </w:r>
     </w:p>
     <w:p>
@@ -1303,21 +1006,7 @@
         <w:rPr>
           <w:lang w:val="en-US"/>
         </w:rPr>
-        <w:t xml:space="preserve">The </w:t>
-      </w:r>
-      <w:proofErr w:type="spellStart"/>
-      <w:r>
-        <w:rPr>
-          <w:lang w:val="en-US"/>
-        </w:rPr>
-        <w:t>autogenerated</w:t>
-      </w:r>
-      <w:proofErr w:type="spellEnd"/>
-      <w:r>
-        <w:rPr>
-          <w:lang w:val="en-US"/>
-        </w:rPr>
-        <w:t xml:space="preserve"> one </w:t>
+        <w:t xml:space="preserve">The autogenerated one </w:t>
       </w:r>
     </w:p>
     <w:p>
@@ -1353,48 +1042,20 @@
         <w:rPr>
           <w:lang w:val="en-US"/>
         </w:rPr>
-        <w:t>The library (.</w:t>
-      </w:r>
-      <w:proofErr w:type="spellStart"/>
-      <w:r>
-        <w:rPr>
-          <w:lang w:val="en-US"/>
-        </w:rPr>
-        <w:t>dll</w:t>
-      </w:r>
-      <w:proofErr w:type="spellEnd"/>
-      <w:r>
-        <w:rPr>
-          <w:lang w:val="en-US"/>
-        </w:rPr>
-        <w:t>) is loaded and the blocks are called by the simulation framework.</w:t>
-      </w:r>
-    </w:p>
-    <w:p>
-      <w:pPr>
-        <w:rPr>
-          <w:lang w:val="en-US"/>
-        </w:rPr>
-      </w:pPr>
-      <w:r>
-        <w:rPr>
-          <w:lang w:val="en-US"/>
-        </w:rPr>
-        <w:t xml:space="preserve">To view the </w:t>
-      </w:r>
-      <w:proofErr w:type="spellStart"/>
-      <w:r>
-        <w:rPr>
-          <w:lang w:val="en-US"/>
-        </w:rPr>
-        <w:t>autogenerated</w:t>
-      </w:r>
-      <w:proofErr w:type="spellEnd"/>
-      <w:r>
-        <w:rPr>
-          <w:lang w:val="en-US"/>
-        </w:rPr>
-        <w:t xml:space="preserve"> file, you can open the workspace by clicking “Open workspace”.</w:t>
+        <w:t>The library (.dll) is loaded and the blocks are called by the simulation framework.</w:t>
+      </w:r>
+    </w:p>
+    <w:p>
+      <w:pPr>
+        <w:rPr>
+          <w:lang w:val="en-US"/>
+        </w:rPr>
+      </w:pPr>
+      <w:r>
+        <w:rPr>
+          <w:lang w:val="en-US"/>
+        </w:rPr>
+        <w:t>To view the autogenerated file, you can open the workspace by clicking “Open workspace”.</w:t>
       </w:r>
     </w:p>
     <w:p>
@@ -1462,12 +1123,18 @@
         </w:rPr>
       </w:pPr>
       <w:r>
+        <w:rPr>
+          <w:lang w:val="en-US"/>
+        </w:rPr>
         <w:t xml:space="preserve">Image </w:t>
       </w:r>
       <w:r>
         <w:fldChar w:fldCharType="begin"/>
       </w:r>
       <w:r>
+        <w:rPr>
+          <w:lang w:val="en-US"/>
+        </w:rPr>
         <w:instrText xml:space="preserve"> SEQ Image \* ARABIC </w:instrText>
       </w:r>
       <w:r>
@@ -1476,6 +1143,7 @@
       <w:r>
         <w:rPr>
           <w:noProof/>
+          <w:lang w:val="en-US"/>
         </w:rPr>
         <w:t>6</w:t>
       </w:r>
@@ -1483,6 +1151,9 @@
         <w:fldChar w:fldCharType="end"/>
       </w:r>
       <w:r>
+        <w:rPr>
+          <w:lang w:val="en-US"/>
+        </w:rPr>
         <w:t xml:space="preserve"> - Workspace</w:t>
       </w:r>
     </w:p>
@@ -1772,46 +1443,24 @@
           <w:lang w:val="en-US"/>
         </w:rPr>
       </w:pPr>
-      <w:proofErr w:type="spellStart"/>
-      <w:r>
-        <w:rPr>
-          <w:lang w:val="en-US"/>
-        </w:rPr>
-        <w:t>Untyped</w:t>
-      </w:r>
-      <w:proofErr w:type="spellEnd"/>
-      <w:r>
-        <w:rPr>
-          <w:lang w:val="en-US"/>
-        </w:rPr>
-        <w:t xml:space="preserve"> Blocks (B)</w:t>
-      </w:r>
-    </w:p>
-    <w:p>
-      <w:pPr>
-        <w:rPr>
-          <w:lang w:val="en-US"/>
-        </w:rPr>
-      </w:pPr>
-      <w:r>
-        <w:rPr>
-          <w:lang w:val="en-US"/>
-        </w:rPr>
-        <w:t xml:space="preserve">An </w:t>
-      </w:r>
-      <w:proofErr w:type="spellStart"/>
-      <w:r>
-        <w:rPr>
-          <w:lang w:val="en-US"/>
-        </w:rPr>
-        <w:t>untyped</w:t>
-      </w:r>
-      <w:proofErr w:type="spellEnd"/>
-      <w:r>
-        <w:rPr>
-          <w:lang w:val="en-US"/>
-        </w:rPr>
-        <w:t xml:space="preserve"> block defines several </w:t>
+      <w:r>
+        <w:rPr>
+          <w:lang w:val="en-US"/>
+        </w:rPr>
+        <w:t>Untyped Blocks (B)</w:t>
+      </w:r>
+    </w:p>
+    <w:p>
+      <w:pPr>
+        <w:rPr>
+          <w:lang w:val="en-US"/>
+        </w:rPr>
+      </w:pPr>
+      <w:r>
+        <w:rPr>
+          <w:lang w:val="en-US"/>
+        </w:rPr>
+        <w:t xml:space="preserve">An untyped block defines several </w:t>
       </w:r>
       <w:r>
         <w:rPr>
@@ -1884,66 +1533,50 @@
         <w:rPr>
           <w:lang w:val="en-US"/>
         </w:rPr>
-        <w:t xml:space="preserve">The name of the type is the </w:t>
-      </w:r>
-      <w:proofErr w:type="spellStart"/>
-      <w:r>
-        <w:rPr>
-          <w:lang w:val="en-US"/>
-        </w:rPr>
+        <w:t>The name of the type is the Blockname with an appendix of ‘Type’</w:t>
+      </w:r>
+      <w:r>
+        <w:rPr>
+          <w:lang w:val="en-US"/>
+        </w:rPr>
+        <w:t xml:space="preserve">, but it cannot be reused by other </w:t>
+      </w:r>
+      <w:r>
+        <w:rPr>
+          <w:lang w:val="en-US"/>
+        </w:rPr>
+        <w:t>types.</w:t>
+      </w:r>
+    </w:p>
+    <w:p>
+      <w:pPr>
+        <w:rPr>
+          <w:lang w:val="en-US"/>
+        </w:rPr>
+      </w:pPr>
+      <w:r>
+        <w:rPr>
+          <w:lang w:val="en-US"/>
+        </w:rPr>
+        <w:t>The block is defined in the following way:</w:t>
+      </w:r>
+      <w:r>
+        <w:rPr>
+          <w:lang w:val="en-US"/>
+        </w:rPr>
+        <w:t xml:space="preserve"> </w:t>
+      </w:r>
+    </w:p>
+    <w:p>
+      <w:pPr>
+        <w:pStyle w:val="Quellcode"/>
+      </w:pPr>
+      <w:r>
+        <w:t xml:space="preserve">B </w:t>
+      </w:r>
+      <w:r>
         <w:t>Blockname</w:t>
       </w:r>
-      <w:proofErr w:type="spellEnd"/>
-      <w:r>
-        <w:rPr>
-          <w:lang w:val="en-US"/>
-        </w:rPr>
-        <w:t xml:space="preserve"> with an appendix of ‘Type’</w:t>
-      </w:r>
-      <w:r>
-        <w:rPr>
-          <w:lang w:val="en-US"/>
-        </w:rPr>
-        <w:t xml:space="preserve">, but it cannot be reused by other </w:t>
-      </w:r>
-      <w:r>
-        <w:rPr>
-          <w:lang w:val="en-US"/>
-        </w:rPr>
-        <w:t>types.</w:t>
-      </w:r>
-    </w:p>
-    <w:p>
-      <w:pPr>
-        <w:rPr>
-          <w:lang w:val="en-US"/>
-        </w:rPr>
-      </w:pPr>
-      <w:r>
-        <w:rPr>
-          <w:lang w:val="en-US"/>
-        </w:rPr>
-        <w:t>The block is defined in the following way:</w:t>
-      </w:r>
-      <w:r>
-        <w:rPr>
-          <w:lang w:val="en-US"/>
-        </w:rPr>
-        <w:t xml:space="preserve"> </w:t>
-      </w:r>
-    </w:p>
-    <w:p>
-      <w:pPr>
-        <w:pStyle w:val="Quellcode"/>
-      </w:pPr>
-      <w:r>
-        <w:t xml:space="preserve">B </w:t>
-      </w:r>
-      <w:proofErr w:type="spellStart"/>
-      <w:r>
-        <w:t>Blockname</w:t>
-      </w:r>
-      <w:proofErr w:type="spellEnd"/>
       <w:r>
         <w:t xml:space="preserve"> </w:t>
       </w:r>
@@ -1954,16 +1587,11 @@
       <w:r>
         <w:t xml:space="preserve"> </w:t>
       </w:r>
-      <w:proofErr w:type="gramStart"/>
       <w:r>
         <w:t>Input</w:t>
       </w:r>
       <w:r>
-        <w:t>1 :</w:t>
-      </w:r>
-      <w:proofErr w:type="gramEnd"/>
-      <w:r>
-        <w:t xml:space="preserve"> </w:t>
+        <w:t xml:space="preserve">1 : </w:t>
       </w:r>
       <w:r>
         <w:t>Datatype</w:t>
@@ -2247,41 +1875,13 @@
         <w:rPr>
           <w:lang w:val="en-US"/>
         </w:rPr>
-        <w:t>value, when there is no wiring. The syntax is a property of type ‘</w:t>
-      </w:r>
-      <w:proofErr w:type="spellStart"/>
-      <w:r>
-        <w:rPr>
-          <w:lang w:val="en-US"/>
-        </w:rPr>
-        <w:t>defaultvalue</w:t>
-      </w:r>
-      <w:proofErr w:type="spellEnd"/>
-      <w:r>
-        <w:rPr>
-          <w:lang w:val="en-US"/>
-        </w:rPr>
-        <w:t xml:space="preserve">’. </w:t>
-      </w:r>
-      <w:r>
-        <w:rPr>
-          <w:lang w:val="en-US"/>
-        </w:rPr>
-        <w:t xml:space="preserve">The </w:t>
-      </w:r>
-      <w:proofErr w:type="spellStart"/>
-      <w:r>
-        <w:rPr>
-          <w:lang w:val="en-US"/>
-        </w:rPr>
-        <w:t>defaultvalue</w:t>
-      </w:r>
-      <w:proofErr w:type="spellEnd"/>
-      <w:r>
-        <w:rPr>
-          <w:lang w:val="en-US"/>
-        </w:rPr>
-        <w:t xml:space="preserve"> will be casted to the datatype.</w:t>
+        <w:t xml:space="preserve">value, when there is no wiring. The syntax is a property of type ‘defaultvalue’. </w:t>
+      </w:r>
+      <w:r>
+        <w:rPr>
+          <w:lang w:val="en-US"/>
+        </w:rPr>
+        <w:t>The defaultvalue will be casted to the datatype.</w:t>
       </w:r>
     </w:p>
     <w:p>
@@ -2292,11 +1892,9 @@
         <w:lastRenderedPageBreak/>
         <w:t xml:space="preserve">B </w:t>
       </w:r>
-      <w:proofErr w:type="spellStart"/>
       <w:r>
         <w:t>Blockname</w:t>
       </w:r>
-      <w:proofErr w:type="spellEnd"/>
       <w:r>
         <w:t xml:space="preserve"> </w:t>
       </w:r>
@@ -2307,59 +1905,38 @@
       <w:r>
         <w:t xml:space="preserve"> </w:t>
       </w:r>
-      <w:proofErr w:type="gramStart"/>
       <w:r>
         <w:t>Input</w:t>
       </w:r>
       <w:r>
-        <w:t>1 :</w:t>
-      </w:r>
-      <w:proofErr w:type="gramEnd"/>
+        <w:t xml:space="preserve">1 : </w:t>
+      </w:r>
+      <w:r>
+        <w:t>Datatype</w:t>
+      </w:r>
+      <w:r>
+        <w:t xml:space="preserve"> defaultvalue 5</w:t>
+      </w:r>
+      <w:r>
+        <w:br/>
+      </w:r>
+      <w:r>
+        <w:t>BI</w:t>
+      </w:r>
       <w:r>
         <w:t xml:space="preserve"> </w:t>
       </w:r>
       <w:r>
+        <w:t>Input</w:t>
+      </w:r>
+      <w:r>
+        <w:t xml:space="preserve">2 : </w:t>
+      </w:r>
+      <w:r>
         <w:t>Datatype</w:t>
       </w:r>
       <w:r>
-        <w:t xml:space="preserve"> </w:t>
-      </w:r>
-      <w:proofErr w:type="spellStart"/>
-      <w:r>
-        <w:t>defaultvalue</w:t>
-      </w:r>
-      <w:proofErr w:type="spellEnd"/>
-      <w:r>
-        <w:t xml:space="preserve"> 5</w:t>
-      </w:r>
-      <w:r>
-        <w:br/>
-      </w:r>
-      <w:r>
-        <w:t>BI</w:t>
-      </w:r>
-      <w:r>
-        <w:t xml:space="preserve"> </w:t>
-      </w:r>
-      <w:r>
-        <w:t>Input</w:t>
-      </w:r>
-      <w:r>
-        <w:t xml:space="preserve">2 : </w:t>
-      </w:r>
-      <w:r>
-        <w:t>Datatype</w:t>
-      </w:r>
-      <w:r>
-        <w:t xml:space="preserve"> </w:t>
-      </w:r>
-      <w:proofErr w:type="spellStart"/>
-      <w:r>
-        <w:t>defaultvalue</w:t>
-      </w:r>
-      <w:proofErr w:type="spellEnd"/>
-      <w:r>
-        <w:t xml:space="preserve"> 10</w:t>
+        <w:t xml:space="preserve"> defaultvalue 10</w:t>
       </w:r>
       <w:r>
         <w:br/>
@@ -2639,14 +2216,12 @@
       <w:r>
         <w:t xml:space="preserve"> </w:t>
       </w:r>
-      <w:proofErr w:type="spellStart"/>
       <w:r>
         <w:t>Type</w:t>
       </w:r>
       <w:r>
         <w:t>name</w:t>
       </w:r>
-      <w:proofErr w:type="spellEnd"/>
       <w:r>
         <w:t xml:space="preserve"> </w:t>
       </w:r>
@@ -2662,16 +2237,11 @@
       <w:r>
         <w:t xml:space="preserve"> </w:t>
       </w:r>
-      <w:proofErr w:type="gramStart"/>
       <w:r>
         <w:t>Inputname</w:t>
       </w:r>
       <w:r>
-        <w:t>1 :</w:t>
-      </w:r>
-      <w:proofErr w:type="gramEnd"/>
-      <w:r>
-        <w:t xml:space="preserve"> </w:t>
+        <w:t xml:space="preserve">1 : </w:t>
       </w:r>
       <w:r>
         <w:t>Datatype</w:t>
@@ -2763,21 +2333,7 @@
         <w:rPr>
           <w:lang w:val="en-US"/>
         </w:rPr>
-        <w:t xml:space="preserve">As an example for an </w:t>
-      </w:r>
-      <w:proofErr w:type="spellStart"/>
-      <w:r>
-        <w:rPr>
-          <w:lang w:val="en-US"/>
-        </w:rPr>
-        <w:t>adder</w:t>
-      </w:r>
-      <w:proofErr w:type="spellEnd"/>
-      <w:r>
-        <w:rPr>
-          <w:lang w:val="en-US"/>
-        </w:rPr>
-        <w:t>:</w:t>
+        <w:t>As an example for an adder:</w:t>
       </w:r>
     </w:p>
     <w:p>
@@ -2789,15 +2345,7 @@
       </w:r>
       <w:r>
         <w:br/>
-        <w:t xml:space="preserve">TI </w:t>
-      </w:r>
-      <w:proofErr w:type="gramStart"/>
-      <w:r>
-        <w:t>Summand1 :</w:t>
-      </w:r>
-      <w:proofErr w:type="gramEnd"/>
-      <w:r>
-        <w:t xml:space="preserve"> Double</w:t>
+        <w:t>TI Summand1 : Double</w:t>
       </w:r>
       <w:r>
         <w:br/>
@@ -2874,26 +2422,8 @@
         <w:pStyle w:val="Quellcode"/>
       </w:pPr>
       <w:r>
-        <w:t xml:space="preserve">B </w:t>
-      </w:r>
-      <w:proofErr w:type="spellStart"/>
-      <w:proofErr w:type="gramStart"/>
-      <w:r>
-        <w:t>Blockname</w:t>
-      </w:r>
-      <w:proofErr w:type="spellEnd"/>
-      <w:r>
-        <w:t xml:space="preserve"> :</w:t>
-      </w:r>
-      <w:proofErr w:type="gramEnd"/>
-      <w:r>
-        <w:t xml:space="preserve"> </w:t>
-      </w:r>
-      <w:proofErr w:type="spellStart"/>
-      <w:r>
-        <w:t>Typename</w:t>
-      </w:r>
-      <w:proofErr w:type="spellEnd"/>
+        <w:t>B Blockname : Typename</w:t>
+      </w:r>
     </w:p>
     <w:p>
       <w:pPr>
@@ -2948,15 +2478,7 @@
         <w:pStyle w:val="Quellcode"/>
       </w:pPr>
       <w:r>
-        <w:t xml:space="preserve">B </w:t>
-      </w:r>
-      <w:proofErr w:type="gramStart"/>
-      <w:r>
-        <w:t>Summer1 :</w:t>
-      </w:r>
-      <w:proofErr w:type="gramEnd"/>
-      <w:r>
-        <w:t xml:space="preserve"> Summer</w:t>
+        <w:t>B Summer1 : Summer</w:t>
       </w:r>
       <w:r>
         <w:br/>
@@ -3044,15 +2566,7 @@
         <w:pStyle w:val="Quellcode"/>
       </w:pPr>
       <w:r>
-        <w:t xml:space="preserve">B </w:t>
-      </w:r>
-      <w:proofErr w:type="gramStart"/>
-      <w:r>
-        <w:t>Summer1 :</w:t>
-      </w:r>
-      <w:proofErr w:type="gramEnd"/>
-      <w:r>
-        <w:t xml:space="preserve"> Summer</w:t>
+        <w:t>B Summer1 : Summer</w:t>
       </w:r>
     </w:p>
     <w:p>
@@ -3060,15 +2574,7 @@
         <w:pStyle w:val="Quellcode"/>
       </w:pPr>
       <w:r>
-        <w:t xml:space="preserve">BI Summand1 </w:t>
-      </w:r>
-      <w:proofErr w:type="spellStart"/>
-      <w:r>
-        <w:t>defaultvalue</w:t>
-      </w:r>
-      <w:proofErr w:type="spellEnd"/>
-      <w:r>
-        <w:t xml:space="preserve"> 5</w:t>
+        <w:t>BI Summand1 defaultvalue 5</w:t>
       </w:r>
     </w:p>
     <w:p>
@@ -3076,27 +2582,11 @@
         <w:pStyle w:val="Quellcode"/>
       </w:pPr>
       <w:r>
-        <w:t xml:space="preserve">B </w:t>
-      </w:r>
-      <w:proofErr w:type="gramStart"/>
-      <w:r>
-        <w:t>Summer2 :</w:t>
-      </w:r>
-      <w:proofErr w:type="gramEnd"/>
-      <w:r>
-        <w:t xml:space="preserve"> Summer</w:t>
+        <w:t>B Summer2 : Summer</w:t>
       </w:r>
       <w:r>
         <w:br/>
-        <w:t xml:space="preserve">BI Summand1 </w:t>
-      </w:r>
-      <w:proofErr w:type="spellStart"/>
-      <w:r>
-        <w:t>defaultvalue</w:t>
-      </w:r>
-      <w:proofErr w:type="spellEnd"/>
-      <w:r>
-        <w:t xml:space="preserve"> 7</w:t>
+        <w:t>BI Summand1 defaultvalue 7</w:t>
       </w:r>
     </w:p>
     <w:p>
@@ -3319,13 +2809,8 @@
         <w:t>C</w:t>
       </w:r>
       <w:r>
-        <w:t xml:space="preserve"> </w:t>
-      </w:r>
-      <w:proofErr w:type="spellStart"/>
-      <w:r>
-        <w:t>ThreeSummer</w:t>
-      </w:r>
-      <w:proofErr w:type="spellEnd"/>
+        <w:t xml:space="preserve"> ThreeSummer</w:t>
+      </w:r>
       <w:r>
         <w:br/>
       </w:r>
@@ -3333,15 +2818,7 @@
         <w:t>C</w:t>
       </w:r>
       <w:r>
-        <w:t xml:space="preserve">B </w:t>
-      </w:r>
-      <w:proofErr w:type="gramStart"/>
-      <w:r>
-        <w:t>Summer1 :</w:t>
-      </w:r>
-      <w:proofErr w:type="gramEnd"/>
-      <w:r>
-        <w:t xml:space="preserve"> Summer</w:t>
+        <w:t>B Summer1 : Summer</w:t>
       </w:r>
       <w:r>
         <w:br/>
@@ -3486,23 +2963,8 @@
         <w:rPr>
           <w:lang w:val="en-US"/>
         </w:rPr>
-        <w:t xml:space="preserve">W lines define the inner wires. For ports of the composite block itself, no name needs to be given, for ports of the interior block, the ports name also needs to contain the </w:t>
-      </w:r>
-      <w:proofErr w:type="spellStart"/>
-      <w:r>
-        <w:rPr>
-          <w:lang w:val="en-US"/>
-        </w:rPr>
-        <w:t>blockname</w:t>
-      </w:r>
-      <w:proofErr w:type="spellEnd"/>
-      <w:r>
-        <w:rPr>
-          <w:lang w:val="en-US"/>
-        </w:rPr>
-        <w:t xml:space="preserve"> (</w:t>
-      </w:r>
-      <w:proofErr w:type="spellStart"/>
+        <w:t>W lines define the inner wires. For ports of the composite block itself, no name needs to be given, for ports of the interior block, the ports name also needs to contain the blockname (</w:t>
+      </w:r>
       <w:r>
         <w:rPr>
           <w:i/>
@@ -3523,7 +2985,6 @@
         </w:rPr>
         <w:t>Portname</w:t>
       </w:r>
-      <w:proofErr w:type="spellEnd"/>
       <w:r>
         <w:rPr>
           <w:lang w:val="en-US"/>
@@ -3549,88 +3010,313 @@
         <w:pStyle w:val="Quellcode"/>
       </w:pPr>
       <w:r>
-        <w:t xml:space="preserve">B </w:t>
-      </w:r>
-      <w:proofErr w:type="gramStart"/>
-      <w:r>
-        <w:t>Summer1 :</w:t>
-      </w:r>
-      <w:proofErr w:type="gramEnd"/>
-      <w:r>
+        <w:t>B Summer1 : ThreeSummer</w:t>
+      </w:r>
+    </w:p>
+    <w:p>
+      <w:pPr>
+        <w:pStyle w:val="berschrift2"/>
+        <w:rPr>
+          <w:lang w:val="en-US"/>
+        </w:rPr>
+      </w:pPr>
+      <w:r>
+        <w:rPr>
+          <w:lang w:val="en-US"/>
+        </w:rPr>
+        <w:t>Namespaces (N)</w:t>
+      </w:r>
+    </w:p>
+    <w:p>
+      <w:pPr>
+        <w:rPr>
+          <w:lang w:val="en-US"/>
+        </w:rPr>
+      </w:pPr>
+      <w:r>
+        <w:rPr>
+          <w:lang w:val="en-US"/>
+        </w:rPr>
+        <w:t>A new namespace can be defined in the following way:</w:t>
+      </w:r>
+    </w:p>
+    <w:p>
+      <w:pPr>
+        <w:pStyle w:val="Quellcode"/>
+      </w:pPr>
+      <w:r>
+        <w:t>N namespace</w:t>
+      </w:r>
+    </w:p>
+    <w:p>
+      <w:pPr>
+        <w:rPr>
+          <w:lang w:val="en-US"/>
+        </w:rPr>
+      </w:pPr>
+      <w:r>
+        <w:rPr>
+          <w:lang w:val="en-US"/>
+        </w:rPr>
+        <w:t xml:space="preserve">A namespace will be used for the creation of source files and </w:t>
+      </w:r>
+      <w:r>
+        <w:rPr>
+          <w:lang w:val="en-US"/>
+        </w:rPr>
+        <w:t xml:space="preserve">puts all classes and structures in the given namespace. </w:t>
+      </w:r>
+    </w:p>
+    <w:p>
+      <w:pPr>
+        <w:rPr>
+          <w:lang w:val="en-US"/>
+        </w:rPr>
+      </w:pPr>
+      <w:r>
+        <w:rPr>
+          <w:lang w:val="en-US"/>
+        </w:rPr>
+        <w:t>The namespace is valid until the next namespace will be given. As an example:</w:t>
+      </w:r>
+    </w:p>
+    <w:p>
+      <w:pPr>
+        <w:pStyle w:val="Quellcode"/>
+      </w:pPr>
+      <w:r>
+        <w:t>N Logic</w:t>
+      </w:r>
+    </w:p>
+    <w:p>
+      <w:pPr>
+        <w:pStyle w:val="Quellcode"/>
+      </w:pPr>
+      <w:r>
+        <w:t>T And</w:t>
+      </w:r>
+    </w:p>
+    <w:p>
+      <w:pPr>
+        <w:pStyle w:val="Quellcode"/>
+        <w:rPr>
+          <w:lang w:val="de-DE"/>
+        </w:rPr>
+      </w:pPr>
+      <w:r>
+        <w:rPr>
+          <w:lang w:val="de-DE"/>
+        </w:rPr>
+        <w:t>T Or</w:t>
+      </w:r>
+    </w:p>
+    <w:p>
+      <w:pPr>
+        <w:pStyle w:val="Quellcode"/>
+        <w:rPr>
+          <w:lang w:val="de-DE"/>
+        </w:rPr>
+      </w:pPr>
+    </w:p>
+    <w:p>
+      <w:pPr>
+        <w:pStyle w:val="Quellcode"/>
+        <w:rPr>
+          <w:i/>
+          <w:lang w:val="de-DE"/>
+        </w:rPr>
+      </w:pPr>
+      <w:r>
+        <w:rPr>
+          <w:i/>
+          <w:lang w:val="de-DE"/>
+        </w:rPr>
+        <w:t># Starts a new namespace</w:t>
+      </w:r>
+    </w:p>
+    <w:p>
+      <w:pPr>
+        <w:pStyle w:val="Quellcode"/>
+        <w:rPr>
+          <w:lang w:val="de-DE"/>
+        </w:rPr>
+      </w:pPr>
+      <w:r>
+        <w:rPr>
+          <w:lang w:val="de-DE"/>
+        </w:rPr>
+        <w:t>N Algebra</w:t>
+      </w:r>
+    </w:p>
+    <w:p>
+      <w:pPr>
+        <w:pStyle w:val="Quellcode"/>
+        <w:rPr>
+          <w:lang w:val="de-DE"/>
+        </w:rPr>
+      </w:pPr>
+      <w:r>
+        <w:rPr>
+          <w:lang w:val="de-DE"/>
+        </w:rPr>
+        <w:t>T Sum</w:t>
+      </w:r>
+    </w:p>
+    <w:p>
+      <w:pPr>
+        <w:pStyle w:val="Quellcode"/>
+        <w:rPr>
+          <w:lang w:val="de-DE"/>
+        </w:rPr>
+      </w:pPr>
+      <w:r>
+        <w:rPr>
+          <w:lang w:val="de-DE"/>
+        </w:rPr>
+        <w:t>T Difference</w:t>
+      </w:r>
+    </w:p>
+    <w:p>
+      <w:pPr>
+        <w:rPr>
+          <w:lang w:val="en-US"/>
+        </w:rPr>
+      </w:pPr>
+      <w:r>
+        <w:rPr>
+          <w:lang w:val="en-US"/>
+        </w:rPr>
+        <w:t xml:space="preserve">The types „And“ and „Or“ will be </w:t>
+      </w:r>
+      <w:r>
+        <w:rPr>
+          <w:lang w:val="en-US"/>
+        </w:rPr>
+        <w:t xml:space="preserve">put within the namespace “Logic”. The types “Sum” and “Difference” will be put in the the namespace “Algebra”. </w:t>
+      </w:r>
+    </w:p>
+    <w:p>
+      <w:pPr>
+        <w:rPr>
+          <w:lang w:val="en-US"/>
+        </w:rPr>
+      </w:pPr>
+      <w:r>
+        <w:rPr>
+          <w:lang w:val="en-US"/>
+        </w:rPr>
+        <w:t xml:space="preserve">To reference a certain namespace, the typename needs be prefixed with the name of the namespace and a dot. </w:t>
+      </w:r>
+    </w:p>
+    <w:p>
+      <w:pPr>
+        <w:pStyle w:val="Quellcode"/>
+      </w:pPr>
+      <w:r>
+        <w:t>B Combine : Logic.And</w:t>
+      </w:r>
+    </w:p>
+    <w:p>
+      <w:pPr>
+        <w:pStyle w:val="Quellcode"/>
+      </w:pPr>
+      <w:r>
+        <w:t>B Summer : Algebra.Sum</w:t>
+      </w:r>
+    </w:p>
+    <w:p>
+      <w:pPr>
+        <w:rPr>
+          <w:lang w:val="en-US"/>
+        </w:rPr>
+      </w:pPr>
+      <w:r>
+        <w:rPr>
+          <w:lang w:val="en-US"/>
+        </w:rPr>
+        <w:t>To use a type within a namespace, there is no need to prefix the typename</w:t>
+      </w:r>
+      <w:r>
+        <w:rPr>
+          <w:lang w:val="en-US"/>
+        </w:rPr>
+        <w:t>.</w:t>
+      </w:r>
+    </w:p>
+    <w:p>
+      <w:pPr>
+        <w:pStyle w:val="Quellcode"/>
+      </w:pPr>
+      <w:r>
+        <w:t>B Combine : Logic.And</w:t>
+      </w:r>
+    </w:p>
+    <w:p>
+      <w:pPr>
+        <w:pStyle w:val="Quellcode"/>
+      </w:pPr>
+      <w:r>
+        <w:t>N Algebra</w:t>
+      </w:r>
+    </w:p>
+    <w:p>
+      <w:pPr>
+        <w:pStyle w:val="Quellcode"/>
+      </w:pPr>
+      <w:r>
+        <w:t>B Summer : Sum</w:t>
+      </w:r>
+    </w:p>
+    <w:p>
+      <w:pPr>
+        <w:rPr>
+          <w:lang w:val="en-US"/>
+        </w:rPr>
+      </w:pPr>
+      <w:r>
+        <w:rPr>
+          <w:lang w:val="en-US"/>
+        </w:rPr>
+        <w:t xml:space="preserve">The root element “_”will be created </w:t>
+      </w:r>
+      <w:r>
+        <w:rPr>
+          <w:lang w:val="en-US"/>
+        </w:rPr>
+        <w:t>within</w:t>
+      </w:r>
+      <w:r>
+        <w:rPr>
+          <w:lang w:val="en-US"/>
+        </w:rPr>
         <w:t xml:space="preserve"> </w:t>
       </w:r>
-      <w:proofErr w:type="spellStart"/>
-      <w:r>
-        <w:t>ThreeSummer</w:t>
-      </w:r>
-      <w:proofErr w:type="spellEnd"/>
-    </w:p>
-    <w:p>
-      <w:pPr>
-        <w:pStyle w:val="berschrift2"/>
-        <w:rPr>
-          <w:lang w:val="en-US"/>
-        </w:rPr>
-      </w:pPr>
-      <w:r>
-        <w:rPr>
-          <w:lang w:val="en-US"/>
-        </w:rPr>
-        <w:t>Namespaces (N)</w:t>
-      </w:r>
-    </w:p>
-    <w:p>
-      <w:pPr>
-        <w:rPr>
-          <w:lang w:val="en-US"/>
-        </w:rPr>
-      </w:pPr>
-      <w:r>
-        <w:rPr>
-          <w:lang w:val="en-US"/>
-        </w:rPr>
-        <w:t>A new namespace can be defined in the following way:</w:t>
-      </w:r>
-    </w:p>
-    <w:p>
-      <w:pPr>
-        <w:pStyle w:val="Quellcode"/>
-      </w:pPr>
-      <w:r>
-        <w:t>N namespace</w:t>
-      </w:r>
-    </w:p>
-    <w:p>
-      <w:pPr>
-        <w:rPr>
-          <w:lang w:val="en-US"/>
-        </w:rPr>
-      </w:pPr>
-      <w:r>
-        <w:rPr>
-          <w:lang w:val="en-US"/>
-        </w:rPr>
-        <w:t xml:space="preserve">A namespace will be used for the creation of source files and </w:t>
-      </w:r>
-      <w:r>
-        <w:rPr>
-          <w:lang w:val="en-US"/>
-        </w:rPr>
-        <w:t xml:space="preserve">puts all classes and structures in the given namespace. </w:t>
-      </w:r>
-    </w:p>
-    <w:p>
-      <w:pPr>
-        <w:rPr>
-          <w:lang w:val="en-US"/>
-        </w:rPr>
-      </w:pPr>
-      <w:r>
-        <w:rPr>
-          <w:lang w:val="en-US"/>
-        </w:rPr>
-        <w:t xml:space="preserve">A namespace can be only set once. </w:t>
-      </w:r>
+      <w:r>
+        <w:rPr>
+          <w:lang w:val="en-US"/>
+        </w:rPr>
+        <w:t xml:space="preserve">the </w:t>
+      </w:r>
+      <w:r>
+        <w:rPr>
+          <w:lang w:val="en-US"/>
+        </w:rPr>
+        <w:t xml:space="preserve">current </w:t>
+      </w:r>
+      <w:r>
+        <w:rPr>
+          <w:lang w:val="en-US"/>
+        </w:rPr>
+        <w:t xml:space="preserve">namespace </w:t>
+      </w:r>
+      <w:r>
+        <w:rPr>
+          <w:lang w:val="en-US"/>
+        </w:rPr>
+        <w:t>at the end of the file</w:t>
+      </w:r>
+      <w:bookmarkStart w:id="0" w:name="_GoBack"/>
+      <w:bookmarkEnd w:id="0"/>
     </w:p>
     <w:p>
       <w:pPr>
@@ -3643,6 +3329,7 @@
         <w:rPr>
           <w:lang w:val="en-US"/>
         </w:rPr>
+        <w:lastRenderedPageBreak/>
         <w:t>Execution</w:t>
       </w:r>
     </w:p>
@@ -3813,14 +3500,12 @@
                 <w:lang w:val="en-US"/>
               </w:rPr>
             </w:pPr>
-            <w:proofErr w:type="spellStart"/>
             <w:r>
               <w:rPr>
                 <w:lang w:val="en-US"/>
               </w:rPr>
               <w:t>AbsoluteTime</w:t>
             </w:r>
-            <w:proofErr w:type="spellEnd"/>
           </w:p>
         </w:tc>
         <w:tc>
@@ -3853,14 +3538,12 @@
                 <w:lang w:val="en-US"/>
               </w:rPr>
             </w:pPr>
-            <w:proofErr w:type="spellStart"/>
             <w:r>
               <w:rPr>
                 <w:lang w:val="en-US"/>
               </w:rPr>
               <w:t>TimeInterval</w:t>
             </w:r>
-            <w:proofErr w:type="spellEnd"/>
           </w:p>
         </w:tc>
         <w:tc>
@@ -3877,21 +3560,7 @@
               <w:rPr>
                 <w:lang w:val="en-US"/>
               </w:rPr>
-              <w:t xml:space="preserve">The </w:t>
-            </w:r>
-            <w:proofErr w:type="spellStart"/>
-            <w:r>
-              <w:rPr>
-                <w:lang w:val="en-US"/>
-              </w:rPr>
-              <w:t>intervaltime</w:t>
-            </w:r>
-            <w:proofErr w:type="spellEnd"/>
-            <w:r>
-              <w:rPr>
-                <w:lang w:val="en-US"/>
-              </w:rPr>
-              <w:t xml:space="preserve"> since the last simulation step</w:t>
+              <w:t>The intervaltime since the last simulation step</w:t>
             </w:r>
             <w:r>
               <w:rPr>
@@ -3913,6 +3582,12 @@
                 <w:lang w:val="en-US"/>
               </w:rPr>
             </w:pPr>
+            <w:r>
+              <w:rPr>
+                <w:lang w:val="en-US"/>
+              </w:rPr>
+              <w:t>DoCancel</w:t>
+            </w:r>
           </w:p>
         </w:tc>
         <w:tc>
@@ -3925,6 +3600,12 @@
                 <w:lang w:val="en-US"/>
               </w:rPr>
             </w:pPr>
+            <w:r>
+              <w:rPr>
+                <w:lang w:val="en-US"/>
+              </w:rPr>
+              <w:t>This value can be set, when the execution of the simulation shall be interrupted</w:t>
+            </w:r>
           </w:p>
         </w:tc>
       </w:tr>
@@ -3946,63 +3627,7 @@
         <w:rPr>
           <w:lang w:val="en-US"/>
         </w:rPr>
-        <w:t xml:space="preserve">Depending on the settings of the execution environment, the model may be executed in real-time and </w:t>
-      </w:r>
-      <w:proofErr w:type="spellStart"/>
-      <w:r>
-        <w:rPr>
-          <w:lang w:val="en-US"/>
-        </w:rPr>
-        <w:t>TimeInterval</w:t>
-      </w:r>
-      <w:proofErr w:type="spellEnd"/>
-      <w:r>
-        <w:rPr>
-          <w:lang w:val="en-US"/>
-        </w:rPr>
-        <w:t xml:space="preserve"> describes the </w:t>
-      </w:r>
-      <w:proofErr w:type="spellStart"/>
-      <w:r>
-        <w:rPr>
-          <w:lang w:val="en-US"/>
-        </w:rPr>
-        <w:t>passed</w:t>
-      </w:r>
-      <w:proofErr w:type="spellEnd"/>
-      <w:r>
-        <w:rPr>
-          <w:lang w:val="en-US"/>
-        </w:rPr>
-        <w:t xml:space="preserve"> time between two calls. The other execution model would be via simulated input and outputs and the </w:t>
-      </w:r>
-      <w:proofErr w:type="spellStart"/>
-      <w:r>
-        <w:rPr>
-          <w:lang w:val="en-US"/>
-        </w:rPr>
-        <w:t>TimeInterval</w:t>
-      </w:r>
-      <w:proofErr w:type="spellEnd"/>
-      <w:r>
-        <w:rPr>
-          <w:lang w:val="en-US"/>
-        </w:rPr>
-        <w:t xml:space="preserve"> describes the simulated </w:t>
-      </w:r>
-      <w:proofErr w:type="spellStart"/>
-      <w:r>
-        <w:rPr>
-          <w:lang w:val="en-US"/>
-        </w:rPr>
-        <w:t>TimeInterval</w:t>
-      </w:r>
-      <w:proofErr w:type="spellEnd"/>
-      <w:r>
-        <w:rPr>
-          <w:lang w:val="en-US"/>
-        </w:rPr>
-        <w:t xml:space="preserve">. </w:t>
+        <w:t xml:space="preserve">Depending on the settings of the execution environment, the model may be executed in real-time and TimeInterval describes the passed time between two calls. The other execution model would be via simulated input and outputs and the TimeInterval describes the simulated TimeInterval. </w:t>
       </w:r>
     </w:p>
     <w:p>
@@ -4112,21 +3737,7 @@
         <w:rPr>
           <w:lang w:val="en-US"/>
         </w:rPr>
-        <w:t xml:space="preserve"> load the given .</w:t>
-      </w:r>
-      <w:proofErr w:type="spellStart"/>
-      <w:r>
-        <w:rPr>
-          <w:lang w:val="en-US"/>
-        </w:rPr>
-        <w:t>dll</w:t>
-      </w:r>
-      <w:proofErr w:type="spellEnd"/>
-      <w:r>
-        <w:rPr>
-          <w:lang w:val="en-US"/>
-        </w:rPr>
-        <w:t xml:space="preserve"> and look for the global composite element. This element will be instantiated and executed. </w:t>
+        <w:t xml:space="preserve"> load the given .dll and look for the global composite element. This element will be instantiated and executed. </w:t>
       </w:r>
     </w:p>
     <w:p>
@@ -4154,6 +3765,7 @@
           <w:noProof/>
           <w:lang w:eastAsia="de-DE"/>
         </w:rPr>
+        <w:lastRenderedPageBreak/>
         <w:drawing>
           <wp:inline distT="0" distB="0" distL="0" distR="0" wp14:anchorId="5A423808" wp14:editId="304A017A">
             <wp:extent cx="4443790" cy="1564887"/>
@@ -4211,21 +3823,7 @@
         <w:rPr>
           <w:lang w:val="en-US"/>
         </w:rPr>
-        <w:t xml:space="preserve">It takes two constants and a sine wave and returns the sum to the first output of the simulation. The generation file would look like the following (some type definitions for Constant, Sin and </w:t>
-      </w:r>
-      <w:proofErr w:type="spellStart"/>
-      <w:r>
-        <w:rPr>
-          <w:lang w:val="en-US"/>
-        </w:rPr>
-        <w:t>ThreeSummer</w:t>
-      </w:r>
-      <w:proofErr w:type="spellEnd"/>
-      <w:r>
-        <w:rPr>
-          <w:lang w:val="en-US"/>
-        </w:rPr>
-        <w:t xml:space="preserve"> are assumed):</w:t>
+        <w:t>It takes two constants and a sine wave and returns the sum to the first output of the simulation. The generation file would look like the following (some type definitions for Constant, Sin and ThreeSummer are assumed):</w:t>
       </w:r>
     </w:p>
     <w:p>
@@ -4233,24 +3831,11 @@
         <w:pStyle w:val="Quellcode"/>
       </w:pPr>
       <w:r>
-        <w:t xml:space="preserve">C </w:t>
-      </w:r>
-      <w:proofErr w:type="spellStart"/>
-      <w:r>
-        <w:t>ThreeSummer</w:t>
-      </w:r>
-      <w:proofErr w:type="spellEnd"/>
+        <w:t>C ThreeSummer</w:t>
+      </w:r>
       <w:r>
         <w:br/>
-        <w:t xml:space="preserve">… Definition of </w:t>
-      </w:r>
-      <w:proofErr w:type="spellStart"/>
-      <w:r>
-        <w:t>ThreeSummer</w:t>
-      </w:r>
-      <w:proofErr w:type="spellEnd"/>
-      <w:r>
-        <w:t xml:space="preserve"> as above</w:t>
+        <w:t>… Definition of ThreeSummer as above</w:t>
       </w:r>
       <w:r>
         <w:br/>
@@ -4266,22 +3851,12 @@
       <w:r>
         <w:t xml:space="preserve"> </w:t>
       </w:r>
-      <w:proofErr w:type="gramStart"/>
       <w:r>
         <w:t xml:space="preserve">_ </w:t>
       </w:r>
       <w:r>
-        <w:t>:</w:t>
-      </w:r>
-      <w:proofErr w:type="gramEnd"/>
-      <w:r>
-        <w:t xml:space="preserve"> </w:t>
-      </w:r>
-      <w:proofErr w:type="spellStart"/>
-      <w:r>
-        <w:t>SimulationContext</w:t>
-      </w:r>
-      <w:proofErr w:type="spellEnd"/>
+        <w:t>: SimulationContext</w:t>
+      </w:r>
       <w:r>
         <w:br/>
       </w:r>
@@ -4291,13 +3866,8 @@
       </w:r>
       <w:r>
         <w:br/>
-        <w:t xml:space="preserve">TI </w:t>
-      </w:r>
-      <w:proofErr w:type="spellStart"/>
-      <w:r>
-        <w:t>InputValue</w:t>
-      </w:r>
-      <w:proofErr w:type="spellEnd"/>
+        <w:t>TI InputValue</w:t>
+      </w:r>
       <w:r>
         <w:br/>
         <w:t>TO Value</w:t>
@@ -4332,20 +3902,14 @@
         <w:pStyle w:val="Quellcode"/>
       </w:pPr>
       <w:r>
-        <w:t xml:space="preserve">T </w:t>
-      </w:r>
-      <w:proofErr w:type="spellStart"/>
-      <w:r>
-        <w:t>CSVWriter</w:t>
-      </w:r>
-      <w:proofErr w:type="spellEnd"/>
+        <w:t>T CSVWriter</w:t>
+      </w:r>
     </w:p>
     <w:p>
       <w:pPr>
         <w:pStyle w:val="Quellcode"/>
       </w:pPr>
       <w:r>
-        <w:lastRenderedPageBreak/>
         <w:t>TI Input</w:t>
       </w:r>
       <w:r>
@@ -4353,35 +3917,11 @@
       </w:r>
       <w:r>
         <w:br/>
-        <w:t xml:space="preserve">B </w:t>
-      </w:r>
-      <w:proofErr w:type="gramStart"/>
-      <w:r>
-        <w:t>Const1 :</w:t>
-      </w:r>
-      <w:proofErr w:type="gramEnd"/>
-      <w:r>
-        <w:t xml:space="preserve"> Constant</w:t>
+        <w:t>B Const1 : Constant</w:t>
       </w:r>
       <w:r>
         <w:br/>
-        <w:t xml:space="preserve">BI </w:t>
-      </w:r>
-      <w:proofErr w:type="spellStart"/>
-      <w:r>
-        <w:t>InputValue</w:t>
-      </w:r>
-      <w:proofErr w:type="spellEnd"/>
-      <w:r>
-        <w:t xml:space="preserve"> </w:t>
-      </w:r>
-      <w:proofErr w:type="spellStart"/>
-      <w:r>
-        <w:t>defaultvalue</w:t>
-      </w:r>
-      <w:proofErr w:type="spellEnd"/>
-      <w:r>
-        <w:t xml:space="preserve"> 5</w:t>
+        <w:t>BI InputValue defaultvalue 5</w:t>
       </w:r>
       <w:r>
         <w:br/>
@@ -4392,23 +3932,7 @@
       </w:r>
       <w:r>
         <w:br/>
-        <w:t xml:space="preserve">BI </w:t>
-      </w:r>
-      <w:proofErr w:type="spellStart"/>
-      <w:r>
-        <w:t>InputValue</w:t>
-      </w:r>
-      <w:proofErr w:type="spellEnd"/>
-      <w:r>
-        <w:t xml:space="preserve"> </w:t>
-      </w:r>
-      <w:proofErr w:type="spellStart"/>
-      <w:r>
-        <w:t>defaultvalue</w:t>
-      </w:r>
-      <w:proofErr w:type="spellEnd"/>
-      <w:r>
-        <w:t xml:space="preserve"> 8</w:t>
+        <w:t>BI InputValue defaultvalue 8</w:t>
       </w:r>
       <w:r>
         <w:br/>
@@ -4419,27 +3943,11 @@
       </w:r>
       <w:r>
         <w:br/>
-        <w:t xml:space="preserve">BI Frequency </w:t>
-      </w:r>
-      <w:proofErr w:type="spellStart"/>
-      <w:r>
-        <w:t>defaultvalue</w:t>
-      </w:r>
-      <w:proofErr w:type="spellEnd"/>
-      <w:r>
-        <w:t xml:space="preserve"> 13.3</w:t>
+        <w:t>BI Frequency defaultvalue 13.3</w:t>
       </w:r>
       <w:r>
         <w:br/>
-        <w:t xml:space="preserve">BI Phase </w:t>
-      </w:r>
-      <w:proofErr w:type="spellStart"/>
-      <w:r>
-        <w:t>defaultvalue</w:t>
-      </w:r>
-      <w:proofErr w:type="spellEnd"/>
-      <w:r>
-        <w:t xml:space="preserve"> 1.57</w:t>
+        <w:t>BI Phase defaultvalue 1.57</w:t>
       </w:r>
     </w:p>
     <w:p>
@@ -4452,41 +3960,15 @@
         <w:pStyle w:val="Quellcode"/>
       </w:pPr>
       <w:r>
-        <w:t xml:space="preserve">B </w:t>
-      </w:r>
-      <w:proofErr w:type="gramStart"/>
-      <w:r>
-        <w:t>Writer :</w:t>
-      </w:r>
-      <w:proofErr w:type="gramEnd"/>
-      <w:r>
-        <w:t xml:space="preserve"> </w:t>
-      </w:r>
-      <w:proofErr w:type="spellStart"/>
-      <w:r>
-        <w:t>CSVWriter</w:t>
-      </w:r>
-      <w:proofErr w:type="spellEnd"/>
+        <w:t>B Writer : CSVWriter</w:t>
+      </w:r>
       <w:r>
         <w:br/>
       </w:r>
       <w:r>
         <w:br/>
-        <w:t xml:space="preserve">B </w:t>
-      </w:r>
-      <w:proofErr w:type="spellStart"/>
-      <w:r>
-        <w:t>TotalSum</w:t>
-      </w:r>
-      <w:proofErr w:type="spellEnd"/>
-      <w:r>
-        <w:t xml:space="preserve"> : </w:t>
-      </w:r>
-      <w:proofErr w:type="spellStart"/>
-      <w:r>
-        <w:t>ThreeSummer</w:t>
-      </w:r>
-      <w:proofErr w:type="spellEnd"/>
+        <w:t>B TotalSum : ThreeSummer</w:t>
+      </w:r>
       <w:r>
         <w:br/>
       </w:r>
@@ -4500,36 +3982,18 @@
       </w:r>
       <w:r>
         <w:br/>
-        <w:t xml:space="preserve">W </w:t>
-      </w:r>
-      <w:proofErr w:type="spellStart"/>
-      <w:r>
-        <w:t>Sin.Value</w:t>
-      </w:r>
-      <w:proofErr w:type="spellEnd"/>
-      <w:r>
-        <w:t xml:space="preserve"> TotalSum.Summand3</w:t>
+        <w:t>W Sin.Value TotalSum.Summand3</w:t>
       </w:r>
       <w:r>
         <w:br/>
-        <w:t xml:space="preserve">W </w:t>
-      </w:r>
-      <w:proofErr w:type="spellStart"/>
-      <w:r>
-        <w:t>TotalSum.Sum</w:t>
-      </w:r>
-      <w:proofErr w:type="spellEnd"/>
-      <w:r>
-        <w:t xml:space="preserve"> </w:t>
-      </w:r>
-      <w:proofErr w:type="spellStart"/>
+        <w:t xml:space="preserve">W TotalSum.Sum </w:t>
+      </w:r>
       <w:r>
         <w:t>Writer.</w:t>
       </w:r>
       <w:r>
         <w:t>Input</w:t>
       </w:r>
-      <w:proofErr w:type="spellEnd"/>
     </w:p>
     <w:p>
       <w:pPr>
@@ -4549,6 +4013,7 @@
         <w:rPr>
           <w:lang w:val="en-US"/>
         </w:rPr>
+        <w:lastRenderedPageBreak/>
         <w:t>Source code creation</w:t>
       </w:r>
     </w:p>
@@ -4574,14 +4039,7 @@
         <w:rPr>
           <w:lang w:val="en-US"/>
         </w:rPr>
-        <w:t>sion for the text file is .</w:t>
-      </w:r>
-      <w:proofErr w:type="spellStart"/>
-      <w:r>
-        <w:rPr>
-          <w:lang w:val="en-US"/>
-        </w:rPr>
-        <w:t>mbg</w:t>
+        <w:t>sion for the text file is .mbg</w:t>
       </w:r>
       <w:r>
         <w:rPr>
@@ -4589,7 +4047,6 @@
         </w:rPr>
         <w:t>i</w:t>
       </w:r>
-      <w:proofErr w:type="spellEnd"/>
       <w:r>
         <w:rPr>
           <w:lang w:val="en-US"/>
@@ -4657,16 +4114,8 @@
         <w:rPr>
           <w:lang w:val="en-US"/>
         </w:rPr>
-        <w:t xml:space="preserve">C-Sharp </w:t>
-      </w:r>
-      <w:proofErr w:type="spellStart"/>
-      <w:r>
-        <w:rPr>
-          <w:lang w:val="en-US"/>
-        </w:rPr>
-        <w:t>Sourcecode</w:t>
-      </w:r>
-      <w:proofErr w:type="spellEnd"/>
+        <w:t>C-Sharp Sourcecode</w:t>
+      </w:r>
     </w:p>
     <w:p>
       <w:pPr>
@@ -4707,21 +4156,8 @@
         <w:t>e</w:t>
       </w:r>
       <w:r>
-        <w:t xml:space="preserve"> </w:t>
-      </w:r>
-      <w:proofErr w:type="spellStart"/>
-      <w:r>
-        <w:t>file.mbgi</w:t>
-      </w:r>
-      <w:proofErr w:type="spellEnd"/>
-      <w:r>
-        <w:t xml:space="preserve"> </w:t>
-      </w:r>
-      <w:proofErr w:type="spellStart"/>
-      <w:r>
-        <w:t>file.cs</w:t>
-      </w:r>
-      <w:proofErr w:type="spellEnd"/>
+        <w:t xml:space="preserve"> file.mbgi file.cs</w:t>
+      </w:r>
     </w:p>
     <w:p>
       <w:pPr>
@@ -4745,30 +4181,8 @@
         <w:rPr>
           <w:lang w:val="en-US"/>
         </w:rPr>
-        <w:t xml:space="preserve">e </w:t>
-      </w:r>
-      <w:proofErr w:type="spellStart"/>
-      <w:r>
-        <w:rPr>
-          <w:lang w:val="en-US"/>
-        </w:rPr>
-        <w:t>file.mbgi</w:t>
-      </w:r>
-      <w:proofErr w:type="spellEnd"/>
-      <w:r>
-        <w:rPr>
-          <w:lang w:val="en-US"/>
-        </w:rPr>
-        <w:t xml:space="preserve"> to a set of classes in the C#-File </w:t>
-      </w:r>
-      <w:proofErr w:type="spellStart"/>
-      <w:r>
-        <w:rPr>
-          <w:lang w:val="en-US"/>
-        </w:rPr>
-        <w:t>file.cs</w:t>
-      </w:r>
-      <w:proofErr w:type="spellEnd"/>
+        <w:t>e file.mbgi to a set of classes in the C#-File file.cs</w:t>
+      </w:r>
       <w:r>
         <w:rPr>
           <w:lang w:val="en-US"/>
@@ -4834,21 +4248,8 @@
       <w:pPr>
         <w:pStyle w:val="Quellcode"/>
       </w:pPr>
-      <w:proofErr w:type="gramStart"/>
-      <w:r>
-        <w:t>void</w:t>
-      </w:r>
-      <w:proofErr w:type="gramEnd"/>
-      <w:r>
-        <w:t xml:space="preserve"> Execute(</w:t>
-      </w:r>
-      <w:proofErr w:type="spellStart"/>
-      <w:r>
-        <w:t>ExecutionInfo</w:t>
-      </w:r>
-      <w:proofErr w:type="spellEnd"/>
-      <w:r>
-        <w:t xml:space="preserve"> info);</w:t>
+      <w:r>
+        <w:t>void Execute(ExecutionInfo info);</w:t>
       </w:r>
     </w:p>
     <w:p>
@@ -4916,21 +4317,7 @@
         <w:rPr>
           <w:lang w:val="en-US"/>
         </w:rPr>
-        <w:t xml:space="preserve">The </w:t>
-      </w:r>
-      <w:proofErr w:type="spellStart"/>
-      <w:r>
-        <w:rPr>
-          <w:lang w:val="en-US"/>
-        </w:rPr>
-        <w:t>Init</w:t>
-      </w:r>
-      <w:proofErr w:type="spellEnd"/>
-      <w:r>
-        <w:rPr>
-          <w:lang w:val="en-US"/>
-        </w:rPr>
-        <w:t xml:space="preserve">-Method </w:t>
+        <w:t xml:space="preserve">The Init-Method </w:t>
       </w:r>
       <w:r>
         <w:rPr>
@@ -4943,21 +4330,8 @@
       <w:pPr>
         <w:pStyle w:val="Quellcode"/>
       </w:pPr>
-      <w:proofErr w:type="gramStart"/>
-      <w:r>
-        <w:t>void</w:t>
-      </w:r>
-      <w:proofErr w:type="gramEnd"/>
-      <w:r>
-        <w:t xml:space="preserve"> </w:t>
-      </w:r>
-      <w:proofErr w:type="spellStart"/>
-      <w:r>
-        <w:t>Init</w:t>
-      </w:r>
-      <w:proofErr w:type="spellEnd"/>
-      <w:r>
-        <w:t>();</w:t>
+      <w:r>
+        <w:t>void Init();</w:t>
       </w:r>
     </w:p>
     <w:p>
@@ -4971,7 +4345,6 @@
         <w:rPr>
           <w:lang w:val="en-US"/>
         </w:rPr>
-        <w:lastRenderedPageBreak/>
         <w:t>Full syntax</w:t>
       </w:r>
     </w:p>
@@ -5007,15 +4380,7 @@
         <w:pStyle w:val="Quellcode"/>
       </w:pPr>
       <w:r>
-        <w:t>{Type} {Name} ({</w:t>
-      </w:r>
-      <w:proofErr w:type="spellStart"/>
-      <w:r>
-        <w:t>PropertyType</w:t>
-      </w:r>
-      <w:proofErr w:type="spellEnd"/>
-      <w:r>
-        <w:t>} {Content})*</w:t>
+        <w:t>{Type} {Name} ({PropertyType} {Content})*</w:t>
       </w:r>
     </w:p>
     <w:p>
@@ -5098,21 +4463,7 @@
         <w:rPr>
           <w:lang w:val="en-US"/>
         </w:rPr>
-        <w:t xml:space="preserve">Available </w:t>
-      </w:r>
-      <w:proofErr w:type="spellStart"/>
-      <w:r>
-        <w:rPr>
-          <w:lang w:val="en-US"/>
-        </w:rPr>
-        <w:t>PropertyTypes</w:t>
-      </w:r>
-      <w:proofErr w:type="spellEnd"/>
-      <w:r>
-        <w:rPr>
-          <w:lang w:val="en-US"/>
-        </w:rPr>
-        <w:t>:</w:t>
+        <w:t>Available PropertyTypes:</w:t>
       </w:r>
     </w:p>
     <w:tbl>
@@ -5174,14 +4525,12 @@
                 <w:lang w:val="en-US"/>
               </w:rPr>
             </w:pPr>
-            <w:proofErr w:type="spellStart"/>
             <w:r>
               <w:rPr>
                 <w:lang w:val="en-US"/>
               </w:rPr>
               <w:t>defaultvalue</w:t>
             </w:r>
-            <w:proofErr w:type="spellEnd"/>
           </w:p>
         </w:tc>
         <w:tc>
@@ -5287,21 +4636,7 @@
               <w:rPr>
                 <w:lang w:val="en-US"/>
               </w:rPr>
-              <w:t xml:space="preserve">B  </w:t>
-            </w:r>
-            <w:proofErr w:type="spellStart"/>
-            <w:r>
-              <w:rPr>
-                <w:lang w:val="en-US"/>
-              </w:rPr>
-              <w:t>adderOne</w:t>
-            </w:r>
-            <w:proofErr w:type="spellEnd"/>
-            <w:r>
-              <w:rPr>
-                <w:lang w:val="en-US"/>
-              </w:rPr>
-              <w:t xml:space="preserve"> : adder</w:t>
+              <w:t>B  adderOne : adder</w:t>
             </w:r>
           </w:p>
         </w:tc>
@@ -5319,16 +4654,8 @@
               <w:rPr>
                 <w:lang w:val="en-US"/>
               </w:rPr>
-              <w:t xml:space="preserve">Block of name </w:t>
+              <w:t>Block of name adderOne</w:t>
             </w:r>
-            <w:proofErr w:type="spellStart"/>
-            <w:r>
-              <w:rPr>
-                <w:lang w:val="en-US"/>
-              </w:rPr>
-              <w:t>adderOne</w:t>
-            </w:r>
-            <w:proofErr w:type="spellEnd"/>
           </w:p>
           <w:p>
             <w:pPr>
@@ -5340,21 +4667,8 @@
               <w:rPr>
                 <w:lang w:val="en-US"/>
               </w:rPr>
-              <w:t xml:space="preserve">The block is inherited of type adder. This is defined by the </w:t>
-            </w:r>
-            <w:proofErr w:type="spellStart"/>
-            <w:r>
-              <w:rPr>
-                <w:lang w:val="en-US"/>
-              </w:rPr>
-              <w:t>PropertyType</w:t>
-            </w:r>
-            <w:proofErr w:type="spellEnd"/>
-            <w:r>
-              <w:rPr>
-                <w:lang w:val="en-US"/>
-              </w:rPr>
-              <w:t xml:space="preserve"> ‘:’ and the content ‘adder’. </w:t>
+              <w:lastRenderedPageBreak/>
+              <w:t xml:space="preserve">The block is inherited of type adder. This is defined by the PropertyType ‘:’ and the content ‘adder’. </w:t>
             </w:r>
           </w:p>
         </w:tc>
@@ -5371,6 +4685,7 @@
         <w:rPr>
           <w:lang w:val="en-US"/>
         </w:rPr>
+        <w:lastRenderedPageBreak/>
         <w:t>Comments</w:t>
       </w:r>
     </w:p>
@@ -5980,7 +5295,6 @@
         <w:rPr>
           <w:lang w:val="en-US"/>
         </w:rPr>
-        <w:lastRenderedPageBreak/>
         <w:t>Port Data Types</w:t>
       </w:r>
       <w:bookmarkEnd w:id="1"/>
@@ -6066,16 +5380,8 @@
               <w:rPr>
                 <w:lang w:val="en-US"/>
               </w:rPr>
-              <w:t xml:space="preserve">Double as defined in .Net-Datatype </w:t>
+              <w:t>Double as defined in .Net-Datatype System.Double</w:t>
             </w:r>
-            <w:proofErr w:type="spellStart"/>
-            <w:r>
-              <w:rPr>
-                <w:lang w:val="en-US"/>
-              </w:rPr>
-              <w:t>System.Double</w:t>
-            </w:r>
-            <w:proofErr w:type="spellEnd"/>
           </w:p>
         </w:tc>
       </w:tr>
@@ -6112,16 +5418,8 @@
               <w:rPr>
                 <w:lang w:val="en-US"/>
               </w:rPr>
-              <w:t xml:space="preserve">String as defined in .Net-Datatype </w:t>
+              <w:t>String as defined in .Net-Datatype System.String</w:t>
             </w:r>
-            <w:proofErr w:type="spellStart"/>
-            <w:r>
-              <w:rPr>
-                <w:lang w:val="en-US"/>
-              </w:rPr>
-              <w:t>System.String</w:t>
-            </w:r>
-            <w:proofErr w:type="spellEnd"/>
           </w:p>
         </w:tc>
       </w:tr>
@@ -6159,7 +5457,6 @@
         </w:rPr>
         <w:t xml:space="preserve">The project is implemented in C# and is available in namespace </w:t>
       </w:r>
-      <w:proofErr w:type="spellStart"/>
       <w:r>
         <w:rPr>
           <w:i/>
@@ -6167,7 +5464,6 @@
         </w:rPr>
         <w:t>BurnSystems.ModelBase</w:t>
       </w:r>
-      <w:proofErr w:type="spellEnd"/>
       <w:r>
         <w:rPr>
           <w:lang w:val="en-US"/>
@@ -6178,21 +5474,7 @@
         <w:rPr>
           <w:lang w:val="en-US"/>
         </w:rPr>
-        <w:t xml:space="preserve"> All dependencies are covered in the </w:t>
-      </w:r>
-      <w:proofErr w:type="spellStart"/>
-      <w:r>
-        <w:rPr>
-          <w:lang w:val="en-US"/>
-        </w:rPr>
-        <w:t>nuget</w:t>
-      </w:r>
-      <w:proofErr w:type="spellEnd"/>
-      <w:r>
-        <w:rPr>
-          <w:lang w:val="en-US"/>
-        </w:rPr>
-        <w:t xml:space="preserve"> Standard-Packages.</w:t>
+        <w:t xml:space="preserve"> All dependencies are covered in the nuget Standard-Packages.</w:t>
       </w:r>
     </w:p>
     <w:p>
@@ -6251,21 +5533,7 @@
               <w:rPr>
                 <w:lang w:val="en-US"/>
               </w:rPr>
-              <w:t>Converts an .</w:t>
-            </w:r>
-            <w:proofErr w:type="spellStart"/>
-            <w:r>
-              <w:rPr>
-                <w:lang w:val="en-US"/>
-              </w:rPr>
-              <w:t>mbgi</w:t>
-            </w:r>
-            <w:proofErr w:type="spellEnd"/>
-            <w:r>
-              <w:rPr>
-                <w:lang w:val="en-US"/>
-              </w:rPr>
-              <w:t xml:space="preserve"> File to a C# file that can be used as a base</w:t>
+              <w:t>Converts an .mbgi File to a C# file that can be used as a base</w:t>
             </w:r>
           </w:p>
         </w:tc>
@@ -6447,77 +5715,23 @@
           <w:color w:val="000000"/>
           <w:lang w:val="en-US"/>
         </w:rPr>
-        <w:t>Syntax: mbgi2cs.exe {</w:t>
-      </w:r>
-      <w:proofErr w:type="spellStart"/>
+        <w:t>Syntax: mbgi2cs.exe {mbgi-file} {cs-file}</w:t>
+      </w:r>
+    </w:p>
+    <w:p>
+      <w:pPr>
+        <w:spacing w:line="264" w:lineRule="auto"/>
+        <w:rPr>
+          <w:lang w:val="en-US"/>
+        </w:rPr>
+      </w:pPr>
       <w:r>
         <w:rPr>
           <w:rFonts w:ascii="Calibri" w:eastAsia="Calibri" w:hAnsi="Calibri" w:cs="Calibri"/>
           <w:color w:val="000000"/>
           <w:lang w:val="en-US"/>
         </w:rPr>
-        <w:t>mbgi</w:t>
-      </w:r>
-      <w:proofErr w:type="spellEnd"/>
-      <w:r>
-        <w:rPr>
-          <w:rFonts w:ascii="Calibri" w:eastAsia="Calibri" w:hAnsi="Calibri" w:cs="Calibri"/>
-          <w:color w:val="000000"/>
-          <w:lang w:val="en-US"/>
-        </w:rPr>
-        <w:t>-file} {</w:t>
-      </w:r>
-      <w:proofErr w:type="spellStart"/>
-      <w:r>
-        <w:rPr>
-          <w:rFonts w:ascii="Calibri" w:eastAsia="Calibri" w:hAnsi="Calibri" w:cs="Calibri"/>
-          <w:color w:val="000000"/>
-          <w:lang w:val="en-US"/>
-        </w:rPr>
-        <w:t>cs</w:t>
-      </w:r>
-      <w:proofErr w:type="spellEnd"/>
-      <w:r>
-        <w:rPr>
-          <w:rFonts w:ascii="Calibri" w:eastAsia="Calibri" w:hAnsi="Calibri" w:cs="Calibri"/>
-          <w:color w:val="000000"/>
-          <w:lang w:val="en-US"/>
-        </w:rPr>
-        <w:t>-file}</w:t>
-      </w:r>
-    </w:p>
-    <w:p>
-      <w:pPr>
-        <w:spacing w:line="264" w:lineRule="auto"/>
-        <w:rPr>
-          <w:lang w:val="en-US"/>
-        </w:rPr>
-      </w:pPr>
-      <w:r>
-        <w:rPr>
-          <w:rFonts w:ascii="Calibri" w:eastAsia="Calibri" w:hAnsi="Calibri" w:cs="Calibri"/>
-          <w:color w:val="000000"/>
-          <w:lang w:val="en-US"/>
-        </w:rPr>
-        <w:t>The .</w:t>
-      </w:r>
-      <w:proofErr w:type="spellStart"/>
-      <w:r>
-        <w:rPr>
-          <w:rFonts w:ascii="Calibri" w:eastAsia="Calibri" w:hAnsi="Calibri" w:cs="Calibri"/>
-          <w:color w:val="000000"/>
-          <w:lang w:val="en-US"/>
-        </w:rPr>
-        <w:t>cs</w:t>
-      </w:r>
-      <w:proofErr w:type="spellEnd"/>
-      <w:r>
-        <w:rPr>
-          <w:rFonts w:ascii="Calibri" w:eastAsia="Calibri" w:hAnsi="Calibri" w:cs="Calibri"/>
-          <w:color w:val="000000"/>
-          <w:lang w:val="en-US"/>
-        </w:rPr>
-        <w:t xml:space="preserve"> file will be overwritten, if it already exists.</w:t>
+        <w:t>The .cs file will be overwritten, if it already exists.</w:t>
       </w:r>
     </w:p>
     <w:p>
@@ -6531,6 +5745,7 @@
         <w:rPr>
           <w:lang w:val="en-US"/>
         </w:rPr>
+        <w:lastRenderedPageBreak/>
         <w:t>mbsim</w:t>
       </w:r>
       <w:r>
@@ -8413,16 +7628,16 @@
   </dgm:ptLst>
   <dgm:cxnLst>
     <dgm:cxn modelId="{9870A673-D525-444E-8D18-1AB12E17CCDA}" srcId="{797591DE-C953-4C85-92FC-08187B669970}" destId="{946142A6-EA79-4D94-9BB7-6BEB0233BA2F}" srcOrd="1" destOrd="0" parTransId="{A079342E-E288-43E5-8BE8-5D3134AEAE90}" sibTransId="{FFFDD378-610A-4329-804E-3E1C1B5397EC}"/>
+    <dgm:cxn modelId="{122D5E99-7724-4708-8186-188280040685}" type="presOf" srcId="{797591DE-C953-4C85-92FC-08187B669970}" destId="{890BB847-4468-4BA4-9235-376762B9C3C0}" srcOrd="0" destOrd="0" presId="urn:microsoft.com/office/officeart/2005/8/layout/process1"/>
+    <dgm:cxn modelId="{D7505FA2-8FC8-491F-9D06-2BFE56DAFC4F}" type="presOf" srcId="{80673CF3-FB6F-491B-AB53-8C31FE565217}" destId="{A95E5CCC-175A-471A-8FB6-EC2644FC9978}" srcOrd="0" destOrd="0" presId="urn:microsoft.com/office/officeart/2005/8/layout/process1"/>
     <dgm:cxn modelId="{A9904908-81CA-4782-8FE1-C8E42F26D75C}" srcId="{797591DE-C953-4C85-92FC-08187B669970}" destId="{D2AEB0F3-B111-4D92-8331-BDC2D27D6757}" srcOrd="0" destOrd="0" parTransId="{F527F306-14FE-453A-BFA4-1D96522C40A1}" sibTransId="{80673CF3-FB6F-491B-AB53-8C31FE565217}"/>
-    <dgm:cxn modelId="{7C8E9A2A-6452-4631-A083-B1FABF8E49A0}" type="presOf" srcId="{D2AEB0F3-B111-4D92-8331-BDC2D27D6757}" destId="{91962FE9-CBF5-4F95-AA16-11B850389744}" srcOrd="0" destOrd="0" presId="urn:microsoft.com/office/officeart/2005/8/layout/process1"/>
-    <dgm:cxn modelId="{0F357B9A-7BDA-4C19-8691-1CFC14ACF7D9}" type="presOf" srcId="{797591DE-C953-4C85-92FC-08187B669970}" destId="{890BB847-4468-4BA4-9235-376762B9C3C0}" srcOrd="0" destOrd="0" presId="urn:microsoft.com/office/officeart/2005/8/layout/process1"/>
-    <dgm:cxn modelId="{254531F2-B8A5-4863-9E59-E504690AC979}" type="presOf" srcId="{946142A6-EA79-4D94-9BB7-6BEB0233BA2F}" destId="{72CF8CC3-6B85-4B00-BE8C-C913A64513C6}" srcOrd="0" destOrd="0" presId="urn:microsoft.com/office/officeart/2005/8/layout/process1"/>
-    <dgm:cxn modelId="{9CF84230-E37A-43F6-8A40-B99E813A1D63}" type="presOf" srcId="{80673CF3-FB6F-491B-AB53-8C31FE565217}" destId="{A95E5CCC-175A-471A-8FB6-EC2644FC9978}" srcOrd="0" destOrd="0" presId="urn:microsoft.com/office/officeart/2005/8/layout/process1"/>
-    <dgm:cxn modelId="{338D7908-05FE-40E0-B6F6-D06897D7E144}" type="presOf" srcId="{80673CF3-FB6F-491B-AB53-8C31FE565217}" destId="{9E9F9959-24F5-4F16-B5E5-B60CB3BA2C8B}" srcOrd="1" destOrd="0" presId="urn:microsoft.com/office/officeart/2005/8/layout/process1"/>
-    <dgm:cxn modelId="{F3D94CF9-9771-48F1-A7CA-D4343F6154F1}" type="presParOf" srcId="{890BB847-4468-4BA4-9235-376762B9C3C0}" destId="{91962FE9-CBF5-4F95-AA16-11B850389744}" srcOrd="0" destOrd="0" presId="urn:microsoft.com/office/officeart/2005/8/layout/process1"/>
-    <dgm:cxn modelId="{80CC54EF-8961-4449-9587-5513836FC3F2}" type="presParOf" srcId="{890BB847-4468-4BA4-9235-376762B9C3C0}" destId="{A95E5CCC-175A-471A-8FB6-EC2644FC9978}" srcOrd="1" destOrd="0" presId="urn:microsoft.com/office/officeart/2005/8/layout/process1"/>
-    <dgm:cxn modelId="{8BB6C7B6-FB01-43D1-B618-853D40704982}" type="presParOf" srcId="{A95E5CCC-175A-471A-8FB6-EC2644FC9978}" destId="{9E9F9959-24F5-4F16-B5E5-B60CB3BA2C8B}" srcOrd="0" destOrd="0" presId="urn:microsoft.com/office/officeart/2005/8/layout/process1"/>
-    <dgm:cxn modelId="{5C333F76-FDA1-464C-B566-D29A91684DB1}" type="presParOf" srcId="{890BB847-4468-4BA4-9235-376762B9C3C0}" destId="{72CF8CC3-6B85-4B00-BE8C-C913A64513C6}" srcOrd="2" destOrd="0" presId="urn:microsoft.com/office/officeart/2005/8/layout/process1"/>
+    <dgm:cxn modelId="{15AA6FDA-322B-4600-AC63-526D8586E265}" type="presOf" srcId="{946142A6-EA79-4D94-9BB7-6BEB0233BA2F}" destId="{72CF8CC3-6B85-4B00-BE8C-C913A64513C6}" srcOrd="0" destOrd="0" presId="urn:microsoft.com/office/officeart/2005/8/layout/process1"/>
+    <dgm:cxn modelId="{17BF7EDB-C491-473D-9065-C273677F15EB}" type="presOf" srcId="{D2AEB0F3-B111-4D92-8331-BDC2D27D6757}" destId="{91962FE9-CBF5-4F95-AA16-11B850389744}" srcOrd="0" destOrd="0" presId="urn:microsoft.com/office/officeart/2005/8/layout/process1"/>
+    <dgm:cxn modelId="{D323A156-27C1-4ADA-AEA1-36119198228B}" type="presOf" srcId="{80673CF3-FB6F-491B-AB53-8C31FE565217}" destId="{9E9F9959-24F5-4F16-B5E5-B60CB3BA2C8B}" srcOrd="1" destOrd="0" presId="urn:microsoft.com/office/officeart/2005/8/layout/process1"/>
+    <dgm:cxn modelId="{2B6D1B8B-442A-4F8D-B8B1-177A8963BB43}" type="presParOf" srcId="{890BB847-4468-4BA4-9235-376762B9C3C0}" destId="{91962FE9-CBF5-4F95-AA16-11B850389744}" srcOrd="0" destOrd="0" presId="urn:microsoft.com/office/officeart/2005/8/layout/process1"/>
+    <dgm:cxn modelId="{E7791C59-AD32-4CC8-9517-46F9131FB3B9}" type="presParOf" srcId="{890BB847-4468-4BA4-9235-376762B9C3C0}" destId="{A95E5CCC-175A-471A-8FB6-EC2644FC9978}" srcOrd="1" destOrd="0" presId="urn:microsoft.com/office/officeart/2005/8/layout/process1"/>
+    <dgm:cxn modelId="{B70AD3A2-E5B4-4996-8CC5-B8DEBF15EF7C}" type="presParOf" srcId="{A95E5CCC-175A-471A-8FB6-EC2644FC9978}" destId="{9E9F9959-24F5-4F16-B5E5-B60CB3BA2C8B}" srcOrd="0" destOrd="0" presId="urn:microsoft.com/office/officeart/2005/8/layout/process1"/>
+    <dgm:cxn modelId="{C82281D4-128E-410A-A718-0721DD5C93DA}" type="presParOf" srcId="{890BB847-4468-4BA4-9235-376762B9C3C0}" destId="{72CF8CC3-6B85-4B00-BE8C-C913A64513C6}" srcOrd="2" destOrd="0" presId="urn:microsoft.com/office/officeart/2005/8/layout/process1"/>
   </dgm:cxnLst>
   <dgm:bg/>
   <dgm:whole/>
@@ -10119,7 +9334,7 @@
 </file>
 
 <file path=customXml/itemProps1.xml><?xml version="1.0" encoding="utf-8"?>
-<ds:datastoreItem xmlns:ds="http://schemas.openxmlformats.org/officeDocument/2006/customXml" ds:itemID="{7AEC0DAD-D4E8-4AA2-98EE-A954B91F1AB1}">
+<ds:datastoreItem xmlns:ds="http://schemas.openxmlformats.org/officeDocument/2006/customXml" ds:itemID="{E976FA77-6D14-4442-AAE4-A01F149714C4}">
   <ds:schemaRefs>
     <ds:schemaRef ds:uri="http://schemas.openxmlformats.org/officeDocument/2006/bibliography"/>
   </ds:schemaRefs>

</xml_diff>

<commit_message>
Import of files is working now! !I
</commit_message>
<xml_diff>
--- a/docs/ModellMeister.docx
+++ b/docs/ModellMeister.docx
@@ -3315,6 +3315,112 @@
         </w:rPr>
         <w:t>at the end of the file</w:t>
       </w:r>
+      <w:r>
+        <w:rPr>
+          <w:lang w:val="en-US"/>
+        </w:rPr>
+        <w:t>.</w:t>
+      </w:r>
+    </w:p>
+    <w:p>
+      <w:pPr>
+        <w:pStyle w:val="berschrift2"/>
+        <w:rPr>
+          <w:lang w:val="en-US"/>
+        </w:rPr>
+      </w:pPr>
+      <w:r>
+        <w:rPr>
+          <w:lang w:val="en-US"/>
+        </w:rPr>
+        <w:lastRenderedPageBreak/>
+        <w:t>Technical commands</w:t>
+      </w:r>
+    </w:p>
+    <w:p>
+      <w:pPr>
+        <w:rPr>
+          <w:lang w:val="en-US"/>
+        </w:rPr>
+      </w:pPr>
+      <w:r>
+        <w:rPr>
+          <w:lang w:val="en-US"/>
+        </w:rPr>
+        <w:t xml:space="preserve">Every command, which start with an exclamation mark ‘!’ is a technical command, which is not needed for the model definition. </w:t>
+      </w:r>
+    </w:p>
+    <w:p>
+      <w:pPr>
+        <w:pStyle w:val="berschrift3"/>
+        <w:rPr>
+          <w:lang w:val="en-US"/>
+        </w:rPr>
+      </w:pPr>
+      <w:r>
+        <w:rPr>
+          <w:lang w:val="en-US"/>
+        </w:rPr>
+        <w:t>Import of a file (!I)</w:t>
+      </w:r>
+    </w:p>
+    <w:p>
+      <w:pPr>
+        <w:rPr>
+          <w:lang w:val="en-US"/>
+        </w:rPr>
+      </w:pPr>
+      <w:r>
+        <w:rPr>
+          <w:lang w:val="en-US"/>
+        </w:rPr>
+        <w:t xml:space="preserve">To import another file, the file to be imported can be specified behind the !I statement: </w:t>
+      </w:r>
+    </w:p>
+    <w:p>
+      <w:pPr>
+        <w:pStyle w:val="Quellcode"/>
+      </w:pPr>
+      <w:r>
+        <w:t>!I otherfile.mbgi</w:t>
+      </w:r>
+    </w:p>
+    <w:p>
+      <w:pPr>
+        <w:rPr>
+          <w:lang w:val="en-US"/>
+        </w:rPr>
+      </w:pPr>
+      <w:r>
+        <w:rPr>
+          <w:lang w:val="en-US"/>
+        </w:rPr>
+        <w:t>The other file will be handled as if directly placed instead of</w:t>
+      </w:r>
+      <w:r>
+        <w:rPr>
+          <w:lang w:val="en-US"/>
+        </w:rPr>
+        <w:t xml:space="preserve"> t</w:t>
+      </w:r>
+      <w:r>
+        <w:rPr>
+          <w:lang w:val="en-US"/>
+        </w:rPr>
+        <w:t>he position</w:t>
+      </w:r>
+      <w:r>
+        <w:rPr>
+          <w:lang w:val="en-US"/>
+        </w:rPr>
+        <w:t xml:space="preserve"> of the import statement. This eases the use of multiple files. </w:t>
+      </w:r>
+      <w:r>
+        <w:rPr>
+          <w:lang w:val="en-US"/>
+        </w:rPr>
+        <w:t xml:space="preserve">The path of the other file will be relative to the importing mbgi-file and not relative to the execution context of the application itself. </w:t>
+      </w:r>
       <w:bookmarkStart w:id="0" w:name="_GoBack"/>
       <w:bookmarkEnd w:id="0"/>
     </w:p>
@@ -3329,7 +3435,6 @@
         <w:rPr>
           <w:lang w:val="en-US"/>
         </w:rPr>
-        <w:lastRenderedPageBreak/>
         <w:t>Execution</w:t>
       </w:r>
     </w:p>
@@ -3715,6 +3820,7 @@
         <w:pStyle w:val="Quellcode"/>
       </w:pPr>
       <w:r>
+        <w:lastRenderedPageBreak/>
         <w:t>mbsim</w:t>
       </w:r>
       <w:r>
@@ -3765,7 +3871,6 @@
           <w:noProof/>
           <w:lang w:eastAsia="de-DE"/>
         </w:rPr>
-        <w:lastRenderedPageBreak/>
         <w:drawing>
           <wp:inline distT="0" distB="0" distL="0" distR="0" wp14:anchorId="5A423808" wp14:editId="304A017A">
             <wp:extent cx="4443790" cy="1564887"/>
@@ -3974,6 +4079,9 @@
       </w:r>
       <w:r>
         <w:br/>
+      </w:r>
+      <w:r>
+        <w:lastRenderedPageBreak/>
         <w:t>W Const1.Value TotalSum.Summand1</w:t>
       </w:r>
       <w:r>
@@ -4013,7 +4121,6 @@
         <w:rPr>
           <w:lang w:val="en-US"/>
         </w:rPr>
-        <w:lastRenderedPageBreak/>
         <w:t>Source code creation</w:t>
       </w:r>
     </w:p>
@@ -4529,6 +4636,7 @@
               <w:rPr>
                 <w:lang w:val="en-US"/>
               </w:rPr>
+              <w:lastRenderedPageBreak/>
               <w:t>defaultvalue</w:t>
             </w:r>
           </w:p>
@@ -4667,7 +4775,6 @@
               <w:rPr>
                 <w:lang w:val="en-US"/>
               </w:rPr>
-              <w:lastRenderedPageBreak/>
               <w:t xml:space="preserve">The block is inherited of type adder. This is defined by the PropertyType ‘:’ and the content ‘adder’. </w:t>
             </w:r>
           </w:p>
@@ -4685,7 +4792,6 @@
         <w:rPr>
           <w:lang w:val="en-US"/>
         </w:rPr>
-        <w:lastRenderedPageBreak/>
         <w:t>Comments</w:t>
       </w:r>
     </w:p>
@@ -5665,6 +5771,7 @@
         <w:rPr>
           <w:lang w:val="en-US"/>
         </w:rPr>
+        <w:lastRenderedPageBreak/>
         <w:t>Full description of the command line tools</w:t>
       </w:r>
     </w:p>
@@ -5745,7 +5852,6 @@
         <w:rPr>
           <w:lang w:val="en-US"/>
         </w:rPr>
-        <w:lastRenderedPageBreak/>
         <w:t>mbsim</w:t>
       </w:r>
       <w:r>
@@ -7627,17 +7733,17 @@
     </dgm:pt>
   </dgm:ptLst>
   <dgm:cxnLst>
+    <dgm:cxn modelId="{F448466E-1EAD-4959-ACC1-BB29FCC0BA32}" type="presOf" srcId="{80673CF3-FB6F-491B-AB53-8C31FE565217}" destId="{9E9F9959-24F5-4F16-B5E5-B60CB3BA2C8B}" srcOrd="1" destOrd="0" presId="urn:microsoft.com/office/officeart/2005/8/layout/process1"/>
+    <dgm:cxn modelId="{A9904908-81CA-4782-8FE1-C8E42F26D75C}" srcId="{797591DE-C953-4C85-92FC-08187B669970}" destId="{D2AEB0F3-B111-4D92-8331-BDC2D27D6757}" srcOrd="0" destOrd="0" parTransId="{F527F306-14FE-453A-BFA4-1D96522C40A1}" sibTransId="{80673CF3-FB6F-491B-AB53-8C31FE565217}"/>
+    <dgm:cxn modelId="{3313D533-28DF-46CD-86D5-2EDE25358261}" type="presOf" srcId="{D2AEB0F3-B111-4D92-8331-BDC2D27D6757}" destId="{91962FE9-CBF5-4F95-AA16-11B850389744}" srcOrd="0" destOrd="0" presId="urn:microsoft.com/office/officeart/2005/8/layout/process1"/>
+    <dgm:cxn modelId="{31E71B80-EE59-4D47-8692-11632D19BA98}" type="presOf" srcId="{80673CF3-FB6F-491B-AB53-8C31FE565217}" destId="{A95E5CCC-175A-471A-8FB6-EC2644FC9978}" srcOrd="0" destOrd="0" presId="urn:microsoft.com/office/officeart/2005/8/layout/process1"/>
     <dgm:cxn modelId="{9870A673-D525-444E-8D18-1AB12E17CCDA}" srcId="{797591DE-C953-4C85-92FC-08187B669970}" destId="{946142A6-EA79-4D94-9BB7-6BEB0233BA2F}" srcOrd="1" destOrd="0" parTransId="{A079342E-E288-43E5-8BE8-5D3134AEAE90}" sibTransId="{FFFDD378-610A-4329-804E-3E1C1B5397EC}"/>
-    <dgm:cxn modelId="{122D5E99-7724-4708-8186-188280040685}" type="presOf" srcId="{797591DE-C953-4C85-92FC-08187B669970}" destId="{890BB847-4468-4BA4-9235-376762B9C3C0}" srcOrd="0" destOrd="0" presId="urn:microsoft.com/office/officeart/2005/8/layout/process1"/>
-    <dgm:cxn modelId="{D7505FA2-8FC8-491F-9D06-2BFE56DAFC4F}" type="presOf" srcId="{80673CF3-FB6F-491B-AB53-8C31FE565217}" destId="{A95E5CCC-175A-471A-8FB6-EC2644FC9978}" srcOrd="0" destOrd="0" presId="urn:microsoft.com/office/officeart/2005/8/layout/process1"/>
-    <dgm:cxn modelId="{A9904908-81CA-4782-8FE1-C8E42F26D75C}" srcId="{797591DE-C953-4C85-92FC-08187B669970}" destId="{D2AEB0F3-B111-4D92-8331-BDC2D27D6757}" srcOrd="0" destOrd="0" parTransId="{F527F306-14FE-453A-BFA4-1D96522C40A1}" sibTransId="{80673CF3-FB6F-491B-AB53-8C31FE565217}"/>
-    <dgm:cxn modelId="{15AA6FDA-322B-4600-AC63-526D8586E265}" type="presOf" srcId="{946142A6-EA79-4D94-9BB7-6BEB0233BA2F}" destId="{72CF8CC3-6B85-4B00-BE8C-C913A64513C6}" srcOrd="0" destOrd="0" presId="urn:microsoft.com/office/officeart/2005/8/layout/process1"/>
-    <dgm:cxn modelId="{17BF7EDB-C491-473D-9065-C273677F15EB}" type="presOf" srcId="{D2AEB0F3-B111-4D92-8331-BDC2D27D6757}" destId="{91962FE9-CBF5-4F95-AA16-11B850389744}" srcOrd="0" destOrd="0" presId="urn:microsoft.com/office/officeart/2005/8/layout/process1"/>
-    <dgm:cxn modelId="{D323A156-27C1-4ADA-AEA1-36119198228B}" type="presOf" srcId="{80673CF3-FB6F-491B-AB53-8C31FE565217}" destId="{9E9F9959-24F5-4F16-B5E5-B60CB3BA2C8B}" srcOrd="1" destOrd="0" presId="urn:microsoft.com/office/officeart/2005/8/layout/process1"/>
-    <dgm:cxn modelId="{2B6D1B8B-442A-4F8D-B8B1-177A8963BB43}" type="presParOf" srcId="{890BB847-4468-4BA4-9235-376762B9C3C0}" destId="{91962FE9-CBF5-4F95-AA16-11B850389744}" srcOrd="0" destOrd="0" presId="urn:microsoft.com/office/officeart/2005/8/layout/process1"/>
-    <dgm:cxn modelId="{E7791C59-AD32-4CC8-9517-46F9131FB3B9}" type="presParOf" srcId="{890BB847-4468-4BA4-9235-376762B9C3C0}" destId="{A95E5CCC-175A-471A-8FB6-EC2644FC9978}" srcOrd="1" destOrd="0" presId="urn:microsoft.com/office/officeart/2005/8/layout/process1"/>
-    <dgm:cxn modelId="{B70AD3A2-E5B4-4996-8CC5-B8DEBF15EF7C}" type="presParOf" srcId="{A95E5CCC-175A-471A-8FB6-EC2644FC9978}" destId="{9E9F9959-24F5-4F16-B5E5-B60CB3BA2C8B}" srcOrd="0" destOrd="0" presId="urn:microsoft.com/office/officeart/2005/8/layout/process1"/>
-    <dgm:cxn modelId="{C82281D4-128E-410A-A718-0721DD5C93DA}" type="presParOf" srcId="{890BB847-4468-4BA4-9235-376762B9C3C0}" destId="{72CF8CC3-6B85-4B00-BE8C-C913A64513C6}" srcOrd="2" destOrd="0" presId="urn:microsoft.com/office/officeart/2005/8/layout/process1"/>
+    <dgm:cxn modelId="{9D00A79D-BCCA-417F-87A4-B95A8066CEAA}" type="presOf" srcId="{946142A6-EA79-4D94-9BB7-6BEB0233BA2F}" destId="{72CF8CC3-6B85-4B00-BE8C-C913A64513C6}" srcOrd="0" destOrd="0" presId="urn:microsoft.com/office/officeart/2005/8/layout/process1"/>
+    <dgm:cxn modelId="{015667AA-8E6F-4A50-9D89-6DAF039BD463}" type="presOf" srcId="{797591DE-C953-4C85-92FC-08187B669970}" destId="{890BB847-4468-4BA4-9235-376762B9C3C0}" srcOrd="0" destOrd="0" presId="urn:microsoft.com/office/officeart/2005/8/layout/process1"/>
+    <dgm:cxn modelId="{8479B010-EFA5-49B2-A6AE-960C213A9E10}" type="presParOf" srcId="{890BB847-4468-4BA4-9235-376762B9C3C0}" destId="{91962FE9-CBF5-4F95-AA16-11B850389744}" srcOrd="0" destOrd="0" presId="urn:microsoft.com/office/officeart/2005/8/layout/process1"/>
+    <dgm:cxn modelId="{ECB68166-EFD1-409A-9224-00309AEBBDCC}" type="presParOf" srcId="{890BB847-4468-4BA4-9235-376762B9C3C0}" destId="{A95E5CCC-175A-471A-8FB6-EC2644FC9978}" srcOrd="1" destOrd="0" presId="urn:microsoft.com/office/officeart/2005/8/layout/process1"/>
+    <dgm:cxn modelId="{6DB9FEEA-BFA5-48AC-8EB8-2B05EA97E451}" type="presParOf" srcId="{A95E5CCC-175A-471A-8FB6-EC2644FC9978}" destId="{9E9F9959-24F5-4F16-B5E5-B60CB3BA2C8B}" srcOrd="0" destOrd="0" presId="urn:microsoft.com/office/officeart/2005/8/layout/process1"/>
+    <dgm:cxn modelId="{5DF3E6BC-19D0-41EF-A37E-32C325032F42}" type="presParOf" srcId="{890BB847-4468-4BA4-9235-376762B9C3C0}" destId="{72CF8CC3-6B85-4B00-BE8C-C913A64513C6}" srcOrd="2" destOrd="0" presId="urn:microsoft.com/office/officeart/2005/8/layout/process1"/>
   </dgm:cxnLst>
   <dgm:bg/>
   <dgm:whole/>
@@ -9334,7 +9440,7 @@
 </file>
 
 <file path=customXml/itemProps1.xml><?xml version="1.0" encoding="utf-8"?>
-<ds:datastoreItem xmlns:ds="http://schemas.openxmlformats.org/officeDocument/2006/customXml" ds:itemID="{E976FA77-6D14-4442-AAE4-A01F149714C4}">
+<ds:datastoreItem xmlns:ds="http://schemas.openxmlformats.org/officeDocument/2006/customXml" ds:itemID="{844C4DB4-77DF-478F-8BC7-D26B669F631A}">
   <ds:schemaRefs>
     <ds:schemaRef ds:uri="http://schemas.openxmlformats.org/officeDocument/2006/bibliography"/>
   </ds:schemaRefs>

</xml_diff>

<commit_message>
Start of loading of a library
</commit_message>
<xml_diff>
--- a/docs/ModellMeister.docx
+++ b/docs/ModellMeister.docx
@@ -3099,23 +3099,14 @@
     <w:p>
       <w:pPr>
         <w:pStyle w:val="Quellcode"/>
-        <w:rPr>
-          <w:lang w:val="de-DE"/>
-        </w:rPr>
-      </w:pPr>
-      <w:r>
-        <w:rPr>
-          <w:lang w:val="de-DE"/>
-        </w:rPr>
+      </w:pPr>
+      <w:r>
         <w:t>T Or</w:t>
       </w:r>
     </w:p>
     <w:p>
       <w:pPr>
         <w:pStyle w:val="Quellcode"/>
-        <w:rPr>
-          <w:lang w:val="de-DE"/>
-        </w:rPr>
       </w:pPr>
     </w:p>
     <w:p>
@@ -3123,13 +3114,11 @@
         <w:pStyle w:val="Quellcode"/>
         <w:rPr>
           <w:i/>
-          <w:lang w:val="de-DE"/>
         </w:rPr>
       </w:pPr>
       <w:r>
         <w:rPr>
           <w:i/>
-          <w:lang w:val="de-DE"/>
         </w:rPr>
         <w:t># Starts a new namespace</w:t>
       </w:r>
@@ -3420,6 +3409,99 @@
           <w:lang w:val="en-US"/>
         </w:rPr>
         <w:t xml:space="preserve">The path of the other file will be relative to the importing mbgi-file and not relative to the execution context of the application itself. </w:t>
+      </w:r>
+    </w:p>
+    <w:p>
+      <w:pPr>
+        <w:pStyle w:val="berschrift3"/>
+        <w:rPr>
+          <w:lang w:val="en-US"/>
+        </w:rPr>
+      </w:pPr>
+      <w:r>
+        <w:rPr>
+          <w:lang w:val="en-US"/>
+        </w:rPr>
+        <w:t>Load a library (!L)</w:t>
+      </w:r>
+    </w:p>
+    <w:p>
+      <w:pPr>
+        <w:rPr>
+          <w:lang w:val="en-US"/>
+        </w:rPr>
+      </w:pPr>
+      <w:r>
+        <w:rPr>
+          <w:lang w:val="en-US"/>
+        </w:rPr>
+        <w:t xml:space="preserve">It is possible to load a library (.dll) file which was created by the model creator. The native and composite types of the library will be imported into the namespace of the source code creator and are made available. </w:t>
+      </w:r>
+    </w:p>
+    <w:p>
+      <w:pPr>
+        <w:pStyle w:val="Quellcode"/>
+      </w:pPr>
+      <w:r>
+        <w:t>!L ModellMeister.Library.dll</w:t>
+      </w:r>
+    </w:p>
+    <w:p>
+      <w:pPr>
+        <w:pStyle w:val="Quellcode"/>
+      </w:pPr>
+    </w:p>
+    <w:p>
+      <w:pPr>
+        <w:pStyle w:val="Quellcode"/>
+      </w:pPr>
+      <w:r>
+        <w:t># Uses the type of the addition block and creates an instance</w:t>
+      </w:r>
+    </w:p>
+    <w:p>
+      <w:pPr>
+        <w:pStyle w:val="Quellcode"/>
+      </w:pPr>
+      <w:r>
+        <w:t>B Adder : Library.Algebra.Addition</w:t>
+      </w:r>
+    </w:p>
+    <w:p>
+      <w:pPr>
+        <w:pStyle w:val="Quellcode"/>
+      </w:pPr>
+    </w:p>
+    <w:p>
+      <w:pPr>
+        <w:rPr>
+          <w:lang w:val="en-US"/>
+        </w:rPr>
+      </w:pPr>
+      <w:r>
+        <w:rPr>
+          <w:lang w:val="en-US"/>
+        </w:rPr>
+        <w:t xml:space="preserve">When the C# file is compiled, it is necessary that the library is included as one of the referenced. In the current version of the loader, </w:t>
+      </w:r>
+      <w:r>
+        <w:rPr>
+          <w:lang w:val="en-US"/>
+        </w:rPr>
+        <w:t xml:space="preserve">the types need to be referenced including the namespace. </w:t>
+      </w:r>
+    </w:p>
+    <w:p>
+      <w:pPr>
+        <w:rPr>
+          <w:lang w:val="en-US"/>
+        </w:rPr>
+      </w:pPr>
+      <w:r>
+        <w:rPr>
+          <w:lang w:val="en-US"/>
+        </w:rPr>
+        <w:t xml:space="preserve">A prefix “ModellMeister.” can be omitted, since it will be automatically created when necessary. </w:t>
       </w:r>
       <w:bookmarkStart w:id="0" w:name="_GoBack"/>
       <w:bookmarkEnd w:id="0"/>
@@ -3691,6 +3773,7 @@
               <w:rPr>
                 <w:lang w:val="en-US"/>
               </w:rPr>
+              <w:lastRenderedPageBreak/>
               <w:t>DoCancel</w:t>
             </w:r>
           </w:p>
@@ -3820,7 +3903,6 @@
         <w:pStyle w:val="Quellcode"/>
       </w:pPr>
       <w:r>
-        <w:lastRenderedPageBreak/>
         <w:t>mbsim</w:t>
       </w:r>
       <w:r>
@@ -4007,6 +4089,7 @@
         <w:pStyle w:val="Quellcode"/>
       </w:pPr>
       <w:r>
+        <w:lastRenderedPageBreak/>
         <w:t>T CSVWriter</w:t>
       </w:r>
     </w:p>
@@ -4079,9 +4162,6 @@
       </w:r>
       <w:r>
         <w:br/>
-      </w:r>
-      <w:r>
-        <w:lastRenderedPageBreak/>
         <w:t>W Const1.Value TotalSum.Summand1</w:t>
       </w:r>
       <w:r>
@@ -4452,6 +4532,7 @@
         <w:rPr>
           <w:lang w:val="en-US"/>
         </w:rPr>
+        <w:lastRenderedPageBreak/>
         <w:t>Full syntax</w:t>
       </w:r>
     </w:p>
@@ -4636,7 +4717,6 @@
               <w:rPr>
                 <w:lang w:val="en-US"/>
               </w:rPr>
-              <w:lastRenderedPageBreak/>
               <w:t>defaultvalue</w:t>
             </w:r>
           </w:p>
@@ -5401,6 +5481,7 @@
         <w:rPr>
           <w:lang w:val="en-US"/>
         </w:rPr>
+        <w:lastRenderedPageBreak/>
         <w:t>Port Data Types</w:t>
       </w:r>
       <w:bookmarkEnd w:id="1"/>
@@ -5771,7 +5852,6 @@
         <w:rPr>
           <w:lang w:val="en-US"/>
         </w:rPr>
-        <w:lastRenderedPageBreak/>
         <w:t>Full description of the command line tools</w:t>
       </w:r>
     </w:p>
@@ -7733,17 +7813,17 @@
     </dgm:pt>
   </dgm:ptLst>
   <dgm:cxnLst>
-    <dgm:cxn modelId="{F448466E-1EAD-4959-ACC1-BB29FCC0BA32}" type="presOf" srcId="{80673CF3-FB6F-491B-AB53-8C31FE565217}" destId="{9E9F9959-24F5-4F16-B5E5-B60CB3BA2C8B}" srcOrd="1" destOrd="0" presId="urn:microsoft.com/office/officeart/2005/8/layout/process1"/>
+    <dgm:cxn modelId="{9870A673-D525-444E-8D18-1AB12E17CCDA}" srcId="{797591DE-C953-4C85-92FC-08187B669970}" destId="{946142A6-EA79-4D94-9BB7-6BEB0233BA2F}" srcOrd="1" destOrd="0" parTransId="{A079342E-E288-43E5-8BE8-5D3134AEAE90}" sibTransId="{FFFDD378-610A-4329-804E-3E1C1B5397EC}"/>
     <dgm:cxn modelId="{A9904908-81CA-4782-8FE1-C8E42F26D75C}" srcId="{797591DE-C953-4C85-92FC-08187B669970}" destId="{D2AEB0F3-B111-4D92-8331-BDC2D27D6757}" srcOrd="0" destOrd="0" parTransId="{F527F306-14FE-453A-BFA4-1D96522C40A1}" sibTransId="{80673CF3-FB6F-491B-AB53-8C31FE565217}"/>
-    <dgm:cxn modelId="{3313D533-28DF-46CD-86D5-2EDE25358261}" type="presOf" srcId="{D2AEB0F3-B111-4D92-8331-BDC2D27D6757}" destId="{91962FE9-CBF5-4F95-AA16-11B850389744}" srcOrd="0" destOrd="0" presId="urn:microsoft.com/office/officeart/2005/8/layout/process1"/>
-    <dgm:cxn modelId="{31E71B80-EE59-4D47-8692-11632D19BA98}" type="presOf" srcId="{80673CF3-FB6F-491B-AB53-8C31FE565217}" destId="{A95E5CCC-175A-471A-8FB6-EC2644FC9978}" srcOrd="0" destOrd="0" presId="urn:microsoft.com/office/officeart/2005/8/layout/process1"/>
-    <dgm:cxn modelId="{9870A673-D525-444E-8D18-1AB12E17CCDA}" srcId="{797591DE-C953-4C85-92FC-08187B669970}" destId="{946142A6-EA79-4D94-9BB7-6BEB0233BA2F}" srcOrd="1" destOrd="0" parTransId="{A079342E-E288-43E5-8BE8-5D3134AEAE90}" sibTransId="{FFFDD378-610A-4329-804E-3E1C1B5397EC}"/>
-    <dgm:cxn modelId="{9D00A79D-BCCA-417F-87A4-B95A8066CEAA}" type="presOf" srcId="{946142A6-EA79-4D94-9BB7-6BEB0233BA2F}" destId="{72CF8CC3-6B85-4B00-BE8C-C913A64513C6}" srcOrd="0" destOrd="0" presId="urn:microsoft.com/office/officeart/2005/8/layout/process1"/>
-    <dgm:cxn modelId="{015667AA-8E6F-4A50-9D89-6DAF039BD463}" type="presOf" srcId="{797591DE-C953-4C85-92FC-08187B669970}" destId="{890BB847-4468-4BA4-9235-376762B9C3C0}" srcOrd="0" destOrd="0" presId="urn:microsoft.com/office/officeart/2005/8/layout/process1"/>
-    <dgm:cxn modelId="{8479B010-EFA5-49B2-A6AE-960C213A9E10}" type="presParOf" srcId="{890BB847-4468-4BA4-9235-376762B9C3C0}" destId="{91962FE9-CBF5-4F95-AA16-11B850389744}" srcOrd="0" destOrd="0" presId="urn:microsoft.com/office/officeart/2005/8/layout/process1"/>
-    <dgm:cxn modelId="{ECB68166-EFD1-409A-9224-00309AEBBDCC}" type="presParOf" srcId="{890BB847-4468-4BA4-9235-376762B9C3C0}" destId="{A95E5CCC-175A-471A-8FB6-EC2644FC9978}" srcOrd="1" destOrd="0" presId="urn:microsoft.com/office/officeart/2005/8/layout/process1"/>
-    <dgm:cxn modelId="{6DB9FEEA-BFA5-48AC-8EB8-2B05EA97E451}" type="presParOf" srcId="{A95E5CCC-175A-471A-8FB6-EC2644FC9978}" destId="{9E9F9959-24F5-4F16-B5E5-B60CB3BA2C8B}" srcOrd="0" destOrd="0" presId="urn:microsoft.com/office/officeart/2005/8/layout/process1"/>
-    <dgm:cxn modelId="{5DF3E6BC-19D0-41EF-A37E-32C325032F42}" type="presParOf" srcId="{890BB847-4468-4BA4-9235-376762B9C3C0}" destId="{72CF8CC3-6B85-4B00-BE8C-C913A64513C6}" srcOrd="2" destOrd="0" presId="urn:microsoft.com/office/officeart/2005/8/layout/process1"/>
+    <dgm:cxn modelId="{821E18CE-E5C4-47C4-B932-0BDBEC3B0F71}" type="presOf" srcId="{80673CF3-FB6F-491B-AB53-8C31FE565217}" destId="{A95E5CCC-175A-471A-8FB6-EC2644FC9978}" srcOrd="0" destOrd="0" presId="urn:microsoft.com/office/officeart/2005/8/layout/process1"/>
+    <dgm:cxn modelId="{08910959-8856-4CC8-85F6-EFD69AFA83E2}" type="presOf" srcId="{946142A6-EA79-4D94-9BB7-6BEB0233BA2F}" destId="{72CF8CC3-6B85-4B00-BE8C-C913A64513C6}" srcOrd="0" destOrd="0" presId="urn:microsoft.com/office/officeart/2005/8/layout/process1"/>
+    <dgm:cxn modelId="{5572E267-D65F-4765-89A0-EB4EA4745861}" type="presOf" srcId="{797591DE-C953-4C85-92FC-08187B669970}" destId="{890BB847-4468-4BA4-9235-376762B9C3C0}" srcOrd="0" destOrd="0" presId="urn:microsoft.com/office/officeart/2005/8/layout/process1"/>
+    <dgm:cxn modelId="{8D7AB3C6-00F9-4AF3-B6F0-00AB1A10BB4F}" type="presOf" srcId="{80673CF3-FB6F-491B-AB53-8C31FE565217}" destId="{9E9F9959-24F5-4F16-B5E5-B60CB3BA2C8B}" srcOrd="1" destOrd="0" presId="urn:microsoft.com/office/officeart/2005/8/layout/process1"/>
+    <dgm:cxn modelId="{29AFF531-0E16-4960-9702-D9F09CF3B0C4}" type="presOf" srcId="{D2AEB0F3-B111-4D92-8331-BDC2D27D6757}" destId="{91962FE9-CBF5-4F95-AA16-11B850389744}" srcOrd="0" destOrd="0" presId="urn:microsoft.com/office/officeart/2005/8/layout/process1"/>
+    <dgm:cxn modelId="{604E708A-2E7E-4914-845B-2CB58971948E}" type="presParOf" srcId="{890BB847-4468-4BA4-9235-376762B9C3C0}" destId="{91962FE9-CBF5-4F95-AA16-11B850389744}" srcOrd="0" destOrd="0" presId="urn:microsoft.com/office/officeart/2005/8/layout/process1"/>
+    <dgm:cxn modelId="{F2A5210E-257A-419D-BDAD-76E23D9847A0}" type="presParOf" srcId="{890BB847-4468-4BA4-9235-376762B9C3C0}" destId="{A95E5CCC-175A-471A-8FB6-EC2644FC9978}" srcOrd="1" destOrd="0" presId="urn:microsoft.com/office/officeart/2005/8/layout/process1"/>
+    <dgm:cxn modelId="{2B6403F6-8E1E-4CDD-A780-879FE5CD2377}" type="presParOf" srcId="{A95E5CCC-175A-471A-8FB6-EC2644FC9978}" destId="{9E9F9959-24F5-4F16-B5E5-B60CB3BA2C8B}" srcOrd="0" destOrd="0" presId="urn:microsoft.com/office/officeart/2005/8/layout/process1"/>
+    <dgm:cxn modelId="{1E1573DF-0B97-44F7-A14D-D92FA4ABE2E7}" type="presParOf" srcId="{890BB847-4468-4BA4-9235-376762B9C3C0}" destId="{72CF8CC3-6B85-4B00-BE8C-C913A64513C6}" srcOrd="2" destOrd="0" presId="urn:microsoft.com/office/officeart/2005/8/layout/process1"/>
   </dgm:cxnLst>
   <dgm:bg/>
   <dgm:whole/>
@@ -9440,7 +9520,7 @@
 </file>
 
 <file path=customXml/itemProps1.xml><?xml version="1.0" encoding="utf-8"?>
-<ds:datastoreItem xmlns:ds="http://schemas.openxmlformats.org/officeDocument/2006/customXml" ds:itemID="{844C4DB4-77DF-478F-8BC7-D26B669F631A}">
+<ds:datastoreItem xmlns:ds="http://schemas.openxmlformats.org/officeDocument/2006/customXml" ds:itemID="{8C424769-1EAB-4FAF-81E0-81FE97941A38}">
   <ds:schemaRefs>
     <ds:schemaRef ds:uri="http://schemas.openxmlformats.org/officeDocument/2006/bibliography"/>
   </ds:schemaRefs>

</xml_diff>

<commit_message>
Feedback wires are loaded but not put to source
</commit_message>
<xml_diff>
--- a/docs/ModellMeister.docx
+++ b/docs/ModellMeister.docx
@@ -2020,7 +2020,87 @@
           <w:color w:val="000000"/>
           <w:lang w:val="en-US"/>
         </w:rPr>
-        <w:t xml:space="preserve">The value of the output will be transferred to the input of the next block.  One output block may be connected to several input blocks, but one input block may only be connected to one output block. </w:t>
+        <w:t xml:space="preserve">The value of the output will be transferred to the input of the next block.  One output </w:t>
+      </w:r>
+      <w:r>
+        <w:rPr>
+          <w:rFonts w:ascii="Calibri" w:eastAsia="Calibri" w:hAnsi="Calibri" w:cs="Calibri"/>
+          <w:color w:val="000000"/>
+          <w:lang w:val="en-US"/>
+        </w:rPr>
+        <w:t>port</w:t>
+      </w:r>
+      <w:r>
+        <w:rPr>
+          <w:rFonts w:ascii="Calibri" w:eastAsia="Calibri" w:hAnsi="Calibri" w:cs="Calibri"/>
+          <w:color w:val="000000"/>
+          <w:lang w:val="en-US"/>
+        </w:rPr>
+        <w:t xml:space="preserve"> may be connected to several input </w:t>
+      </w:r>
+      <w:r>
+        <w:rPr>
+          <w:rFonts w:ascii="Calibri" w:eastAsia="Calibri" w:hAnsi="Calibri" w:cs="Calibri"/>
+          <w:color w:val="000000"/>
+          <w:lang w:val="en-US"/>
+        </w:rPr>
+        <w:t>port</w:t>
+      </w:r>
+      <w:r>
+        <w:rPr>
+          <w:rFonts w:ascii="Calibri" w:eastAsia="Calibri" w:hAnsi="Calibri" w:cs="Calibri"/>
+          <w:color w:val="000000"/>
+          <w:lang w:val="en-US"/>
+        </w:rPr>
+        <w:t>s</w:t>
+      </w:r>
+      <w:r>
+        <w:rPr>
+          <w:rFonts w:ascii="Calibri" w:eastAsia="Calibri" w:hAnsi="Calibri" w:cs="Calibri"/>
+          <w:color w:val="000000"/>
+          <w:lang w:val="en-US"/>
+        </w:rPr>
+        <w:t xml:space="preserve">, but one input </w:t>
+      </w:r>
+      <w:r>
+        <w:rPr>
+          <w:rFonts w:ascii="Calibri" w:eastAsia="Calibri" w:hAnsi="Calibri" w:cs="Calibri"/>
+          <w:color w:val="000000"/>
+          <w:lang w:val="en-US"/>
+        </w:rPr>
+        <w:t>port</w:t>
+      </w:r>
+      <w:r>
+        <w:rPr>
+          <w:rFonts w:ascii="Calibri" w:eastAsia="Calibri" w:hAnsi="Calibri" w:cs="Calibri"/>
+          <w:color w:val="000000"/>
+          <w:lang w:val="en-US"/>
+        </w:rPr>
+        <w:t xml:space="preserve"> </w:t>
+      </w:r>
+      <w:r>
+        <w:rPr>
+          <w:rFonts w:ascii="Calibri" w:eastAsia="Calibri" w:hAnsi="Calibri" w:cs="Calibri"/>
+          <w:color w:val="000000"/>
+          <w:lang w:val="en-US"/>
+        </w:rPr>
+        <w:t xml:space="preserve">may only be connected to one output </w:t>
+      </w:r>
+      <w:r>
+        <w:rPr>
+          <w:rFonts w:ascii="Calibri" w:eastAsia="Calibri" w:hAnsi="Calibri" w:cs="Calibri"/>
+          <w:color w:val="000000"/>
+          <w:lang w:val="en-US"/>
+        </w:rPr>
+        <w:t>port</w:t>
+      </w:r>
+      <w:r>
+        <w:rPr>
+          <w:rFonts w:ascii="Calibri" w:eastAsia="Calibri" w:hAnsi="Calibri" w:cs="Calibri"/>
+          <w:color w:val="000000"/>
+          <w:lang w:val="en-US"/>
+        </w:rPr>
+        <w:t xml:space="preserve">. </w:t>
       </w:r>
     </w:p>
     <w:p>
@@ -2085,10 +2165,8 @@
     </w:p>
     <w:p>
       <w:pPr>
+        <w:keepNext/>
         <w:jc w:val="center"/>
-        <w:rPr>
-          <w:lang w:val="en-US"/>
-        </w:rPr>
       </w:pPr>
       <w:r>
         <w:rPr>
@@ -2144,6 +2222,80 @@
     </w:p>
     <w:p>
       <w:pPr>
+        <w:pStyle w:val="Beschriftung"/>
+        <w:rPr>
+          <w:lang w:val="en-US"/>
+        </w:rPr>
+      </w:pPr>
+      <w:r>
+        <w:rPr>
+          <w:lang w:val="en-US"/>
+        </w:rPr>
+        <w:t xml:space="preserve">Image </w:t>
+      </w:r>
+      <w:r>
+        <w:fldChar w:fldCharType="begin"/>
+      </w:r>
+      <w:r>
+        <w:rPr>
+          <w:lang w:val="en-US"/>
+        </w:rPr>
+        <w:instrText xml:space="preserve"> SEQ Image \* ARABIC </w:instrText>
+      </w:r>
+      <w:r>
+        <w:fldChar w:fldCharType="separate"/>
+      </w:r>
+      <w:r>
+        <w:rPr>
+          <w:noProof/>
+          <w:lang w:val="en-US"/>
+        </w:rPr>
+        <w:t>8</w:t>
+      </w:r>
+      <w:r>
+        <w:fldChar w:fldCharType="end"/>
+      </w:r>
+      <w:r>
+        <w:rPr>
+          <w:lang w:val="en-US"/>
+        </w:rPr>
+        <w:t xml:space="preserve"> - Example Wire</w:t>
+      </w:r>
+    </w:p>
+    <w:p>
+      <w:pPr>
+        <w:rPr>
+          <w:lang w:val="en-US"/>
+        </w:rPr>
+      </w:pPr>
+      <w:r>
+        <w:rPr>
+          <w:lang w:val="en-US"/>
+        </w:rPr>
+        <w:t xml:space="preserve">The wires also define a dependency of the </w:t>
+      </w:r>
+      <w:r>
+        <w:rPr>
+          <w:lang w:val="en-US"/>
+        </w:rPr>
+        <w:t xml:space="preserve">blocks providing the data to another block. To avoid an undefined order of execution, no circular dependencies are allowed. </w:t>
+      </w:r>
+    </w:p>
+    <w:p>
+      <w:pPr>
+        <w:rPr>
+          <w:lang w:val="en-US"/>
+        </w:rPr>
+      </w:pPr>
+      <w:r>
+        <w:rPr>
+          <w:lang w:val="en-US"/>
+        </w:rPr>
+        <w:t xml:space="preserve">If you would like create a circular dependency, for closed loop controlling for example, you need to use a feedback wire. </w:t>
+      </w:r>
+    </w:p>
+    <w:p>
+      <w:pPr>
         <w:pStyle w:val="berschrift2"/>
         <w:rPr>
           <w:lang w:val="en-US"/>
@@ -2153,348 +2305,26 @@
         <w:rPr>
           <w:lang w:val="en-US"/>
         </w:rPr>
-        <w:t>Type (T)</w:t>
-      </w:r>
-    </w:p>
-    <w:p>
-      <w:pPr>
-        <w:spacing w:line="264" w:lineRule="auto"/>
-        <w:rPr>
-          <w:lang w:val="en-US"/>
-        </w:rPr>
-      </w:pPr>
-      <w:r>
-        <w:rPr>
-          <w:lang w:val="en-US"/>
-        </w:rPr>
-        <w:t>To improve the reusability of</w:t>
-      </w:r>
-      <w:r>
-        <w:rPr>
-          <w:rFonts w:ascii="Calibri" w:eastAsia="Calibri" w:hAnsi="Calibri" w:cs="Calibri"/>
-          <w:color w:val="000000"/>
-          <w:lang w:val="en-US"/>
-        </w:rPr>
-        <w:t xml:space="preserve"> common blocks</w:t>
-      </w:r>
-      <w:r>
-        <w:rPr>
-          <w:lang w:val="en-US"/>
-        </w:rPr>
-        <w:t xml:space="preserve">, a certain input/output scheme can be predefined as a type. The type will not be instantiated but can be used for typed blocks. </w:t>
-      </w:r>
-    </w:p>
-    <w:p>
-      <w:pPr>
-        <w:spacing w:line="264" w:lineRule="auto"/>
-        <w:rPr>
-          <w:lang w:val="en-US"/>
-        </w:rPr>
-      </w:pPr>
-      <w:r>
-        <w:rPr>
-          <w:lang w:val="en-US"/>
-        </w:rPr>
-        <w:t>The syntax is the same as for the Blocks.</w:t>
-      </w:r>
-      <w:r>
-        <w:rPr>
-          <w:rFonts w:ascii="Calibri" w:eastAsia="Calibri" w:hAnsi="Calibri" w:cs="Calibri"/>
-          <w:color w:val="000000"/>
-          <w:lang w:val="en-US"/>
-        </w:rPr>
-        <w:t xml:space="preserve"> The input and output ports are now prefixed with a T instead of a B.</w:t>
-      </w:r>
-    </w:p>
-    <w:p>
-      <w:pPr>
-        <w:pStyle w:val="Quellcode"/>
-      </w:pPr>
-      <w:r>
-        <w:t>T</w:t>
-      </w:r>
-      <w:r>
-        <w:t xml:space="preserve"> </w:t>
-      </w:r>
-      <w:r>
-        <w:t>Type</w:t>
-      </w:r>
-      <w:r>
-        <w:t>name</w:t>
-      </w:r>
-      <w:r>
-        <w:t xml:space="preserve"> </w:t>
-      </w:r>
-      <w:r>
-        <w:br/>
-      </w:r>
-      <w:r>
-        <w:t>T</w:t>
-      </w:r>
-      <w:r>
-        <w:t>I</w:t>
-      </w:r>
-      <w:r>
-        <w:t xml:space="preserve"> </w:t>
-      </w:r>
-      <w:r>
-        <w:t>Inputname</w:t>
-      </w:r>
-      <w:r>
-        <w:t xml:space="preserve">1 : </w:t>
-      </w:r>
-      <w:r>
-        <w:t>Datatype</w:t>
-      </w:r>
-      <w:r>
-        <w:br/>
-        <w:t>T</w:t>
-      </w:r>
-      <w:r>
-        <w:t>I</w:t>
-      </w:r>
-      <w:r>
-        <w:t xml:space="preserve"> </w:t>
-      </w:r>
-      <w:r>
-        <w:t>Inputname</w:t>
-      </w:r>
-      <w:r>
-        <w:t xml:space="preserve">2 : </w:t>
-      </w:r>
-      <w:r>
-        <w:t>Datatype</w:t>
-      </w:r>
-      <w:r>
-        <w:br/>
-        <w:t>T</w:t>
-      </w:r>
-      <w:r>
-        <w:t>O</w:t>
-      </w:r>
-      <w:r>
-        <w:t xml:space="preserve"> </w:t>
-      </w:r>
-      <w:r>
-        <w:t>Outputname</w:t>
-      </w:r>
-      <w:r>
-        <w:t xml:space="preserve">1 : </w:t>
-      </w:r>
-      <w:r>
-        <w:t>Datatype</w:t>
-      </w:r>
-      <w:r>
-        <w:br/>
-        <w:t>T</w:t>
-      </w:r>
-      <w:r>
-        <w:t>O</w:t>
-      </w:r>
-      <w:r>
-        <w:t xml:space="preserve"> </w:t>
-      </w:r>
-      <w:r>
-        <w:t>Outputname</w:t>
-      </w:r>
-      <w:r>
-        <w:t>2</w:t>
-      </w:r>
-      <w:r>
-        <w:t xml:space="preserve"> </w:t>
-      </w:r>
-      <w:r>
-        <w:t xml:space="preserve">: </w:t>
-      </w:r>
-      <w:r>
-        <w:t>Datatype</w:t>
-      </w:r>
-    </w:p>
-    <w:p>
-      <w:pPr>
-        <w:rPr>
-          <w:lang w:val="en-US"/>
-        </w:rPr>
-      </w:pPr>
-      <w:r>
-        <w:rPr>
-          <w:lang w:val="en-US"/>
-        </w:rPr>
-        <w:t>The names for the types and the blocks have to be unique within the whole project.</w:t>
-      </w:r>
-    </w:p>
-    <w:p>
-      <w:pPr>
-        <w:rPr>
-          <w:lang w:val="en-US"/>
-        </w:rPr>
-      </w:pPr>
-      <w:r>
-        <w:rPr>
-          <w:lang w:val="en-US"/>
-        </w:rPr>
-        <w:t>As an example for an adder:</w:t>
-      </w:r>
-    </w:p>
-    <w:p>
-      <w:pPr>
-        <w:pStyle w:val="Quellcode"/>
-      </w:pPr>
-      <w:r>
-        <w:t>T Adder</w:t>
-      </w:r>
-      <w:r>
-        <w:br/>
-        <w:t>TI Summand1 : Double</w:t>
-      </w:r>
-      <w:r>
-        <w:br/>
-        <w:t>TI</w:t>
-      </w:r>
-      <w:r>
-        <w:t xml:space="preserve"> </w:t>
-      </w:r>
-      <w:r>
-        <w:t>Summand2 : Double</w:t>
-      </w:r>
-      <w:r>
-        <w:br/>
-        <w:t>TO</w:t>
-      </w:r>
-      <w:r>
-        <w:t xml:space="preserve"> Sum: Double</w:t>
-      </w:r>
-    </w:p>
-    <w:p>
-      <w:pPr>
-        <w:pStyle w:val="berschrift2"/>
-        <w:rPr>
-          <w:lang w:val="en-US"/>
-        </w:rPr>
-      </w:pPr>
-      <w:r>
-        <w:rPr>
-          <w:lang w:val="en-US"/>
-        </w:rPr>
-        <w:t xml:space="preserve">Typed </w:t>
-      </w:r>
-      <w:r>
-        <w:rPr>
-          <w:lang w:val="en-US"/>
-        </w:rPr>
-        <w:t>Block</w:t>
-      </w:r>
-      <w:r>
-        <w:rPr>
-          <w:lang w:val="en-US"/>
-        </w:rPr>
-        <w:t xml:space="preserve"> (B)</w:t>
-      </w:r>
-    </w:p>
-    <w:p>
-      <w:pPr>
-        <w:rPr>
-          <w:lang w:val="en-US"/>
-        </w:rPr>
-      </w:pPr>
-      <w:r>
-        <w:rPr>
-          <w:lang w:val="en-US"/>
-        </w:rPr>
-        <w:t xml:space="preserve">To ease the reuse of blocks and its algorithms, the blocks can be inherited by a certain type. </w:t>
-      </w:r>
-    </w:p>
-    <w:p>
-      <w:pPr>
-        <w:rPr>
-          <w:lang w:val="en-US"/>
-        </w:rPr>
-      </w:pPr>
-      <w:r>
-        <w:rPr>
-          <w:lang w:val="en-US"/>
-        </w:rPr>
-        <w:t>This can be done by the following definition:</w:t>
-      </w:r>
-    </w:p>
-    <w:p>
-      <w:pPr>
-        <w:pStyle w:val="Quellcode"/>
-      </w:pPr>
-      <w:r>
-        <w:t>B Blockname : Typename</w:t>
-      </w:r>
-    </w:p>
-    <w:p>
-      <w:pPr>
-        <w:rPr>
-          <w:lang w:val="en-US"/>
-        </w:rPr>
-      </w:pPr>
-      <w:r>
-        <w:rPr>
-          <w:lang w:val="en-US"/>
-        </w:rPr>
-        <w:lastRenderedPageBreak/>
-        <w:t xml:space="preserve">The block will inherit all inputs, all outputs and its algorithm. A block can be instantiated multiple times. </w:t>
-      </w:r>
-      <w:r>
-        <w:rPr>
-          <w:lang w:val="en-US"/>
-        </w:rPr>
-        <w:t>It is not possible to add additional inputs and outputs to the block.</w:t>
-      </w:r>
-    </w:p>
-    <w:p>
-      <w:pPr>
-        <w:spacing w:line="264" w:lineRule="auto"/>
-        <w:rPr>
-          <w:lang w:val="en-US"/>
-        </w:rPr>
-      </w:pPr>
-      <w:r>
-        <w:rPr>
-          <w:lang w:val="en-US"/>
-        </w:rPr>
-        <w:t xml:space="preserve">As an example, the definition of two adders, which </w:t>
-      </w:r>
-      <w:r>
-        <w:rPr>
-          <w:rFonts w:ascii="Calibri" w:eastAsia="Calibri" w:hAnsi="Calibri" w:cs="Calibri"/>
-          <w:color w:val="000000"/>
-          <w:lang w:val="en-US"/>
-        </w:rPr>
-        <w:t>sum up</w:t>
-      </w:r>
-      <w:r>
-        <w:rPr>
-          <w:lang w:val="en-US"/>
-        </w:rPr>
-        <w:t xml:space="preserve"> three summands. The type definition as given above shall be assumed:</w:t>
-      </w:r>
-    </w:p>
-    <w:p>
-      <w:pPr>
-        <w:pStyle w:val="Quellcode"/>
-      </w:pPr>
-      <w:r>
-        <w:t>B Summer1 : Summer</w:t>
-      </w:r>
-      <w:r>
-        <w:br/>
-        <w:t>B Summer2 : Summer</w:t>
-      </w:r>
-      <w:r>
-        <w:br/>
-        <w:t>W Summer1.Sum Summer2.Summand1</w:t>
-      </w:r>
-    </w:p>
-    <w:p>
-      <w:pPr>
+        <w:t>Feedback Wire (F)</w:t>
+      </w:r>
+    </w:p>
+    <w:p>
+      <w:pPr>
+        <w:rPr>
+          <w:lang w:val="en-US"/>
+        </w:rPr>
+      </w:pPr>
+      <w:r>
+        <w:rPr>
+          <w:lang w:val="en-US"/>
+        </w:rPr>
+        <w:t xml:space="preserve">To create a circular dependency of wires, you can use the feedback wire. The feedback wire will populate the values from input to output after all blocks have been executed. </w:t>
+      </w:r>
+    </w:p>
+    <w:p>
+      <w:pPr>
+        <w:keepNext/>
         <w:jc w:val="center"/>
-        <w:rPr>
-          <w:lang w:val="en-US"/>
-        </w:rPr>
       </w:pPr>
       <w:r>
         <w:rPr>
@@ -2502,10 +2332,10 @@
           <w:lang w:eastAsia="de-DE"/>
         </w:rPr>
         <w:drawing>
-          <wp:inline distT="0" distB="0" distL="0" distR="0" wp14:anchorId="40DF8E40" wp14:editId="5E25F992">
-            <wp:extent cx="3347634" cy="1135462"/>
-            <wp:effectExtent l="0" t="0" r="5715" b="7620"/>
-            <wp:docPr id="1" name="Grafik 1"/>
+          <wp:inline distT="0" distB="0" distL="0" distR="0" wp14:anchorId="7ABBD497" wp14:editId="5EB5519F">
+            <wp:extent cx="3960000" cy="1691748"/>
+            <wp:effectExtent l="0" t="0" r="2540" b="3810"/>
+            <wp:docPr id="25" name="Grafik 25"/>
             <wp:cNvGraphicFramePr>
               <a:graphicFrameLocks xmlns:a="http://schemas.openxmlformats.org/drawingml/2006/main" noChangeAspect="1"/>
             </wp:cNvGraphicFramePr>
@@ -2534,6 +2364,498 @@
                   <pic:spPr bwMode="auto">
                     <a:xfrm>
                       <a:off x="0" y="0"/>
+                      <a:ext cx="3960000" cy="1691748"/>
+                    </a:xfrm>
+                    <a:prstGeom prst="rect">
+                      <a:avLst/>
+                    </a:prstGeom>
+                    <a:noFill/>
+                  </pic:spPr>
+                </pic:pic>
+              </a:graphicData>
+            </a:graphic>
+          </wp:inline>
+        </w:drawing>
+      </w:r>
+    </w:p>
+    <w:p>
+      <w:pPr>
+        <w:pStyle w:val="Beschriftung"/>
+        <w:rPr>
+          <w:lang w:val="en-US"/>
+        </w:rPr>
+      </w:pPr>
+      <w:r>
+        <w:rPr>
+          <w:lang w:val="en-US"/>
+        </w:rPr>
+        <w:t xml:space="preserve">Image </w:t>
+      </w:r>
+      <w:r>
+        <w:fldChar w:fldCharType="begin"/>
+      </w:r>
+      <w:r>
+        <w:rPr>
+          <w:lang w:val="en-US"/>
+        </w:rPr>
+        <w:instrText xml:space="preserve"> SEQ Image \* ARABIC </w:instrText>
+      </w:r>
+      <w:r>
+        <w:fldChar w:fldCharType="separate"/>
+      </w:r>
+      <w:r>
+        <w:rPr>
+          <w:noProof/>
+          <w:lang w:val="en-US"/>
+        </w:rPr>
+        <w:t>9</w:t>
+      </w:r>
+      <w:r>
+        <w:fldChar w:fldCharType="end"/>
+      </w:r>
+      <w:r>
+        <w:rPr>
+          <w:lang w:val="en-US"/>
+        </w:rPr>
+        <w:t xml:space="preserve"> - Example for feedback with wire</w:t>
+      </w:r>
+    </w:p>
+    <w:p>
+      <w:pPr>
+        <w:rPr>
+          <w:lang w:val="en-US"/>
+        </w:rPr>
+      </w:pPr>
+      <w:r>
+        <w:rPr>
+          <w:lang w:val="en-US"/>
+        </w:rPr>
+        <w:t xml:space="preserve">The feedback with wire can be configured in the same way as the normal wire, except the letter ‘F’ is used for the command. </w:t>
+      </w:r>
+    </w:p>
+    <w:p>
+      <w:pPr>
+        <w:pStyle w:val="Quellcode"/>
+      </w:pPr>
+      <w:r>
+        <w:t xml:space="preserve">W </w:t>
+      </w:r>
+      <w:r>
+        <w:t>Blockname2</w:t>
+      </w:r>
+      <w:r>
+        <w:t>.</w:t>
+      </w:r>
+      <w:r>
+        <w:t>Output</w:t>
+      </w:r>
+      <w:r>
+        <w:t xml:space="preserve"> </w:t>
+      </w:r>
+      <w:r>
+        <w:t>Blockname1</w:t>
+      </w:r>
+      <w:r>
+        <w:t>.</w:t>
+      </w:r>
+      <w:r>
+        <w:t>Input</w:t>
+      </w:r>
+      <w:bookmarkStart w:id="0" w:name="_GoBack"/>
+      <w:bookmarkEnd w:id="0"/>
+    </w:p>
+    <w:p>
+      <w:pPr>
+        <w:pStyle w:val="berschrift2"/>
+        <w:rPr>
+          <w:lang w:val="en-US"/>
+        </w:rPr>
+      </w:pPr>
+      <w:r>
+        <w:rPr>
+          <w:lang w:val="en-US"/>
+        </w:rPr>
+        <w:lastRenderedPageBreak/>
+        <w:t>Type (T)</w:t>
+      </w:r>
+    </w:p>
+    <w:p>
+      <w:pPr>
+        <w:spacing w:line="264" w:lineRule="auto"/>
+        <w:rPr>
+          <w:lang w:val="en-US"/>
+        </w:rPr>
+      </w:pPr>
+      <w:r>
+        <w:rPr>
+          <w:lang w:val="en-US"/>
+        </w:rPr>
+        <w:t>To improve the reusability of</w:t>
+      </w:r>
+      <w:r>
+        <w:rPr>
+          <w:rFonts w:ascii="Calibri" w:eastAsia="Calibri" w:hAnsi="Calibri" w:cs="Calibri"/>
+          <w:color w:val="000000"/>
+          <w:lang w:val="en-US"/>
+        </w:rPr>
+        <w:t xml:space="preserve"> common blocks</w:t>
+      </w:r>
+      <w:r>
+        <w:rPr>
+          <w:lang w:val="en-US"/>
+        </w:rPr>
+        <w:t xml:space="preserve">, a certain input/output scheme can be predefined as a type. The type will not be instantiated but can be used for typed blocks. </w:t>
+      </w:r>
+    </w:p>
+    <w:p>
+      <w:pPr>
+        <w:spacing w:line="264" w:lineRule="auto"/>
+        <w:rPr>
+          <w:lang w:val="en-US"/>
+        </w:rPr>
+      </w:pPr>
+      <w:r>
+        <w:rPr>
+          <w:lang w:val="en-US"/>
+        </w:rPr>
+        <w:t>The syntax is the same as for the Blocks.</w:t>
+      </w:r>
+      <w:r>
+        <w:rPr>
+          <w:rFonts w:ascii="Calibri" w:eastAsia="Calibri" w:hAnsi="Calibri" w:cs="Calibri"/>
+          <w:color w:val="000000"/>
+          <w:lang w:val="en-US"/>
+        </w:rPr>
+        <w:t xml:space="preserve"> The input and output ports are now prefixed with a T instead of a B.</w:t>
+      </w:r>
+    </w:p>
+    <w:p>
+      <w:pPr>
+        <w:pStyle w:val="Quellcode"/>
+      </w:pPr>
+      <w:r>
+        <w:t>T</w:t>
+      </w:r>
+      <w:r>
+        <w:t xml:space="preserve"> </w:t>
+      </w:r>
+      <w:r>
+        <w:t>Type</w:t>
+      </w:r>
+      <w:r>
+        <w:t>name</w:t>
+      </w:r>
+      <w:r>
+        <w:t xml:space="preserve"> </w:t>
+      </w:r>
+      <w:r>
+        <w:br/>
+      </w:r>
+      <w:r>
+        <w:t>T</w:t>
+      </w:r>
+      <w:r>
+        <w:t>I</w:t>
+      </w:r>
+      <w:r>
+        <w:t xml:space="preserve"> </w:t>
+      </w:r>
+      <w:r>
+        <w:t>Inputname</w:t>
+      </w:r>
+      <w:r>
+        <w:t xml:space="preserve">1 : </w:t>
+      </w:r>
+      <w:r>
+        <w:t>Datatype</w:t>
+      </w:r>
+      <w:r>
+        <w:br/>
+        <w:t>T</w:t>
+      </w:r>
+      <w:r>
+        <w:t>I</w:t>
+      </w:r>
+      <w:r>
+        <w:t xml:space="preserve"> </w:t>
+      </w:r>
+      <w:r>
+        <w:t>Inputname</w:t>
+      </w:r>
+      <w:r>
+        <w:t xml:space="preserve">2 : </w:t>
+      </w:r>
+      <w:r>
+        <w:t>Datatype</w:t>
+      </w:r>
+      <w:r>
+        <w:br/>
+        <w:t>T</w:t>
+      </w:r>
+      <w:r>
+        <w:t>O</w:t>
+      </w:r>
+      <w:r>
+        <w:t xml:space="preserve"> </w:t>
+      </w:r>
+      <w:r>
+        <w:t>Outputname</w:t>
+      </w:r>
+      <w:r>
+        <w:t xml:space="preserve">1 : </w:t>
+      </w:r>
+      <w:r>
+        <w:t>Datatype</w:t>
+      </w:r>
+      <w:r>
+        <w:br/>
+        <w:t>T</w:t>
+      </w:r>
+      <w:r>
+        <w:t>O</w:t>
+      </w:r>
+      <w:r>
+        <w:t xml:space="preserve"> </w:t>
+      </w:r>
+      <w:r>
+        <w:t>Outputname</w:t>
+      </w:r>
+      <w:r>
+        <w:t>2</w:t>
+      </w:r>
+      <w:r>
+        <w:t xml:space="preserve"> </w:t>
+      </w:r>
+      <w:r>
+        <w:t xml:space="preserve">: </w:t>
+      </w:r>
+      <w:r>
+        <w:t>Datatype</w:t>
+      </w:r>
+    </w:p>
+    <w:p>
+      <w:pPr>
+        <w:rPr>
+          <w:lang w:val="en-US"/>
+        </w:rPr>
+      </w:pPr>
+      <w:r>
+        <w:rPr>
+          <w:lang w:val="en-US"/>
+        </w:rPr>
+        <w:t>The names for the types and the blocks have to be unique within the whole project.</w:t>
+      </w:r>
+    </w:p>
+    <w:p>
+      <w:pPr>
+        <w:rPr>
+          <w:lang w:val="en-US"/>
+        </w:rPr>
+      </w:pPr>
+      <w:r>
+        <w:rPr>
+          <w:lang w:val="en-US"/>
+        </w:rPr>
+        <w:t>As an example for an adder:</w:t>
+      </w:r>
+    </w:p>
+    <w:p>
+      <w:pPr>
+        <w:pStyle w:val="Quellcode"/>
+      </w:pPr>
+      <w:r>
+        <w:t>T Adder</w:t>
+      </w:r>
+      <w:r>
+        <w:br/>
+        <w:t>TI Summand1 : Double</w:t>
+      </w:r>
+      <w:r>
+        <w:br/>
+        <w:t>TI</w:t>
+      </w:r>
+      <w:r>
+        <w:t xml:space="preserve"> </w:t>
+      </w:r>
+      <w:r>
+        <w:t>Summand2 : Double</w:t>
+      </w:r>
+      <w:r>
+        <w:br/>
+        <w:t>TO</w:t>
+      </w:r>
+      <w:r>
+        <w:t xml:space="preserve"> Sum: Double</w:t>
+      </w:r>
+    </w:p>
+    <w:p>
+      <w:pPr>
+        <w:pStyle w:val="berschrift2"/>
+        <w:rPr>
+          <w:lang w:val="en-US"/>
+        </w:rPr>
+      </w:pPr>
+      <w:r>
+        <w:rPr>
+          <w:lang w:val="en-US"/>
+        </w:rPr>
+        <w:t xml:space="preserve">Typed </w:t>
+      </w:r>
+      <w:r>
+        <w:rPr>
+          <w:lang w:val="en-US"/>
+        </w:rPr>
+        <w:t>Block</w:t>
+      </w:r>
+      <w:r>
+        <w:rPr>
+          <w:lang w:val="en-US"/>
+        </w:rPr>
+        <w:t xml:space="preserve"> (B)</w:t>
+      </w:r>
+    </w:p>
+    <w:p>
+      <w:pPr>
+        <w:rPr>
+          <w:lang w:val="en-US"/>
+        </w:rPr>
+      </w:pPr>
+      <w:r>
+        <w:rPr>
+          <w:lang w:val="en-US"/>
+        </w:rPr>
+        <w:t xml:space="preserve">To ease the reuse of blocks and its algorithms, the blocks can be inherited by a certain type. </w:t>
+      </w:r>
+    </w:p>
+    <w:p>
+      <w:pPr>
+        <w:rPr>
+          <w:lang w:val="en-US"/>
+        </w:rPr>
+      </w:pPr>
+      <w:r>
+        <w:rPr>
+          <w:lang w:val="en-US"/>
+        </w:rPr>
+        <w:t>This can be done by the following definition:</w:t>
+      </w:r>
+    </w:p>
+    <w:p>
+      <w:pPr>
+        <w:pStyle w:val="Quellcode"/>
+      </w:pPr>
+      <w:r>
+        <w:t>B Blockname : Typename</w:t>
+      </w:r>
+    </w:p>
+    <w:p>
+      <w:pPr>
+        <w:rPr>
+          <w:lang w:val="en-US"/>
+        </w:rPr>
+      </w:pPr>
+      <w:r>
+        <w:rPr>
+          <w:lang w:val="en-US"/>
+        </w:rPr>
+        <w:t xml:space="preserve">The block will inherit all inputs, all outputs and its algorithm. A block can be instantiated multiple times. </w:t>
+      </w:r>
+      <w:r>
+        <w:rPr>
+          <w:lang w:val="en-US"/>
+        </w:rPr>
+        <w:t>It is not possible to add additional inputs and outputs to the block.</w:t>
+      </w:r>
+    </w:p>
+    <w:p>
+      <w:pPr>
+        <w:spacing w:line="264" w:lineRule="auto"/>
+        <w:rPr>
+          <w:lang w:val="en-US"/>
+        </w:rPr>
+      </w:pPr>
+      <w:r>
+        <w:rPr>
+          <w:lang w:val="en-US"/>
+        </w:rPr>
+        <w:t xml:space="preserve">As an example, the definition of two adders, which </w:t>
+      </w:r>
+      <w:r>
+        <w:rPr>
+          <w:rFonts w:ascii="Calibri" w:eastAsia="Calibri" w:hAnsi="Calibri" w:cs="Calibri"/>
+          <w:color w:val="000000"/>
+          <w:lang w:val="en-US"/>
+        </w:rPr>
+        <w:t>sum up</w:t>
+      </w:r>
+      <w:r>
+        <w:rPr>
+          <w:lang w:val="en-US"/>
+        </w:rPr>
+        <w:t xml:space="preserve"> three summands. The type definition as given above shall be assumed:</w:t>
+      </w:r>
+    </w:p>
+    <w:p>
+      <w:pPr>
+        <w:pStyle w:val="Quellcode"/>
+      </w:pPr>
+      <w:r>
+        <w:t>B Summer1 : Summer</w:t>
+      </w:r>
+      <w:r>
+        <w:br/>
+        <w:t>B Summer2 : Summer</w:t>
+      </w:r>
+      <w:r>
+        <w:br/>
+        <w:t>W Summer1.Sum Summer2.Summand1</w:t>
+      </w:r>
+    </w:p>
+    <w:p>
+      <w:pPr>
+        <w:jc w:val="center"/>
+        <w:rPr>
+          <w:lang w:val="en-US"/>
+        </w:rPr>
+      </w:pPr>
+      <w:r>
+        <w:rPr>
+          <w:noProof/>
+          <w:lang w:eastAsia="de-DE"/>
+        </w:rPr>
+        <w:drawing>
+          <wp:inline distT="0" distB="0" distL="0" distR="0" wp14:anchorId="40DF8E40" wp14:editId="5E25F992">
+            <wp:extent cx="3347634" cy="1135462"/>
+            <wp:effectExtent l="0" t="0" r="5715" b="7620"/>
+            <wp:docPr id="1" name="Grafik 1"/>
+            <wp:cNvGraphicFramePr>
+              <a:graphicFrameLocks xmlns:a="http://schemas.openxmlformats.org/drawingml/2006/main" noChangeAspect="1"/>
+            </wp:cNvGraphicFramePr>
+            <a:graphic xmlns:a="http://schemas.openxmlformats.org/drawingml/2006/main">
+              <a:graphicData uri="http://schemas.openxmlformats.org/drawingml/2006/picture">
+                <pic:pic xmlns:pic="http://schemas.openxmlformats.org/drawingml/2006/picture">
+                  <pic:nvPicPr>
+                    <pic:cNvPr id="0" name="Picture 2"/>
+                    <pic:cNvPicPr>
+                      <a:picLocks noChangeAspect="1" noChangeArrowheads="1"/>
+                    </pic:cNvPicPr>
+                  </pic:nvPicPr>
+                  <pic:blipFill>
+                    <a:blip r:embed="rId19" cstate="print">
+                      <a:extLst>
+                        <a:ext uri="{28A0092B-C50C-407E-A947-70E740481C1C}">
+                          <a14:useLocalDpi xmlns:a14="http://schemas.microsoft.com/office/drawing/2010/main" val="0"/>
+                        </a:ext>
+                      </a:extLst>
+                    </a:blip>
+                    <a:srcRect/>
+                    <a:stretch>
+                      <a:fillRect/>
+                    </a:stretch>
+                  </pic:blipFill>
+                  <pic:spPr bwMode="auto">
+                    <a:xfrm>
+                      <a:off x="0" y="0"/>
                       <a:ext cx="3363913" cy="1140984"/>
                     </a:xfrm>
                     <a:prstGeom prst="rect">
@@ -2599,6 +2921,7 @@
         <w:rPr>
           <w:lang w:val="en-US"/>
         </w:rPr>
+        <w:lastRenderedPageBreak/>
         <w:t>If the input is not existing in the type definition, an error will be thrown.</w:t>
       </w:r>
     </w:p>
@@ -2759,7 +3082,7 @@
                     </pic:cNvPicPr>
                   </pic:nvPicPr>
                   <pic:blipFill>
-                    <a:blip r:embed="rId19">
+                    <a:blip r:embed="rId20">
                       <a:extLst>
                         <a:ext uri="{28A0092B-C50C-407E-A947-70E740481C1C}">
                           <a14:useLocalDpi xmlns:a14="http://schemas.microsoft.com/office/drawing/2010/main" val="0"/>
@@ -2839,9 +3162,6 @@
       </w:r>
       <w:r>
         <w:br/>
-      </w:r>
-      <w:r>
-        <w:lastRenderedPageBreak/>
         <w:t>CI Summand3 : Double</w:t>
       </w:r>
       <w:r>
@@ -3058,6 +3378,7 @@
         <w:rPr>
           <w:lang w:val="en-US"/>
         </w:rPr>
+        <w:lastRenderedPageBreak/>
         <w:t xml:space="preserve">A namespace will be used for the creation of source files and </w:t>
       </w:r>
       <w:r>
@@ -3322,166 +3643,166 @@
         <w:rPr>
           <w:lang w:val="en-US"/>
         </w:rPr>
+        <w:t>Technical commands</w:t>
+      </w:r>
+    </w:p>
+    <w:p>
+      <w:pPr>
+        <w:rPr>
+          <w:lang w:val="en-US"/>
+        </w:rPr>
+      </w:pPr>
+      <w:r>
+        <w:rPr>
+          <w:lang w:val="en-US"/>
+        </w:rPr>
+        <w:t xml:space="preserve">Every command, which start with an exclamation mark ‘!’ is a technical command, which is not needed for the model definition. </w:t>
+      </w:r>
+    </w:p>
+    <w:p>
+      <w:pPr>
+        <w:pStyle w:val="berschrift3"/>
+        <w:rPr>
+          <w:lang w:val="en-US"/>
+        </w:rPr>
+      </w:pPr>
+      <w:r>
+        <w:rPr>
+          <w:lang w:val="en-US"/>
+        </w:rPr>
+        <w:t>Import of a file (!I)</w:t>
+      </w:r>
+    </w:p>
+    <w:p>
+      <w:pPr>
+        <w:rPr>
+          <w:lang w:val="en-US"/>
+        </w:rPr>
+      </w:pPr>
+      <w:r>
+        <w:rPr>
+          <w:lang w:val="en-US"/>
+        </w:rPr>
+        <w:t xml:space="preserve">To import another file, the file to be imported can be specified behind the !I statement: </w:t>
+      </w:r>
+    </w:p>
+    <w:p>
+      <w:pPr>
+        <w:pStyle w:val="Quellcode"/>
+      </w:pPr>
+      <w:r>
+        <w:t>!I otherfile.mbgi</w:t>
+      </w:r>
+    </w:p>
+    <w:p>
+      <w:pPr>
+        <w:rPr>
+          <w:lang w:val="en-US"/>
+        </w:rPr>
+      </w:pPr>
+      <w:r>
+        <w:rPr>
+          <w:lang w:val="en-US"/>
+        </w:rPr>
+        <w:t>The other file will be handled as if directly placed instead of</w:t>
+      </w:r>
+      <w:r>
+        <w:rPr>
+          <w:lang w:val="en-US"/>
+        </w:rPr>
+        <w:t xml:space="preserve"> t</w:t>
+      </w:r>
+      <w:r>
+        <w:rPr>
+          <w:lang w:val="en-US"/>
+        </w:rPr>
+        <w:t>he position</w:t>
+      </w:r>
+      <w:r>
+        <w:rPr>
+          <w:lang w:val="en-US"/>
+        </w:rPr>
+        <w:t xml:space="preserve"> of the import statement. This eases the use of multiple files. </w:t>
+      </w:r>
+      <w:r>
+        <w:rPr>
+          <w:lang w:val="en-US"/>
+        </w:rPr>
+        <w:t xml:space="preserve">The path of the other file will be relative to the importing mbgi-file and not relative to the execution context of the application itself. </w:t>
+      </w:r>
+    </w:p>
+    <w:p>
+      <w:pPr>
+        <w:pStyle w:val="berschrift3"/>
+        <w:rPr>
+          <w:lang w:val="en-US"/>
+        </w:rPr>
+      </w:pPr>
+      <w:r>
+        <w:rPr>
+          <w:lang w:val="en-US"/>
+        </w:rPr>
+        <w:t>Load a library (!L)</w:t>
+      </w:r>
+    </w:p>
+    <w:p>
+      <w:pPr>
+        <w:rPr>
+          <w:lang w:val="en-US"/>
+        </w:rPr>
+      </w:pPr>
+      <w:r>
+        <w:rPr>
+          <w:lang w:val="en-US"/>
+        </w:rPr>
+        <w:t xml:space="preserve">It is possible to load a library (.dll) file which was created by the model creator. The native and composite types of the library will be imported into the namespace of the source code creator and are made available. </w:t>
+      </w:r>
+    </w:p>
+    <w:p>
+      <w:pPr>
+        <w:pStyle w:val="Quellcode"/>
+      </w:pPr>
+      <w:r>
+        <w:t>!L ModellMeister.Library.dll</w:t>
+      </w:r>
+    </w:p>
+    <w:p>
+      <w:pPr>
+        <w:pStyle w:val="Quellcode"/>
+      </w:pPr>
+    </w:p>
+    <w:p>
+      <w:pPr>
+        <w:pStyle w:val="Quellcode"/>
+      </w:pPr>
+      <w:r>
+        <w:t># Uses the type of the addition block and creates an instance</w:t>
+      </w:r>
+    </w:p>
+    <w:p>
+      <w:pPr>
+        <w:pStyle w:val="Quellcode"/>
+      </w:pPr>
+      <w:r>
+        <w:t>B Adder : Library.Algebra.Addition</w:t>
+      </w:r>
+    </w:p>
+    <w:p>
+      <w:pPr>
+        <w:pStyle w:val="Quellcode"/>
+      </w:pPr>
+    </w:p>
+    <w:p>
+      <w:pPr>
+        <w:rPr>
+          <w:lang w:val="en-US"/>
+        </w:rPr>
+      </w:pPr>
+      <w:r>
+        <w:rPr>
+          <w:lang w:val="en-US"/>
+        </w:rPr>
         <w:lastRenderedPageBreak/>
-        <w:t>Technical commands</w:t>
-      </w:r>
-    </w:p>
-    <w:p>
-      <w:pPr>
-        <w:rPr>
-          <w:lang w:val="en-US"/>
-        </w:rPr>
-      </w:pPr>
-      <w:r>
-        <w:rPr>
-          <w:lang w:val="en-US"/>
-        </w:rPr>
-        <w:t xml:space="preserve">Every command, which start with an exclamation mark ‘!’ is a technical command, which is not needed for the model definition. </w:t>
-      </w:r>
-    </w:p>
-    <w:p>
-      <w:pPr>
-        <w:pStyle w:val="berschrift3"/>
-        <w:rPr>
-          <w:lang w:val="en-US"/>
-        </w:rPr>
-      </w:pPr>
-      <w:r>
-        <w:rPr>
-          <w:lang w:val="en-US"/>
-        </w:rPr>
-        <w:t>Import of a file (!I)</w:t>
-      </w:r>
-    </w:p>
-    <w:p>
-      <w:pPr>
-        <w:rPr>
-          <w:lang w:val="en-US"/>
-        </w:rPr>
-      </w:pPr>
-      <w:r>
-        <w:rPr>
-          <w:lang w:val="en-US"/>
-        </w:rPr>
-        <w:t xml:space="preserve">To import another file, the file to be imported can be specified behind the !I statement: </w:t>
-      </w:r>
-    </w:p>
-    <w:p>
-      <w:pPr>
-        <w:pStyle w:val="Quellcode"/>
-      </w:pPr>
-      <w:r>
-        <w:t>!I otherfile.mbgi</w:t>
-      </w:r>
-    </w:p>
-    <w:p>
-      <w:pPr>
-        <w:rPr>
-          <w:lang w:val="en-US"/>
-        </w:rPr>
-      </w:pPr>
-      <w:r>
-        <w:rPr>
-          <w:lang w:val="en-US"/>
-        </w:rPr>
-        <w:t>The other file will be handled as if directly placed instead of</w:t>
-      </w:r>
-      <w:r>
-        <w:rPr>
-          <w:lang w:val="en-US"/>
-        </w:rPr>
-        <w:t xml:space="preserve"> t</w:t>
-      </w:r>
-      <w:r>
-        <w:rPr>
-          <w:lang w:val="en-US"/>
-        </w:rPr>
-        <w:t>he position</w:t>
-      </w:r>
-      <w:r>
-        <w:rPr>
-          <w:lang w:val="en-US"/>
-        </w:rPr>
-        <w:t xml:space="preserve"> of the import statement. This eases the use of multiple files. </w:t>
-      </w:r>
-      <w:r>
-        <w:rPr>
-          <w:lang w:val="en-US"/>
-        </w:rPr>
-        <w:t xml:space="preserve">The path of the other file will be relative to the importing mbgi-file and not relative to the execution context of the application itself. </w:t>
-      </w:r>
-    </w:p>
-    <w:p>
-      <w:pPr>
-        <w:pStyle w:val="berschrift3"/>
-        <w:rPr>
-          <w:lang w:val="en-US"/>
-        </w:rPr>
-      </w:pPr>
-      <w:r>
-        <w:rPr>
-          <w:lang w:val="en-US"/>
-        </w:rPr>
-        <w:t>Load a library (!L)</w:t>
-      </w:r>
-    </w:p>
-    <w:p>
-      <w:pPr>
-        <w:rPr>
-          <w:lang w:val="en-US"/>
-        </w:rPr>
-      </w:pPr>
-      <w:r>
-        <w:rPr>
-          <w:lang w:val="en-US"/>
-        </w:rPr>
-        <w:t xml:space="preserve">It is possible to load a library (.dll) file which was created by the model creator. The native and composite types of the library will be imported into the namespace of the source code creator and are made available. </w:t>
-      </w:r>
-    </w:p>
-    <w:p>
-      <w:pPr>
-        <w:pStyle w:val="Quellcode"/>
-      </w:pPr>
-      <w:r>
-        <w:t>!L ModellMeister.Library.dll</w:t>
-      </w:r>
-    </w:p>
-    <w:p>
-      <w:pPr>
-        <w:pStyle w:val="Quellcode"/>
-      </w:pPr>
-    </w:p>
-    <w:p>
-      <w:pPr>
-        <w:pStyle w:val="Quellcode"/>
-      </w:pPr>
-      <w:r>
-        <w:t># Uses the type of the addition block and creates an instance</w:t>
-      </w:r>
-    </w:p>
-    <w:p>
-      <w:pPr>
-        <w:pStyle w:val="Quellcode"/>
-      </w:pPr>
-      <w:r>
-        <w:t>B Adder : Library.Algebra.Addition</w:t>
-      </w:r>
-    </w:p>
-    <w:p>
-      <w:pPr>
-        <w:pStyle w:val="Quellcode"/>
-      </w:pPr>
-    </w:p>
-    <w:p>
-      <w:pPr>
-        <w:rPr>
-          <w:lang w:val="en-US"/>
-        </w:rPr>
-      </w:pPr>
-      <w:r>
-        <w:rPr>
-          <w:lang w:val="en-US"/>
-        </w:rPr>
         <w:t xml:space="preserve">When the C# file is compiled, it is necessary that the library is included as one of the referenced. In the current version of the loader, </w:t>
       </w:r>
       <w:r>
@@ -3503,8 +3824,6 @@
         </w:rPr>
         <w:t xml:space="preserve">A prefix “ModellMeister.” can be omitted, since it will be automatically created when necessary. </w:t>
       </w:r>
-      <w:bookmarkStart w:id="0" w:name="_GoBack"/>
-      <w:bookmarkEnd w:id="0"/>
     </w:p>
     <w:p>
       <w:pPr>
@@ -3579,7 +3898,7 @@
             <wp:cNvGraphicFramePr/>
             <a:graphic xmlns:a="http://schemas.openxmlformats.org/drawingml/2006/main">
               <a:graphicData uri="http://schemas.openxmlformats.org/drawingml/2006/diagram">
-                <dgm:relIds xmlns:dgm="http://schemas.openxmlformats.org/drawingml/2006/diagram" xmlns:r="http://schemas.openxmlformats.org/officeDocument/2006/relationships" r:dm="rId20" r:lo="rId21" r:qs="rId22" r:cs="rId23"/>
+                <dgm:relIds xmlns:dgm="http://schemas.openxmlformats.org/drawingml/2006/diagram" xmlns:r="http://schemas.openxmlformats.org/officeDocument/2006/relationships" r:dm="rId21" r:lo="rId22" r:qs="rId23" r:cs="rId24"/>
               </a:graphicData>
             </a:graphic>
           </wp:inline>
@@ -3621,7 +3940,39 @@
         <w:rPr>
           <w:lang w:val="en-US"/>
         </w:rPr>
+        <w:t xml:space="preserve">The order of the filling is dependent to the dependency of the inputs to other outputs. Blocks which provide an output to another block, will be executed first. Only if all the input variables are populated by other blocks or default values, the block will be executed. </w:t>
+      </w:r>
+      <w:r>
+        <w:rPr>
+          <w:lang w:val="en-US"/>
+        </w:rPr>
+        <w:t xml:space="preserve">This ensures a well-ordered execution of the context. </w:t>
+      </w:r>
+    </w:p>
+    <w:p>
+      <w:pPr>
+        <w:rPr>
+          <w:lang w:val="en-US"/>
+        </w:rPr>
+      </w:pPr>
+      <w:r>
+        <w:rPr>
+          <w:lang w:val="en-US"/>
+        </w:rPr>
         <w:t xml:space="preserve">During the Execute phase, the algorithm will be called. The algorithm is responsible to set the output variables for each simulation step. </w:t>
+      </w:r>
+    </w:p>
+    <w:p>
+      <w:pPr>
+        <w:rPr>
+          <w:lang w:val="en-US"/>
+        </w:rPr>
+      </w:pPr>
+      <w:r>
+        <w:rPr>
+          <w:lang w:val="en-US"/>
+        </w:rPr>
+        <w:t xml:space="preserve">If an output variable needs to be propagated back, a feedback wire needs to be used. The feedback wire does not influence the order of execution. </w:t>
       </w:r>
     </w:p>
     <w:p>
@@ -3773,7 +4124,6 @@
               <w:rPr>
                 <w:lang w:val="en-US"/>
               </w:rPr>
-              <w:lastRenderedPageBreak/>
               <w:t>DoCancel</w:t>
             </w:r>
           </w:p>
@@ -3903,6 +4253,7 @@
         <w:pStyle w:val="Quellcode"/>
       </w:pPr>
       <w:r>
+        <w:lastRenderedPageBreak/>
         <w:t>mbsim</w:t>
       </w:r>
       <w:r>
@@ -3971,7 +4322,7 @@
                     </pic:cNvPicPr>
                   </pic:nvPicPr>
                   <pic:blipFill>
-                    <a:blip r:embed="rId25">
+                    <a:blip r:embed="rId26">
                       <a:extLst>
                         <a:ext uri="{28A0092B-C50C-407E-A947-70E740481C1C}">
                           <a14:useLocalDpi xmlns:a14="http://schemas.microsoft.com/office/drawing/2010/main" val="0"/>
@@ -4089,7 +4440,6 @@
         <w:pStyle w:val="Quellcode"/>
       </w:pPr>
       <w:r>
-        <w:lastRenderedPageBreak/>
         <w:t>T CSVWriter</w:t>
       </w:r>
     </w:p>
@@ -4162,6 +4512,9 @@
       </w:r>
       <w:r>
         <w:br/>
+      </w:r>
+      <w:r>
+        <w:lastRenderedPageBreak/>
         <w:t>W Const1.Value TotalSum.Summand1</w:t>
       </w:r>
       <w:r>
@@ -4532,7 +4885,6 @@
         <w:rPr>
           <w:lang w:val="en-US"/>
         </w:rPr>
-        <w:lastRenderedPageBreak/>
         <w:t>Full syntax</w:t>
       </w:r>
     </w:p>
@@ -4717,6 +5069,7 @@
               <w:rPr>
                 <w:lang w:val="en-US"/>
               </w:rPr>
+              <w:lastRenderedPageBreak/>
               <w:t>defaultvalue</w:t>
             </w:r>
           </w:p>
@@ -5481,7 +5834,6 @@
         <w:rPr>
           <w:lang w:val="en-US"/>
         </w:rPr>
-        <w:lastRenderedPageBreak/>
         <w:t>Port Data Types</w:t>
       </w:r>
       <w:bookmarkEnd w:id="1"/>
@@ -5852,6 +6204,7 @@
         <w:rPr>
           <w:lang w:val="en-US"/>
         </w:rPr>
+        <w:lastRenderedPageBreak/>
         <w:t>Full description of the command line tools</w:t>
       </w:r>
     </w:p>
@@ -6131,6 +6484,101 @@
     </w:lvl>
   </w:abstractNum>
   <w:abstractNum w:abstractNumId="1">
+    <w:nsid w:val="27B57927"/>
+    <w:multiLevelType w:val="multilevel"/>
+    <w:tmpl w:val="04070025"/>
+    <w:lvl w:ilvl="0">
+      <w:start w:val="1"/>
+      <w:numFmt w:val="decimal"/>
+      <w:pStyle w:val="berschrift1"/>
+      <w:lvlText w:val="%1"/>
+      <w:lvlJc w:val="left"/>
+      <w:pPr>
+        <w:ind w:left="432" w:hanging="432"/>
+      </w:pPr>
+    </w:lvl>
+    <w:lvl w:ilvl="1">
+      <w:start w:val="1"/>
+      <w:numFmt w:val="decimal"/>
+      <w:pStyle w:val="berschrift2"/>
+      <w:lvlText w:val="%1.%2"/>
+      <w:lvlJc w:val="left"/>
+      <w:pPr>
+        <w:ind w:left="576" w:hanging="576"/>
+      </w:pPr>
+    </w:lvl>
+    <w:lvl w:ilvl="2">
+      <w:start w:val="1"/>
+      <w:numFmt w:val="decimal"/>
+      <w:pStyle w:val="berschrift3"/>
+      <w:lvlText w:val="%1.%2.%3"/>
+      <w:lvlJc w:val="left"/>
+      <w:pPr>
+        <w:ind w:left="720" w:hanging="720"/>
+      </w:pPr>
+    </w:lvl>
+    <w:lvl w:ilvl="3">
+      <w:start w:val="1"/>
+      <w:numFmt w:val="decimal"/>
+      <w:pStyle w:val="berschrift4"/>
+      <w:lvlText w:val="%1.%2.%3.%4"/>
+      <w:lvlJc w:val="left"/>
+      <w:pPr>
+        <w:ind w:left="864" w:hanging="864"/>
+      </w:pPr>
+    </w:lvl>
+    <w:lvl w:ilvl="4">
+      <w:start w:val="1"/>
+      <w:numFmt w:val="decimal"/>
+      <w:pStyle w:val="berschrift5"/>
+      <w:lvlText w:val="%1.%2.%3.%4.%5"/>
+      <w:lvlJc w:val="left"/>
+      <w:pPr>
+        <w:ind w:left="1008" w:hanging="1008"/>
+      </w:pPr>
+    </w:lvl>
+    <w:lvl w:ilvl="5">
+      <w:start w:val="1"/>
+      <w:numFmt w:val="decimal"/>
+      <w:pStyle w:val="berschrift6"/>
+      <w:lvlText w:val="%1.%2.%3.%4.%5.%6"/>
+      <w:lvlJc w:val="left"/>
+      <w:pPr>
+        <w:ind w:left="1152" w:hanging="1152"/>
+      </w:pPr>
+    </w:lvl>
+    <w:lvl w:ilvl="6">
+      <w:start w:val="1"/>
+      <w:numFmt w:val="decimal"/>
+      <w:pStyle w:val="berschrift7"/>
+      <w:lvlText w:val="%1.%2.%3.%4.%5.%6.%7"/>
+      <w:lvlJc w:val="left"/>
+      <w:pPr>
+        <w:ind w:left="1296" w:hanging="1296"/>
+      </w:pPr>
+    </w:lvl>
+    <w:lvl w:ilvl="7">
+      <w:start w:val="1"/>
+      <w:numFmt w:val="decimal"/>
+      <w:pStyle w:val="berschrift8"/>
+      <w:lvlText w:val="%1.%2.%3.%4.%5.%6.%7.%8"/>
+      <w:lvlJc w:val="left"/>
+      <w:pPr>
+        <w:ind w:left="1440" w:hanging="1440"/>
+      </w:pPr>
+    </w:lvl>
+    <w:lvl w:ilvl="8">
+      <w:start w:val="1"/>
+      <w:numFmt w:val="decimal"/>
+      <w:pStyle w:val="berschrift9"/>
+      <w:lvlText w:val="%1.%2.%3.%4.%5.%6.%7.%8.%9"/>
+      <w:lvlJc w:val="left"/>
+      <w:pPr>
+        <w:ind w:left="1584" w:hanging="1584"/>
+      </w:pPr>
+    </w:lvl>
+  </w:abstractNum>
+  <w:abstractNum w:abstractNumId="2">
     <w:nsid w:val="3A917F74"/>
     <w:multiLevelType w:val="hybridMultilevel"/>
     <w:tmpl w:val="CD62C7D4"/>
@@ -6244,10 +6692,13 @@
     </w:lvl>
   </w:abstractNum>
   <w:num w:numId="1">
-    <w:abstractNumId w:val="1"/>
+    <w:abstractNumId w:val="2"/>
   </w:num>
   <w:num w:numId="2">
     <w:abstractNumId w:val="0"/>
+  </w:num>
+  <w:num w:numId="3">
+    <w:abstractNumId w:val="1"/>
   </w:num>
 </w:numbering>
 </file>
@@ -6657,6 +7108,9 @@
     <w:pPr>
       <w:keepNext/>
       <w:keepLines/>
+      <w:numPr>
+        <w:numId w:val="3"/>
+      </w:numPr>
       <w:spacing w:before="240" w:after="0"/>
       <w:outlineLvl w:val="0"/>
     </w:pPr>
@@ -6679,6 +7133,10 @@
     <w:pPr>
       <w:keepNext/>
       <w:keepLines/>
+      <w:numPr>
+        <w:ilvl w:val="1"/>
+        <w:numId w:val="3"/>
+      </w:numPr>
       <w:spacing w:before="40" w:after="0"/>
       <w:outlineLvl w:val="1"/>
     </w:pPr>
@@ -6701,6 +7159,10 @@
     <w:pPr>
       <w:keepNext/>
       <w:keepLines/>
+      <w:numPr>
+        <w:ilvl w:val="2"/>
+        <w:numId w:val="3"/>
+      </w:numPr>
       <w:spacing w:before="40" w:after="0"/>
       <w:outlineLvl w:val="2"/>
     </w:pPr>
@@ -6709,6 +7171,166 @@
       <w:color w:val="1F4D78" w:themeColor="accent1" w:themeShade="7F"/>
       <w:sz w:val="24"/>
       <w:szCs w:val="24"/>
+    </w:rPr>
+  </w:style>
+  <w:style w:type="paragraph" w:styleId="berschrift4">
+    <w:name w:val="heading 4"/>
+    <w:basedOn w:val="Standard"/>
+    <w:next w:val="Standard"/>
+    <w:link w:val="berschrift4Zchn"/>
+    <w:uiPriority w:val="9"/>
+    <w:semiHidden/>
+    <w:unhideWhenUsed/>
+    <w:qFormat/>
+    <w:rsid w:val="00917DF2"/>
+    <w:pPr>
+      <w:keepNext/>
+      <w:keepLines/>
+      <w:numPr>
+        <w:ilvl w:val="3"/>
+        <w:numId w:val="3"/>
+      </w:numPr>
+      <w:spacing w:before="40" w:after="0"/>
+      <w:outlineLvl w:val="3"/>
+    </w:pPr>
+    <w:rPr>
+      <w:rFonts w:asciiTheme="majorHAnsi" w:eastAsiaTheme="majorEastAsia" w:hAnsiTheme="majorHAnsi" w:cstheme="majorBidi"/>
+      <w:i/>
+      <w:iCs/>
+      <w:color w:val="2E74B5" w:themeColor="accent1" w:themeShade="BF"/>
+    </w:rPr>
+  </w:style>
+  <w:style w:type="paragraph" w:styleId="berschrift5">
+    <w:name w:val="heading 5"/>
+    <w:basedOn w:val="Standard"/>
+    <w:next w:val="Standard"/>
+    <w:link w:val="berschrift5Zchn"/>
+    <w:uiPriority w:val="9"/>
+    <w:semiHidden/>
+    <w:unhideWhenUsed/>
+    <w:qFormat/>
+    <w:rsid w:val="00917DF2"/>
+    <w:pPr>
+      <w:keepNext/>
+      <w:keepLines/>
+      <w:numPr>
+        <w:ilvl w:val="4"/>
+        <w:numId w:val="3"/>
+      </w:numPr>
+      <w:spacing w:before="40" w:after="0"/>
+      <w:outlineLvl w:val="4"/>
+    </w:pPr>
+    <w:rPr>
+      <w:rFonts w:asciiTheme="majorHAnsi" w:eastAsiaTheme="majorEastAsia" w:hAnsiTheme="majorHAnsi" w:cstheme="majorBidi"/>
+      <w:color w:val="2E74B5" w:themeColor="accent1" w:themeShade="BF"/>
+    </w:rPr>
+  </w:style>
+  <w:style w:type="paragraph" w:styleId="berschrift6">
+    <w:name w:val="heading 6"/>
+    <w:basedOn w:val="Standard"/>
+    <w:next w:val="Standard"/>
+    <w:link w:val="berschrift6Zchn"/>
+    <w:uiPriority w:val="9"/>
+    <w:semiHidden/>
+    <w:unhideWhenUsed/>
+    <w:qFormat/>
+    <w:rsid w:val="00917DF2"/>
+    <w:pPr>
+      <w:keepNext/>
+      <w:keepLines/>
+      <w:numPr>
+        <w:ilvl w:val="5"/>
+        <w:numId w:val="3"/>
+      </w:numPr>
+      <w:spacing w:before="40" w:after="0"/>
+      <w:outlineLvl w:val="5"/>
+    </w:pPr>
+    <w:rPr>
+      <w:rFonts w:asciiTheme="majorHAnsi" w:eastAsiaTheme="majorEastAsia" w:hAnsiTheme="majorHAnsi" w:cstheme="majorBidi"/>
+      <w:color w:val="1F4D78" w:themeColor="accent1" w:themeShade="7F"/>
+    </w:rPr>
+  </w:style>
+  <w:style w:type="paragraph" w:styleId="berschrift7">
+    <w:name w:val="heading 7"/>
+    <w:basedOn w:val="Standard"/>
+    <w:next w:val="Standard"/>
+    <w:link w:val="berschrift7Zchn"/>
+    <w:uiPriority w:val="9"/>
+    <w:semiHidden/>
+    <w:unhideWhenUsed/>
+    <w:qFormat/>
+    <w:rsid w:val="00917DF2"/>
+    <w:pPr>
+      <w:keepNext/>
+      <w:keepLines/>
+      <w:numPr>
+        <w:ilvl w:val="6"/>
+        <w:numId w:val="3"/>
+      </w:numPr>
+      <w:spacing w:before="40" w:after="0"/>
+      <w:outlineLvl w:val="6"/>
+    </w:pPr>
+    <w:rPr>
+      <w:rFonts w:asciiTheme="majorHAnsi" w:eastAsiaTheme="majorEastAsia" w:hAnsiTheme="majorHAnsi" w:cstheme="majorBidi"/>
+      <w:i/>
+      <w:iCs/>
+      <w:color w:val="1F4D78" w:themeColor="accent1" w:themeShade="7F"/>
+    </w:rPr>
+  </w:style>
+  <w:style w:type="paragraph" w:styleId="berschrift8">
+    <w:name w:val="heading 8"/>
+    <w:basedOn w:val="Standard"/>
+    <w:next w:val="Standard"/>
+    <w:link w:val="berschrift8Zchn"/>
+    <w:uiPriority w:val="9"/>
+    <w:semiHidden/>
+    <w:unhideWhenUsed/>
+    <w:qFormat/>
+    <w:rsid w:val="00917DF2"/>
+    <w:pPr>
+      <w:keepNext/>
+      <w:keepLines/>
+      <w:numPr>
+        <w:ilvl w:val="7"/>
+        <w:numId w:val="3"/>
+      </w:numPr>
+      <w:spacing w:before="40" w:after="0"/>
+      <w:outlineLvl w:val="7"/>
+    </w:pPr>
+    <w:rPr>
+      <w:rFonts w:asciiTheme="majorHAnsi" w:eastAsiaTheme="majorEastAsia" w:hAnsiTheme="majorHAnsi" w:cstheme="majorBidi"/>
+      <w:color w:val="272727" w:themeColor="text1" w:themeTint="D8"/>
+      <w:sz w:val="21"/>
+      <w:szCs w:val="21"/>
+    </w:rPr>
+  </w:style>
+  <w:style w:type="paragraph" w:styleId="berschrift9">
+    <w:name w:val="heading 9"/>
+    <w:basedOn w:val="Standard"/>
+    <w:next w:val="Standard"/>
+    <w:link w:val="berschrift9Zchn"/>
+    <w:uiPriority w:val="9"/>
+    <w:semiHidden/>
+    <w:unhideWhenUsed/>
+    <w:qFormat/>
+    <w:rsid w:val="00917DF2"/>
+    <w:pPr>
+      <w:keepNext/>
+      <w:keepLines/>
+      <w:numPr>
+        <w:ilvl w:val="8"/>
+        <w:numId w:val="3"/>
+      </w:numPr>
+      <w:spacing w:before="40" w:after="0"/>
+      <w:outlineLvl w:val="8"/>
+    </w:pPr>
+    <w:rPr>
+      <w:rFonts w:asciiTheme="majorHAnsi" w:eastAsiaTheme="majorEastAsia" w:hAnsiTheme="majorHAnsi" w:cstheme="majorBidi"/>
+      <w:i/>
+      <w:iCs/>
+      <w:color w:val="272727" w:themeColor="text1" w:themeTint="D8"/>
+      <w:sz w:val="21"/>
+      <w:szCs w:val="21"/>
     </w:rPr>
   </w:style>
   <w:style w:type="character" w:default="1" w:styleId="Absatz-Standardschriftart">
@@ -6920,6 +7542,88 @@
     <w:link w:val="Fuzeile"/>
     <w:uiPriority w:val="99"/>
     <w:rsid w:val="00107D9F"/>
+  </w:style>
+  <w:style w:type="character" w:customStyle="1" w:styleId="berschrift4Zchn">
+    <w:name w:val="Überschrift 4 Zchn"/>
+    <w:basedOn w:val="Absatz-Standardschriftart"/>
+    <w:link w:val="berschrift4"/>
+    <w:uiPriority w:val="9"/>
+    <w:semiHidden/>
+    <w:rsid w:val="00917DF2"/>
+    <w:rPr>
+      <w:rFonts w:asciiTheme="majorHAnsi" w:eastAsiaTheme="majorEastAsia" w:hAnsiTheme="majorHAnsi" w:cstheme="majorBidi"/>
+      <w:i/>
+      <w:iCs/>
+      <w:color w:val="2E74B5" w:themeColor="accent1" w:themeShade="BF"/>
+    </w:rPr>
+  </w:style>
+  <w:style w:type="character" w:customStyle="1" w:styleId="berschrift5Zchn">
+    <w:name w:val="Überschrift 5 Zchn"/>
+    <w:basedOn w:val="Absatz-Standardschriftart"/>
+    <w:link w:val="berschrift5"/>
+    <w:uiPriority w:val="9"/>
+    <w:semiHidden/>
+    <w:rsid w:val="00917DF2"/>
+    <w:rPr>
+      <w:rFonts w:asciiTheme="majorHAnsi" w:eastAsiaTheme="majorEastAsia" w:hAnsiTheme="majorHAnsi" w:cstheme="majorBidi"/>
+      <w:color w:val="2E74B5" w:themeColor="accent1" w:themeShade="BF"/>
+    </w:rPr>
+  </w:style>
+  <w:style w:type="character" w:customStyle="1" w:styleId="berschrift6Zchn">
+    <w:name w:val="Überschrift 6 Zchn"/>
+    <w:basedOn w:val="Absatz-Standardschriftart"/>
+    <w:link w:val="berschrift6"/>
+    <w:uiPriority w:val="9"/>
+    <w:semiHidden/>
+    <w:rsid w:val="00917DF2"/>
+    <w:rPr>
+      <w:rFonts w:asciiTheme="majorHAnsi" w:eastAsiaTheme="majorEastAsia" w:hAnsiTheme="majorHAnsi" w:cstheme="majorBidi"/>
+      <w:color w:val="1F4D78" w:themeColor="accent1" w:themeShade="7F"/>
+    </w:rPr>
+  </w:style>
+  <w:style w:type="character" w:customStyle="1" w:styleId="berschrift7Zchn">
+    <w:name w:val="Überschrift 7 Zchn"/>
+    <w:basedOn w:val="Absatz-Standardschriftart"/>
+    <w:link w:val="berschrift7"/>
+    <w:uiPriority w:val="9"/>
+    <w:semiHidden/>
+    <w:rsid w:val="00917DF2"/>
+    <w:rPr>
+      <w:rFonts w:asciiTheme="majorHAnsi" w:eastAsiaTheme="majorEastAsia" w:hAnsiTheme="majorHAnsi" w:cstheme="majorBidi"/>
+      <w:i/>
+      <w:iCs/>
+      <w:color w:val="1F4D78" w:themeColor="accent1" w:themeShade="7F"/>
+    </w:rPr>
+  </w:style>
+  <w:style w:type="character" w:customStyle="1" w:styleId="berschrift8Zchn">
+    <w:name w:val="Überschrift 8 Zchn"/>
+    <w:basedOn w:val="Absatz-Standardschriftart"/>
+    <w:link w:val="berschrift8"/>
+    <w:uiPriority w:val="9"/>
+    <w:semiHidden/>
+    <w:rsid w:val="00917DF2"/>
+    <w:rPr>
+      <w:rFonts w:asciiTheme="majorHAnsi" w:eastAsiaTheme="majorEastAsia" w:hAnsiTheme="majorHAnsi" w:cstheme="majorBidi"/>
+      <w:color w:val="272727" w:themeColor="text1" w:themeTint="D8"/>
+      <w:sz w:val="21"/>
+      <w:szCs w:val="21"/>
+    </w:rPr>
+  </w:style>
+  <w:style w:type="character" w:customStyle="1" w:styleId="berschrift9Zchn">
+    <w:name w:val="Überschrift 9 Zchn"/>
+    <w:basedOn w:val="Absatz-Standardschriftart"/>
+    <w:link w:val="berschrift9"/>
+    <w:uiPriority w:val="9"/>
+    <w:semiHidden/>
+    <w:rsid w:val="00917DF2"/>
+    <w:rPr>
+      <w:rFonts w:asciiTheme="majorHAnsi" w:eastAsiaTheme="majorEastAsia" w:hAnsiTheme="majorHAnsi" w:cstheme="majorBidi"/>
+      <w:i/>
+      <w:iCs/>
+      <w:color w:val="272727" w:themeColor="text1" w:themeTint="D8"/>
+      <w:sz w:val="21"/>
+      <w:szCs w:val="21"/>
+    </w:rPr>
   </w:style>
 </w:styles>
 </file>
@@ -7815,21 +8519,21 @@
   <dgm:cxnLst>
     <dgm:cxn modelId="{9870A673-D525-444E-8D18-1AB12E17CCDA}" srcId="{797591DE-C953-4C85-92FC-08187B669970}" destId="{946142A6-EA79-4D94-9BB7-6BEB0233BA2F}" srcOrd="1" destOrd="0" parTransId="{A079342E-E288-43E5-8BE8-5D3134AEAE90}" sibTransId="{FFFDD378-610A-4329-804E-3E1C1B5397EC}"/>
     <dgm:cxn modelId="{A9904908-81CA-4782-8FE1-C8E42F26D75C}" srcId="{797591DE-C953-4C85-92FC-08187B669970}" destId="{D2AEB0F3-B111-4D92-8331-BDC2D27D6757}" srcOrd="0" destOrd="0" parTransId="{F527F306-14FE-453A-BFA4-1D96522C40A1}" sibTransId="{80673CF3-FB6F-491B-AB53-8C31FE565217}"/>
-    <dgm:cxn modelId="{821E18CE-E5C4-47C4-B932-0BDBEC3B0F71}" type="presOf" srcId="{80673CF3-FB6F-491B-AB53-8C31FE565217}" destId="{A95E5CCC-175A-471A-8FB6-EC2644FC9978}" srcOrd="0" destOrd="0" presId="urn:microsoft.com/office/officeart/2005/8/layout/process1"/>
-    <dgm:cxn modelId="{08910959-8856-4CC8-85F6-EFD69AFA83E2}" type="presOf" srcId="{946142A6-EA79-4D94-9BB7-6BEB0233BA2F}" destId="{72CF8CC3-6B85-4B00-BE8C-C913A64513C6}" srcOrd="0" destOrd="0" presId="urn:microsoft.com/office/officeart/2005/8/layout/process1"/>
-    <dgm:cxn modelId="{5572E267-D65F-4765-89A0-EB4EA4745861}" type="presOf" srcId="{797591DE-C953-4C85-92FC-08187B669970}" destId="{890BB847-4468-4BA4-9235-376762B9C3C0}" srcOrd="0" destOrd="0" presId="urn:microsoft.com/office/officeart/2005/8/layout/process1"/>
-    <dgm:cxn modelId="{8D7AB3C6-00F9-4AF3-B6F0-00AB1A10BB4F}" type="presOf" srcId="{80673CF3-FB6F-491B-AB53-8C31FE565217}" destId="{9E9F9959-24F5-4F16-B5E5-B60CB3BA2C8B}" srcOrd="1" destOrd="0" presId="urn:microsoft.com/office/officeart/2005/8/layout/process1"/>
-    <dgm:cxn modelId="{29AFF531-0E16-4960-9702-D9F09CF3B0C4}" type="presOf" srcId="{D2AEB0F3-B111-4D92-8331-BDC2D27D6757}" destId="{91962FE9-CBF5-4F95-AA16-11B850389744}" srcOrd="0" destOrd="0" presId="urn:microsoft.com/office/officeart/2005/8/layout/process1"/>
-    <dgm:cxn modelId="{604E708A-2E7E-4914-845B-2CB58971948E}" type="presParOf" srcId="{890BB847-4468-4BA4-9235-376762B9C3C0}" destId="{91962FE9-CBF5-4F95-AA16-11B850389744}" srcOrd="0" destOrd="0" presId="urn:microsoft.com/office/officeart/2005/8/layout/process1"/>
-    <dgm:cxn modelId="{F2A5210E-257A-419D-BDAD-76E23D9847A0}" type="presParOf" srcId="{890BB847-4468-4BA4-9235-376762B9C3C0}" destId="{A95E5CCC-175A-471A-8FB6-EC2644FC9978}" srcOrd="1" destOrd="0" presId="urn:microsoft.com/office/officeart/2005/8/layout/process1"/>
-    <dgm:cxn modelId="{2B6403F6-8E1E-4CDD-A780-879FE5CD2377}" type="presParOf" srcId="{A95E5CCC-175A-471A-8FB6-EC2644FC9978}" destId="{9E9F9959-24F5-4F16-B5E5-B60CB3BA2C8B}" srcOrd="0" destOrd="0" presId="urn:microsoft.com/office/officeart/2005/8/layout/process1"/>
-    <dgm:cxn modelId="{1E1573DF-0B97-44F7-A14D-D92FA4ABE2E7}" type="presParOf" srcId="{890BB847-4468-4BA4-9235-376762B9C3C0}" destId="{72CF8CC3-6B85-4B00-BE8C-C913A64513C6}" srcOrd="2" destOrd="0" presId="urn:microsoft.com/office/officeart/2005/8/layout/process1"/>
+    <dgm:cxn modelId="{F9A2D9B1-19CE-49D9-BEA8-77C77274B171}" type="presOf" srcId="{797591DE-C953-4C85-92FC-08187B669970}" destId="{890BB847-4468-4BA4-9235-376762B9C3C0}" srcOrd="0" destOrd="0" presId="urn:microsoft.com/office/officeart/2005/8/layout/process1"/>
+    <dgm:cxn modelId="{7C65307F-CE05-4400-8E56-A81142743C66}" type="presOf" srcId="{D2AEB0F3-B111-4D92-8331-BDC2D27D6757}" destId="{91962FE9-CBF5-4F95-AA16-11B850389744}" srcOrd="0" destOrd="0" presId="urn:microsoft.com/office/officeart/2005/8/layout/process1"/>
+    <dgm:cxn modelId="{1BBB5C19-F1F7-46B7-9746-D9FDFF87EC20}" type="presOf" srcId="{80673CF3-FB6F-491B-AB53-8C31FE565217}" destId="{A95E5CCC-175A-471A-8FB6-EC2644FC9978}" srcOrd="0" destOrd="0" presId="urn:microsoft.com/office/officeart/2005/8/layout/process1"/>
+    <dgm:cxn modelId="{DFE7B120-B1F1-4674-ACF5-C7CD3FFC60AD}" type="presOf" srcId="{80673CF3-FB6F-491B-AB53-8C31FE565217}" destId="{9E9F9959-24F5-4F16-B5E5-B60CB3BA2C8B}" srcOrd="1" destOrd="0" presId="urn:microsoft.com/office/officeart/2005/8/layout/process1"/>
+    <dgm:cxn modelId="{57468079-0961-411F-BE62-5EBD66377A4A}" type="presOf" srcId="{946142A6-EA79-4D94-9BB7-6BEB0233BA2F}" destId="{72CF8CC3-6B85-4B00-BE8C-C913A64513C6}" srcOrd="0" destOrd="0" presId="urn:microsoft.com/office/officeart/2005/8/layout/process1"/>
+    <dgm:cxn modelId="{6376CA5B-A80C-4383-9350-97556031A97F}" type="presParOf" srcId="{890BB847-4468-4BA4-9235-376762B9C3C0}" destId="{91962FE9-CBF5-4F95-AA16-11B850389744}" srcOrd="0" destOrd="0" presId="urn:microsoft.com/office/officeart/2005/8/layout/process1"/>
+    <dgm:cxn modelId="{8E09DB4D-6C38-429C-9FE0-A924AE619879}" type="presParOf" srcId="{890BB847-4468-4BA4-9235-376762B9C3C0}" destId="{A95E5CCC-175A-471A-8FB6-EC2644FC9978}" srcOrd="1" destOrd="0" presId="urn:microsoft.com/office/officeart/2005/8/layout/process1"/>
+    <dgm:cxn modelId="{402D2CE9-3141-4E16-8317-18CCE79EE1C6}" type="presParOf" srcId="{A95E5CCC-175A-471A-8FB6-EC2644FC9978}" destId="{9E9F9959-24F5-4F16-B5E5-B60CB3BA2C8B}" srcOrd="0" destOrd="0" presId="urn:microsoft.com/office/officeart/2005/8/layout/process1"/>
+    <dgm:cxn modelId="{89561DB8-09D9-4D2E-966A-672E2493BE52}" type="presParOf" srcId="{890BB847-4468-4BA4-9235-376762B9C3C0}" destId="{72CF8CC3-6B85-4B00-BE8C-C913A64513C6}" srcOrd="2" destOrd="0" presId="urn:microsoft.com/office/officeart/2005/8/layout/process1"/>
   </dgm:cxnLst>
   <dgm:bg/>
   <dgm:whole/>
   <dgm:extLst>
     <a:ext uri="http://schemas.microsoft.com/office/drawing/2008/diagram">
-      <dsp:dataModelExt xmlns:dsp="http://schemas.microsoft.com/office/drawing/2008/diagram" relId="rId24" minVer="http://schemas.openxmlformats.org/drawingml/2006/diagram"/>
+      <dsp:dataModelExt xmlns:dsp="http://schemas.microsoft.com/office/drawing/2008/diagram" relId="rId25" minVer="http://schemas.openxmlformats.org/drawingml/2006/diagram"/>
     </a:ext>
   </dgm:extLst>
 </dgm:dataModel>
@@ -9520,7 +10224,7 @@
 </file>
 
 <file path=customXml/itemProps1.xml><?xml version="1.0" encoding="utf-8"?>
-<ds:datastoreItem xmlns:ds="http://schemas.openxmlformats.org/officeDocument/2006/customXml" ds:itemID="{8C424769-1EAB-4FAF-81E0-81FE97941A38}">
+<ds:datastoreItem xmlns:ds="http://schemas.openxmlformats.org/officeDocument/2006/customXml" ds:itemID="{CF462152-3E78-4177-93F2-78939CFD6FF3}">
   <ds:schemaRefs>
     <ds:schemaRef ds:uri="http://schemas.openxmlformats.org/officeDocument/2006/bibliography"/>
   </ds:schemaRefs>

</xml_diff>